<commit_message>
Continué le Document_Conception.docx, ajouter la partie sur les patrons de conceptions, ainsi qu'une petite description de leur utilité pour notre projet. Ajout de "one-liner" pour les autres éléments manquants
</commit_message>
<xml_diff>
--- a/C61/sprint0/doc/Document_Conception.docx
+++ b/C61/sprint0/doc/Document_Conception.docx
@@ -26,7 +26,6 @@
           <w:i/>
         </w:rPr>
       </w:pPr>
-      <w:proofErr w:type="spellStart"/>
       <w:r>
         <w:rPr>
           <w:rFonts w:ascii="Calibri" w:eastAsia="Calibri" w:hAnsi="Calibri" w:cs="Calibri"/>
@@ -34,7 +33,6 @@
         </w:rPr>
         <w:t>NAuction</w:t>
       </w:r>
-      <w:proofErr w:type="spellEnd"/>
     </w:p>
     <w:p>
       <w:pPr>
@@ -80,30 +78,8 @@
         <w:rPr>
           <w:rFonts w:ascii="Calibri" w:eastAsia="Calibri" w:hAnsi="Calibri" w:cs="Calibri"/>
         </w:rPr>
-        <w:t xml:space="preserve">Par Nathaelle Fournier et Quoc </w:t>
-      </w:r>
-      <w:proofErr w:type="spellStart"/>
-      <w:r>
-        <w:rPr>
-          <w:rFonts w:ascii="Calibri" w:eastAsia="Calibri" w:hAnsi="Calibri" w:cs="Calibri"/>
-        </w:rPr>
-        <w:t>Huan</w:t>
-      </w:r>
-      <w:proofErr w:type="spellEnd"/>
-      <w:r>
-        <w:rPr>
-          <w:rFonts w:ascii="Calibri" w:eastAsia="Calibri" w:hAnsi="Calibri" w:cs="Calibri"/>
-        </w:rPr>
-        <w:t xml:space="preserve"> </w:t>
-      </w:r>
-      <w:proofErr w:type="spellStart"/>
-      <w:r>
-        <w:rPr>
-          <w:rFonts w:ascii="Calibri" w:eastAsia="Calibri" w:hAnsi="Calibri" w:cs="Calibri"/>
-        </w:rPr>
-        <w:t>Tran</w:t>
-      </w:r>
-      <w:proofErr w:type="spellEnd"/>
+        <w:t>Par Nathaelle Fournier et Quoc Huan Tran</w:t>
+      </w:r>
     </w:p>
     <w:p>
       <w:pPr>
@@ -344,6 +320,10 @@
     <w:sdt>
       <w:sdtPr>
         <w:rPr>
+          <w:rFonts w:ascii="Arial" w:eastAsia="Arial" w:hAnsi="Arial" w:cs="Arial"/>
+          <w:color w:val="auto"/>
+          <w:sz w:val="22"/>
+          <w:szCs w:val="22"/>
           <w:lang w:val="fr-FR"/>
         </w:rPr>
         <w:id w:val="-1041814331"/>
@@ -354,12 +334,8 @@
       </w:sdtPr>
       <w:sdtEndPr>
         <w:rPr>
-          <w:rFonts w:ascii="Arial" w:eastAsia="Arial" w:hAnsi="Arial" w:cs="Arial"/>
           <w:b/>
           <w:bCs/>
-          <w:color w:val="auto"/>
-          <w:sz w:val="22"/>
-          <w:szCs w:val="22"/>
         </w:rPr>
       </w:sdtEndPr>
       <w:sdtContent>
@@ -1357,29 +1333,7 @@
         <w:rPr>
           <w:lang w:val="en-CA"/>
         </w:rPr>
-        <w:t>'</w:t>
-      </w:r>
-      <w:proofErr w:type="spellStart"/>
-      <w:proofErr w:type="gramStart"/>
-      <w:r>
-        <w:rPr>
-          <w:lang w:val="en-CA"/>
-        </w:rPr>
-        <w:t>in</w:t>
-      </w:r>
-      <w:proofErr w:type="gramEnd"/>
-      <w:r>
-        <w:rPr>
-          <w:lang w:val="en-CA"/>
-        </w:rPr>
-        <w:t>_auction</w:t>
-      </w:r>
-      <w:proofErr w:type="spellEnd"/>
-      <w:r>
-        <w:rPr>
-          <w:lang w:val="en-CA"/>
-        </w:rPr>
-        <w:t>',</w:t>
+        <w:t>'in_auction',</w:t>
       </w:r>
     </w:p>
     <w:p>
@@ -1445,15 +1399,7 @@
         <w:pStyle w:val="Code"/>
       </w:pPr>
       <w:r>
-        <w:t xml:space="preserve">'Art &amp; </w:t>
-      </w:r>
-      <w:proofErr w:type="spellStart"/>
-      <w:r>
-        <w:t>Sculture</w:t>
-      </w:r>
-      <w:proofErr w:type="spellEnd"/>
-      <w:r>
-        <w:t>',</w:t>
+        <w:t>'Art &amp; Sculture',</w:t>
       </w:r>
     </w:p>
     <w:p>
@@ -1588,163 +1534,77 @@
         <w:rPr>
           <w:lang w:val="en-CA"/>
         </w:rPr>
-        <w:t xml:space="preserve">"username" </w:t>
-      </w:r>
-      <w:proofErr w:type="gramStart"/>
-      <w:r>
-        <w:rPr>
-          <w:lang w:val="en-CA"/>
-        </w:rPr>
-        <w:t>varchar(</w:t>
-      </w:r>
-      <w:proofErr w:type="gramEnd"/>
-      <w:r>
-        <w:rPr>
-          <w:lang w:val="en-CA"/>
-        </w:rPr>
-        <w:t>32) UNIQUE NOT NULL,</w:t>
-      </w:r>
-    </w:p>
-    <w:p>
-      <w:pPr>
-        <w:pStyle w:val="Code"/>
-        <w:rPr>
-          <w:lang w:val="en-CA"/>
-        </w:rPr>
-      </w:pPr>
-      <w:r>
-        <w:rPr>
-          <w:lang w:val="en-CA"/>
-        </w:rPr>
-        <w:t xml:space="preserve">"name" </w:t>
-      </w:r>
-      <w:proofErr w:type="gramStart"/>
-      <w:r>
-        <w:rPr>
-          <w:lang w:val="en-CA"/>
-        </w:rPr>
-        <w:t>varchar(</w:t>
-      </w:r>
-      <w:proofErr w:type="gramEnd"/>
-      <w:r>
-        <w:rPr>
-          <w:lang w:val="en-CA"/>
-        </w:rPr>
-        <w:t>32),</w:t>
-      </w:r>
-    </w:p>
-    <w:p>
-      <w:pPr>
-        <w:pStyle w:val="Code"/>
-        <w:rPr>
-          <w:lang w:val="en-CA"/>
-        </w:rPr>
-      </w:pPr>
-      <w:r>
-        <w:rPr>
-          <w:lang w:val="en-CA"/>
-        </w:rPr>
-        <w:t>"</w:t>
-      </w:r>
-      <w:proofErr w:type="spellStart"/>
-      <w:r>
-        <w:rPr>
-          <w:lang w:val="en-CA"/>
-        </w:rPr>
-        <w:t>lastname</w:t>
-      </w:r>
-      <w:proofErr w:type="spellEnd"/>
-      <w:r>
-        <w:rPr>
-          <w:lang w:val="en-CA"/>
-        </w:rPr>
-        <w:t xml:space="preserve">" </w:t>
-      </w:r>
-      <w:proofErr w:type="gramStart"/>
-      <w:r>
-        <w:rPr>
-          <w:lang w:val="en-CA"/>
-        </w:rPr>
-        <w:t>varchar(</w:t>
-      </w:r>
-      <w:proofErr w:type="gramEnd"/>
-      <w:r>
-        <w:rPr>
-          <w:lang w:val="en-CA"/>
-        </w:rPr>
-        <w:t>32),</w:t>
-      </w:r>
-    </w:p>
-    <w:p>
-      <w:pPr>
-        <w:pStyle w:val="Code"/>
-      </w:pPr>
-      <w:r>
-        <w:t xml:space="preserve">"email" </w:t>
-      </w:r>
-      <w:proofErr w:type="gramStart"/>
-      <w:r>
-        <w:t>varchar(</w:t>
-      </w:r>
-      <w:proofErr w:type="gramEnd"/>
-      <w:r>
-        <w:t>128) UNIQUE NOT NULL,</w:t>
-      </w:r>
-    </w:p>
-    <w:p>
-      <w:pPr>
-        <w:pStyle w:val="Code"/>
-        <w:rPr>
-          <w:lang w:val="en-CA"/>
-        </w:rPr>
-      </w:pPr>
-      <w:r>
-        <w:rPr>
-          <w:lang w:val="en-CA"/>
-        </w:rPr>
-        <w:t xml:space="preserve">"password" </w:t>
-      </w:r>
-      <w:proofErr w:type="gramStart"/>
-      <w:r>
-        <w:rPr>
-          <w:lang w:val="en-CA"/>
-        </w:rPr>
-        <w:t>varchar(</w:t>
-      </w:r>
-      <w:proofErr w:type="gramEnd"/>
-      <w:r>
-        <w:rPr>
-          <w:lang w:val="en-CA"/>
-        </w:rPr>
-        <w:t>132) NOT NULL,</w:t>
-      </w:r>
-    </w:p>
-    <w:p>
-      <w:pPr>
-        <w:pStyle w:val="Code"/>
-        <w:rPr>
-          <w:lang w:val="en-CA"/>
-        </w:rPr>
-      </w:pPr>
-      <w:r>
-        <w:rPr>
-          <w:lang w:val="en-CA"/>
-        </w:rPr>
-        <w:t>"</w:t>
-      </w:r>
-      <w:proofErr w:type="spellStart"/>
-      <w:r>
-        <w:rPr>
-          <w:lang w:val="en-CA"/>
-        </w:rPr>
-        <w:t>dateofbirth</w:t>
-      </w:r>
-      <w:proofErr w:type="spellEnd"/>
-      <w:r>
-        <w:rPr>
-          <w:lang w:val="en-CA"/>
-        </w:rPr>
-        <w:t>" timestamp NOT NULL</w:t>
+        <w:t>"username" varchar(32) UNIQUE NOT NULL,</w:t>
+      </w:r>
+    </w:p>
+    <w:p>
+      <w:pPr>
+        <w:pStyle w:val="Code"/>
+        <w:rPr>
+          <w:lang w:val="en-CA"/>
+        </w:rPr>
+      </w:pPr>
+      <w:r>
+        <w:rPr>
+          <w:lang w:val="en-CA"/>
+        </w:rPr>
+        <w:t>"name" varchar(32),</w:t>
+      </w:r>
+    </w:p>
+    <w:p>
+      <w:pPr>
+        <w:pStyle w:val="Code"/>
+        <w:rPr>
+          <w:lang w:val="en-CA"/>
+        </w:rPr>
+      </w:pPr>
+      <w:r>
+        <w:rPr>
+          <w:lang w:val="en-CA"/>
+        </w:rPr>
+        <w:t>"lastname" varchar(32),</w:t>
+      </w:r>
+    </w:p>
+    <w:p>
+      <w:pPr>
+        <w:pStyle w:val="Code"/>
+        <w:rPr>
+          <w:lang w:val="en-CA"/>
+        </w:rPr>
+      </w:pPr>
+      <w:r>
+        <w:rPr>
+          <w:lang w:val="en-CA"/>
+        </w:rPr>
+        <w:t>"email" varchar(128) UNIQUE NOT NULL,</w:t>
+      </w:r>
+    </w:p>
+    <w:p>
+      <w:pPr>
+        <w:pStyle w:val="Code"/>
+        <w:rPr>
+          <w:lang w:val="en-CA"/>
+        </w:rPr>
+      </w:pPr>
+      <w:r>
+        <w:rPr>
+          <w:lang w:val="en-CA"/>
+        </w:rPr>
+        <w:t>"password" varchar(132) NOT NULL,</w:t>
+      </w:r>
+    </w:p>
+    <w:p>
+      <w:pPr>
+        <w:pStyle w:val="Code"/>
+        <w:rPr>
+          <w:lang w:val="en-CA"/>
+        </w:rPr>
+      </w:pPr>
+      <w:r>
+        <w:rPr>
+          <w:lang w:val="en-CA"/>
+        </w:rPr>
+        <w:t>"dateofbirth" timestamp NOT NULL</w:t>
       </w:r>
     </w:p>
     <w:p>
@@ -1824,57 +1684,21 @@
         <w:rPr>
           <w:lang w:val="en-CA"/>
         </w:rPr>
-        <w:t>"</w:t>
-      </w:r>
-      <w:proofErr w:type="spellStart"/>
-      <w:proofErr w:type="gramStart"/>
-      <w:r>
-        <w:rPr>
-          <w:lang w:val="en-CA"/>
-        </w:rPr>
-        <w:t>id</w:t>
-      </w:r>
-      <w:proofErr w:type="gramEnd"/>
-      <w:r>
-        <w:rPr>
-          <w:lang w:val="en-CA"/>
-        </w:rPr>
-        <w:t>_user</w:t>
-      </w:r>
-      <w:proofErr w:type="spellEnd"/>
-      <w:r>
-        <w:rPr>
-          <w:lang w:val="en-CA"/>
-        </w:rPr>
-        <w:t>" int NOT NULL,</w:t>
-      </w:r>
-    </w:p>
-    <w:p>
-      <w:pPr>
-        <w:pStyle w:val="Code"/>
-        <w:rPr>
-          <w:lang w:val="en-CA"/>
-        </w:rPr>
-      </w:pPr>
-      <w:r>
-        <w:rPr>
-          <w:lang w:val="en-CA"/>
-        </w:rPr>
-        <w:t xml:space="preserve">"street" </w:t>
-      </w:r>
-      <w:proofErr w:type="gramStart"/>
-      <w:r>
-        <w:rPr>
-          <w:lang w:val="en-CA"/>
-        </w:rPr>
-        <w:t>varchar(</w:t>
-      </w:r>
-      <w:proofErr w:type="gramEnd"/>
-      <w:r>
-        <w:rPr>
-          <w:lang w:val="en-CA"/>
-        </w:rPr>
-        <w:t>128) NOT NULL,</w:t>
+        <w:t>"id_user" int NOT NULL,</w:t>
+      </w:r>
+    </w:p>
+    <w:p>
+      <w:pPr>
+        <w:pStyle w:val="Code"/>
+        <w:rPr>
+          <w:lang w:val="en-CA"/>
+        </w:rPr>
+      </w:pPr>
+      <w:r>
+        <w:rPr>
+          <w:lang w:val="en-CA"/>
+        </w:rPr>
+        <w:t>"street" varchar(128) NOT NULL,</w:t>
       </w:r>
     </w:p>
     <w:p>
@@ -1902,91 +1726,35 @@
         <w:rPr>
           <w:lang w:val="en-CA"/>
         </w:rPr>
-        <w:t xml:space="preserve">"city" </w:t>
-      </w:r>
-      <w:proofErr w:type="gramStart"/>
-      <w:r>
-        <w:rPr>
-          <w:lang w:val="en-CA"/>
-        </w:rPr>
-        <w:t>varchar(</w:t>
-      </w:r>
-      <w:proofErr w:type="gramEnd"/>
-      <w:r>
-        <w:rPr>
-          <w:lang w:val="en-CA"/>
-        </w:rPr>
-        <w:t>32) NOT NULL,</w:t>
-      </w:r>
-    </w:p>
-    <w:p>
-      <w:pPr>
-        <w:pStyle w:val="Code"/>
-        <w:rPr>
-          <w:lang w:val="en-CA"/>
-        </w:rPr>
-      </w:pPr>
-      <w:r>
-        <w:rPr>
-          <w:lang w:val="en-CA"/>
-        </w:rPr>
-        <w:t xml:space="preserve">"country" </w:t>
-      </w:r>
-      <w:proofErr w:type="gramStart"/>
-      <w:r>
-        <w:rPr>
-          <w:lang w:val="en-CA"/>
-        </w:rPr>
-        <w:t>VARCHAR(</w:t>
-      </w:r>
-      <w:proofErr w:type="gramEnd"/>
-      <w:r>
-        <w:rPr>
-          <w:lang w:val="en-CA"/>
-        </w:rPr>
-        <w:t>32) NOT NULL,</w:t>
-      </w:r>
-    </w:p>
-    <w:p>
-      <w:pPr>
-        <w:pStyle w:val="Code"/>
-        <w:rPr>
-          <w:lang w:val="en-CA"/>
-        </w:rPr>
-      </w:pPr>
-      <w:r>
-        <w:rPr>
-          <w:lang w:val="en-CA"/>
-        </w:rPr>
-        <w:t>"</w:t>
-      </w:r>
-      <w:proofErr w:type="spellStart"/>
-      <w:r>
-        <w:rPr>
-          <w:lang w:val="en-CA"/>
-        </w:rPr>
-        <w:t>postal_code</w:t>
-      </w:r>
-      <w:proofErr w:type="spellEnd"/>
-      <w:r>
-        <w:rPr>
-          <w:lang w:val="en-CA"/>
-        </w:rPr>
-        <w:t xml:space="preserve">" </w:t>
-      </w:r>
-      <w:proofErr w:type="gramStart"/>
-      <w:r>
-        <w:rPr>
-          <w:lang w:val="en-CA"/>
-        </w:rPr>
-        <w:t>CHAR(</w:t>
-      </w:r>
-      <w:proofErr w:type="gramEnd"/>
-      <w:r>
-        <w:rPr>
-          <w:lang w:val="en-CA"/>
-        </w:rPr>
-        <w:t>6) NOT NULL</w:t>
+        <w:t>"city" varchar(32) NOT NULL,</w:t>
+      </w:r>
+    </w:p>
+    <w:p>
+      <w:pPr>
+        <w:pStyle w:val="Code"/>
+        <w:rPr>
+          <w:lang w:val="en-CA"/>
+        </w:rPr>
+      </w:pPr>
+      <w:r>
+        <w:rPr>
+          <w:lang w:val="en-CA"/>
+        </w:rPr>
+        <w:t>"country" VARCHAR(32) NOT NULL,</w:t>
+      </w:r>
+    </w:p>
+    <w:p>
+      <w:pPr>
+        <w:pStyle w:val="Code"/>
+        <w:rPr>
+          <w:lang w:val="en-CA"/>
+        </w:rPr>
+      </w:pPr>
+      <w:r>
+        <w:rPr>
+          <w:lang w:val="en-CA"/>
+        </w:rPr>
+        <w:t>"postal_code" CHAR(6) NOT NULL</w:t>
       </w:r>
     </w:p>
     <w:p>
@@ -2050,235 +1818,91 @@
         <w:rPr>
           <w:lang w:val="en-CA"/>
         </w:rPr>
-        <w:t xml:space="preserve">"name" </w:t>
-      </w:r>
-      <w:proofErr w:type="gramStart"/>
-      <w:r>
-        <w:rPr>
-          <w:lang w:val="en-CA"/>
-        </w:rPr>
-        <w:t>VARCHAR(</w:t>
-      </w:r>
-      <w:proofErr w:type="gramEnd"/>
-      <w:r>
-        <w:rPr>
-          <w:lang w:val="en-CA"/>
-        </w:rPr>
-        <w:t>32) NOT NULL,</w:t>
-      </w:r>
-    </w:p>
-    <w:p>
-      <w:pPr>
-        <w:pStyle w:val="Code"/>
-        <w:rPr>
-          <w:lang w:val="en-CA"/>
-        </w:rPr>
-      </w:pPr>
-      <w:r>
-        <w:rPr>
-          <w:lang w:val="en-CA"/>
-        </w:rPr>
-        <w:t xml:space="preserve">"description" </w:t>
-      </w:r>
-      <w:proofErr w:type="gramStart"/>
-      <w:r>
-        <w:rPr>
-          <w:lang w:val="en-CA"/>
-        </w:rPr>
-        <w:t>VARCHAR(</w:t>
-      </w:r>
-      <w:proofErr w:type="gramEnd"/>
-      <w:r>
-        <w:rPr>
-          <w:lang w:val="en-CA"/>
-        </w:rPr>
-        <w:t>256) DEFAULT '',</w:t>
-      </w:r>
-    </w:p>
-    <w:p>
-      <w:pPr>
-        <w:pStyle w:val="Code"/>
-        <w:rPr>
-          <w:lang w:val="en-CA"/>
-        </w:rPr>
-      </w:pPr>
-      <w:r>
-        <w:rPr>
-          <w:lang w:val="en-CA"/>
-        </w:rPr>
-        <w:t>"</w:t>
-      </w:r>
-      <w:proofErr w:type="spellStart"/>
-      <w:proofErr w:type="gramStart"/>
-      <w:r>
-        <w:rPr>
-          <w:lang w:val="en-CA"/>
-        </w:rPr>
-        <w:t>current</w:t>
-      </w:r>
-      <w:proofErr w:type="gramEnd"/>
-      <w:r>
-        <w:rPr>
-          <w:lang w:val="en-CA"/>
-        </w:rPr>
-        <w:t>_status</w:t>
-      </w:r>
-      <w:proofErr w:type="spellEnd"/>
-      <w:r>
-        <w:rPr>
-          <w:lang w:val="en-CA"/>
-        </w:rPr>
-        <w:t>" status NOT NULL,</w:t>
-      </w:r>
-    </w:p>
-    <w:p>
-      <w:pPr>
-        <w:pStyle w:val="Code"/>
-        <w:rPr>
-          <w:lang w:val="en-CA"/>
-        </w:rPr>
-      </w:pPr>
-      <w:r>
-        <w:rPr>
-          <w:lang w:val="en-CA"/>
-        </w:rPr>
-        <w:t>"</w:t>
-      </w:r>
-      <w:proofErr w:type="spellStart"/>
-      <w:proofErr w:type="gramStart"/>
-      <w:r>
-        <w:rPr>
-          <w:lang w:val="en-CA"/>
-        </w:rPr>
-        <w:t>bid</w:t>
-      </w:r>
-      <w:proofErr w:type="gramEnd"/>
-      <w:r>
-        <w:rPr>
-          <w:lang w:val="en-CA"/>
-        </w:rPr>
-        <w:t>_count</w:t>
-      </w:r>
-      <w:proofErr w:type="spellEnd"/>
-      <w:r>
-        <w:rPr>
-          <w:lang w:val="en-CA"/>
-        </w:rPr>
-        <w:t>" int DEFAULT 0,</w:t>
-      </w:r>
-    </w:p>
-    <w:p>
-      <w:pPr>
-        <w:pStyle w:val="Code"/>
-        <w:rPr>
-          <w:lang w:val="en-CA"/>
-        </w:rPr>
-      </w:pPr>
-      <w:r>
-        <w:rPr>
-          <w:lang w:val="en-CA"/>
-        </w:rPr>
-        <w:t>"</w:t>
-      </w:r>
-      <w:proofErr w:type="spellStart"/>
-      <w:r>
-        <w:rPr>
-          <w:lang w:val="en-CA"/>
-        </w:rPr>
-        <w:t>min_increase</w:t>
-      </w:r>
-      <w:proofErr w:type="spellEnd"/>
-      <w:r>
-        <w:rPr>
-          <w:lang w:val="en-CA"/>
-        </w:rPr>
-        <w:t xml:space="preserve">" </w:t>
-      </w:r>
-      <w:proofErr w:type="gramStart"/>
-      <w:r>
-        <w:rPr>
-          <w:lang w:val="en-CA"/>
-        </w:rPr>
-        <w:t>numeric(</w:t>
-      </w:r>
-      <w:proofErr w:type="gramEnd"/>
-      <w:r>
-        <w:rPr>
-          <w:lang w:val="en-CA"/>
-        </w:rPr>
-        <w:t>5,2) DEFAULT 1,</w:t>
-      </w:r>
-    </w:p>
-    <w:p>
-      <w:pPr>
-        <w:pStyle w:val="Code"/>
-        <w:rPr>
-          <w:lang w:val="en-CA"/>
-        </w:rPr>
-      </w:pPr>
-      <w:r>
-        <w:rPr>
-          <w:lang w:val="en-CA"/>
-        </w:rPr>
-        <w:t>"</w:t>
-      </w:r>
-      <w:proofErr w:type="spellStart"/>
-      <w:proofErr w:type="gramStart"/>
-      <w:r>
-        <w:rPr>
-          <w:lang w:val="en-CA"/>
-        </w:rPr>
-        <w:t>id</w:t>
-      </w:r>
-      <w:proofErr w:type="gramEnd"/>
-      <w:r>
-        <w:rPr>
-          <w:lang w:val="en-CA"/>
-        </w:rPr>
-        <w:t>_seller</w:t>
-      </w:r>
-      <w:proofErr w:type="spellEnd"/>
-      <w:r>
-        <w:rPr>
-          <w:lang w:val="en-CA"/>
-        </w:rPr>
-        <w:t>" int NOT NULL,</w:t>
-      </w:r>
-    </w:p>
-    <w:p>
-      <w:pPr>
-        <w:pStyle w:val="Code"/>
-        <w:rPr>
-          <w:lang w:val="en-CA"/>
-        </w:rPr>
-      </w:pPr>
-      <w:r>
-        <w:rPr>
-          <w:lang w:val="en-CA"/>
-        </w:rPr>
-        <w:t>"</w:t>
-      </w:r>
-      <w:proofErr w:type="spellStart"/>
-      <w:proofErr w:type="gramStart"/>
-      <w:r>
-        <w:rPr>
-          <w:lang w:val="en-CA"/>
-        </w:rPr>
-        <w:t>auction</w:t>
-      </w:r>
-      <w:proofErr w:type="gramEnd"/>
-      <w:r>
-        <w:rPr>
-          <w:lang w:val="en-CA"/>
-        </w:rPr>
-        <w:t>_on</w:t>
-      </w:r>
-      <w:proofErr w:type="spellEnd"/>
-      <w:r>
-        <w:rPr>
-          <w:lang w:val="en-CA"/>
-        </w:rPr>
-        <w:t>" timestamp UNIQUE NOT NULL,</w:t>
+        <w:t>"name" VARCHAR(32) NOT NULL,</w:t>
+      </w:r>
+    </w:p>
+    <w:p>
+      <w:pPr>
+        <w:pStyle w:val="Code"/>
+        <w:rPr>
+          <w:lang w:val="en-CA"/>
+        </w:rPr>
+      </w:pPr>
+      <w:r>
+        <w:rPr>
+          <w:lang w:val="en-CA"/>
+        </w:rPr>
+        <w:t>"description" VARCHAR(256) DEFAULT '',</w:t>
+      </w:r>
+    </w:p>
+    <w:p>
+      <w:pPr>
+        <w:pStyle w:val="Code"/>
+        <w:rPr>
+          <w:lang w:val="en-CA"/>
+        </w:rPr>
+      </w:pPr>
+      <w:r>
+        <w:rPr>
+          <w:lang w:val="en-CA"/>
+        </w:rPr>
+        <w:t>"current_status" status NOT NULL,</w:t>
+      </w:r>
+    </w:p>
+    <w:p>
+      <w:pPr>
+        <w:pStyle w:val="Code"/>
+        <w:rPr>
+          <w:lang w:val="en-CA"/>
+        </w:rPr>
+      </w:pPr>
+      <w:r>
+        <w:rPr>
+          <w:lang w:val="en-CA"/>
+        </w:rPr>
+        <w:t>"bid_count" int DEFAULT 0,</w:t>
+      </w:r>
+    </w:p>
+    <w:p>
+      <w:pPr>
+        <w:pStyle w:val="Code"/>
+        <w:rPr>
+          <w:lang w:val="en-CA"/>
+        </w:rPr>
+      </w:pPr>
+      <w:r>
+        <w:rPr>
+          <w:lang w:val="en-CA"/>
+        </w:rPr>
+        <w:t>"min_increase" numeric(5,2) DEFAULT 1,</w:t>
+      </w:r>
+    </w:p>
+    <w:p>
+      <w:pPr>
+        <w:pStyle w:val="Code"/>
+        <w:rPr>
+          <w:lang w:val="en-CA"/>
+        </w:rPr>
+      </w:pPr>
+      <w:r>
+        <w:rPr>
+          <w:lang w:val="en-CA"/>
+        </w:rPr>
+        <w:t>"id_seller" int NOT NULL,</w:t>
+      </w:r>
+    </w:p>
+    <w:p>
+      <w:pPr>
+        <w:pStyle w:val="Code"/>
+        <w:rPr>
+          <w:lang w:val="en-CA"/>
+        </w:rPr>
+      </w:pPr>
+      <w:r>
+        <w:rPr>
+          <w:lang w:val="en-CA"/>
+        </w:rPr>
+        <w:t>"auction_on" timestamp UNIQUE NOT NULL,</w:t>
       </w:r>
     </w:p>
     <w:p>
@@ -2328,145 +1952,63 @@
         <w:rPr>
           <w:lang w:val="en-CA"/>
         </w:rPr>
-        <w:t>CREATE TABLE "</w:t>
-      </w:r>
-      <w:proofErr w:type="spellStart"/>
-      <w:r>
-        <w:rPr>
-          <w:lang w:val="en-CA"/>
-        </w:rPr>
-        <w:t>bought_items</w:t>
-      </w:r>
-      <w:proofErr w:type="spellEnd"/>
-      <w:r>
-        <w:rPr>
-          <w:lang w:val="en-CA"/>
-        </w:rPr>
-        <w:t>" (</w:t>
-      </w:r>
-    </w:p>
-    <w:p>
-      <w:pPr>
-        <w:pStyle w:val="Code"/>
-        <w:rPr>
-          <w:lang w:val="en-CA"/>
-        </w:rPr>
-      </w:pPr>
-      <w:r>
-        <w:rPr>
-          <w:lang w:val="en-CA"/>
-        </w:rPr>
-        <w:t>"</w:t>
-      </w:r>
-      <w:proofErr w:type="spellStart"/>
-      <w:proofErr w:type="gramStart"/>
-      <w:r>
-        <w:rPr>
-          <w:lang w:val="en-CA"/>
-        </w:rPr>
-        <w:t>id</w:t>
-      </w:r>
-      <w:proofErr w:type="gramEnd"/>
-      <w:r>
-        <w:rPr>
-          <w:lang w:val="en-CA"/>
-        </w:rPr>
-        <w:t>_user</w:t>
-      </w:r>
-      <w:proofErr w:type="spellEnd"/>
-      <w:r>
-        <w:rPr>
-          <w:lang w:val="en-CA"/>
-        </w:rPr>
-        <w:t>" INT NOT NULL,</w:t>
-      </w:r>
-    </w:p>
-    <w:p>
-      <w:pPr>
-        <w:pStyle w:val="Code"/>
-        <w:rPr>
-          <w:lang w:val="en-CA"/>
-        </w:rPr>
-      </w:pPr>
-      <w:r>
-        <w:rPr>
-          <w:lang w:val="en-CA"/>
-        </w:rPr>
-        <w:t>"</w:t>
-      </w:r>
-      <w:proofErr w:type="spellStart"/>
-      <w:proofErr w:type="gramStart"/>
-      <w:r>
-        <w:rPr>
-          <w:lang w:val="en-CA"/>
-        </w:rPr>
-        <w:t>id</w:t>
-      </w:r>
-      <w:proofErr w:type="gramEnd"/>
-      <w:r>
-        <w:rPr>
-          <w:lang w:val="en-CA"/>
-        </w:rPr>
-        <w:t>_seller</w:t>
-      </w:r>
-      <w:proofErr w:type="spellEnd"/>
-      <w:r>
-        <w:rPr>
-          <w:lang w:val="en-CA"/>
-        </w:rPr>
-        <w:t>" INT NOT NULL,</w:t>
-      </w:r>
-    </w:p>
-    <w:p>
-      <w:pPr>
-        <w:pStyle w:val="Code"/>
-        <w:rPr>
-          <w:lang w:val="en-CA"/>
-        </w:rPr>
-      </w:pPr>
-      <w:r>
-        <w:rPr>
-          <w:lang w:val="en-CA"/>
-        </w:rPr>
-        <w:t>"</w:t>
-      </w:r>
-      <w:proofErr w:type="spellStart"/>
-      <w:proofErr w:type="gramStart"/>
-      <w:r>
-        <w:rPr>
-          <w:lang w:val="en-CA"/>
-        </w:rPr>
-        <w:t>id</w:t>
-      </w:r>
-      <w:proofErr w:type="gramEnd"/>
-      <w:r>
-        <w:rPr>
-          <w:lang w:val="en-CA"/>
-        </w:rPr>
-        <w:t>_item</w:t>
-      </w:r>
-      <w:proofErr w:type="spellEnd"/>
-      <w:r>
-        <w:rPr>
-          <w:lang w:val="en-CA"/>
-        </w:rPr>
-        <w:t>" INT UNIQUE NOT NULL,</w:t>
-      </w:r>
-    </w:p>
-    <w:p>
-      <w:pPr>
-        <w:pStyle w:val="Code"/>
-      </w:pPr>
-      <w:r>
-        <w:t>"</w:t>
-      </w:r>
-      <w:proofErr w:type="spellStart"/>
-      <w:r>
-        <w:t>bought_on</w:t>
-      </w:r>
-      <w:proofErr w:type="spellEnd"/>
-      <w:r>
-        <w:t>" timestamp</w:t>
+        <w:t>CREATE TABLE "bought_items" (</w:t>
+      </w:r>
+    </w:p>
+    <w:p>
+      <w:pPr>
+        <w:pStyle w:val="Code"/>
+        <w:rPr>
+          <w:lang w:val="en-CA"/>
+        </w:rPr>
+      </w:pPr>
+      <w:r>
+        <w:rPr>
+          <w:lang w:val="en-CA"/>
+        </w:rPr>
+        <w:t>"id_user" INT NOT NULL,</w:t>
+      </w:r>
+    </w:p>
+    <w:p>
+      <w:pPr>
+        <w:pStyle w:val="Code"/>
+        <w:rPr>
+          <w:lang w:val="en-CA"/>
+        </w:rPr>
+      </w:pPr>
+      <w:r>
+        <w:rPr>
+          <w:lang w:val="en-CA"/>
+        </w:rPr>
+        <w:t>"id_seller" INT NOT NULL,</w:t>
+      </w:r>
+    </w:p>
+    <w:p>
+      <w:pPr>
+        <w:pStyle w:val="Code"/>
+        <w:rPr>
+          <w:lang w:val="en-CA"/>
+        </w:rPr>
+      </w:pPr>
+      <w:r>
+        <w:rPr>
+          <w:lang w:val="en-CA"/>
+        </w:rPr>
+        <w:t>"id_item" INT UNIQUE NOT NULL,</w:t>
+      </w:r>
+    </w:p>
+    <w:p>
+      <w:pPr>
+        <w:pStyle w:val="Code"/>
+        <w:rPr>
+          <w:lang w:val="en-CA"/>
+        </w:rPr>
+      </w:pPr>
+      <w:r>
+        <w:rPr>
+          <w:lang w:val="en-CA"/>
+        </w:rPr>
+        <w:t>"bought_on" timestamp</w:t>
       </w:r>
     </w:p>
     <w:p>
@@ -2502,93 +2044,35 @@
         <w:rPr>
           <w:lang w:val="en-CA"/>
         </w:rPr>
-        <w:t>CREATE TABLE "</w:t>
-      </w:r>
-      <w:proofErr w:type="spellStart"/>
-      <w:r>
-        <w:rPr>
-          <w:lang w:val="en-CA"/>
-        </w:rPr>
-        <w:t>tag_list</w:t>
-      </w:r>
-      <w:proofErr w:type="spellEnd"/>
-      <w:r>
-        <w:rPr>
-          <w:lang w:val="en-CA"/>
-        </w:rPr>
-        <w:t>" (</w:t>
-      </w:r>
-    </w:p>
-    <w:p>
-      <w:pPr>
-        <w:pStyle w:val="Code"/>
-        <w:rPr>
-          <w:lang w:val="en-CA"/>
-        </w:rPr>
-      </w:pPr>
-      <w:r>
-        <w:rPr>
-          <w:lang w:val="en-CA"/>
-        </w:rPr>
-        <w:t>"</w:t>
-      </w:r>
-      <w:proofErr w:type="spellStart"/>
-      <w:proofErr w:type="gramStart"/>
-      <w:r>
-        <w:rPr>
-          <w:lang w:val="en-CA"/>
-        </w:rPr>
-        <w:t>id</w:t>
-      </w:r>
-      <w:proofErr w:type="gramEnd"/>
-      <w:r>
-        <w:rPr>
-          <w:lang w:val="en-CA"/>
-        </w:rPr>
-        <w:t>_item</w:t>
-      </w:r>
-      <w:proofErr w:type="spellEnd"/>
-      <w:r>
-        <w:rPr>
-          <w:lang w:val="en-CA"/>
-        </w:rPr>
-        <w:t>" INT,</w:t>
-      </w:r>
-    </w:p>
-    <w:p>
-      <w:pPr>
-        <w:pStyle w:val="Code"/>
-        <w:rPr>
-          <w:lang w:val="en-CA"/>
-        </w:rPr>
-      </w:pPr>
-      <w:r>
-        <w:rPr>
-          <w:lang w:val="en-CA"/>
-        </w:rPr>
-        <w:t>"</w:t>
-      </w:r>
-      <w:proofErr w:type="spellStart"/>
-      <w:proofErr w:type="gramStart"/>
-      <w:r>
-        <w:rPr>
-          <w:lang w:val="en-CA"/>
-        </w:rPr>
-        <w:t>id</w:t>
-      </w:r>
-      <w:proofErr w:type="gramEnd"/>
-      <w:r>
-        <w:rPr>
-          <w:lang w:val="en-CA"/>
-        </w:rPr>
-        <w:t>_tag</w:t>
-      </w:r>
-      <w:proofErr w:type="spellEnd"/>
-      <w:r>
-        <w:rPr>
-          <w:lang w:val="en-CA"/>
-        </w:rPr>
-        <w:t>" tag</w:t>
+        <w:t>CREATE TABLE "tag_list" (</w:t>
+      </w:r>
+    </w:p>
+    <w:p>
+      <w:pPr>
+        <w:pStyle w:val="Code"/>
+        <w:rPr>
+          <w:lang w:val="en-CA"/>
+        </w:rPr>
+      </w:pPr>
+      <w:r>
+        <w:rPr>
+          <w:lang w:val="en-CA"/>
+        </w:rPr>
+        <w:t>"id_item" INT,</w:t>
+      </w:r>
+    </w:p>
+    <w:p>
+      <w:pPr>
+        <w:pStyle w:val="Code"/>
+        <w:rPr>
+          <w:lang w:val="en-CA"/>
+        </w:rPr>
+      </w:pPr>
+      <w:r>
+        <w:rPr>
+          <w:lang w:val="en-CA"/>
+        </w:rPr>
+        <w:t>"id_tag" tag</w:t>
       </w:r>
     </w:p>
     <w:p>
@@ -2647,129 +2131,49 @@
           <w:lang w:val="en-CA"/>
         </w:rPr>
         <w:lastRenderedPageBreak/>
-        <w:t>"</w:t>
-      </w:r>
-      <w:proofErr w:type="spellStart"/>
-      <w:proofErr w:type="gramStart"/>
-      <w:r>
-        <w:rPr>
-          <w:lang w:val="en-CA"/>
-        </w:rPr>
-        <w:t>id</w:t>
-      </w:r>
-      <w:proofErr w:type="gramEnd"/>
-      <w:r>
-        <w:rPr>
-          <w:lang w:val="en-CA"/>
-        </w:rPr>
-        <w:t>_item</w:t>
-      </w:r>
-      <w:proofErr w:type="spellEnd"/>
-      <w:r>
-        <w:rPr>
-          <w:lang w:val="en-CA"/>
-        </w:rPr>
-        <w:t>" int NOT NULL,</w:t>
-      </w:r>
-    </w:p>
-    <w:p>
-      <w:pPr>
-        <w:pStyle w:val="Code"/>
-        <w:rPr>
-          <w:lang w:val="en-CA"/>
-        </w:rPr>
-      </w:pPr>
-      <w:r>
-        <w:rPr>
-          <w:lang w:val="en-CA"/>
-        </w:rPr>
-        <w:t>"</w:t>
-      </w:r>
-      <w:proofErr w:type="spellStart"/>
-      <w:proofErr w:type="gramStart"/>
-      <w:r>
-        <w:rPr>
-          <w:lang w:val="en-CA"/>
-        </w:rPr>
-        <w:t>id</w:t>
-      </w:r>
-      <w:proofErr w:type="gramEnd"/>
-      <w:r>
-        <w:rPr>
-          <w:lang w:val="en-CA"/>
-        </w:rPr>
-        <w:t>_user</w:t>
-      </w:r>
-      <w:proofErr w:type="spellEnd"/>
-      <w:r>
-        <w:rPr>
-          <w:lang w:val="en-CA"/>
-        </w:rPr>
-        <w:t>" int NOT NULL,</w:t>
-      </w:r>
-    </w:p>
-    <w:p>
-      <w:pPr>
-        <w:pStyle w:val="Code"/>
-        <w:rPr>
-          <w:lang w:val="en-CA"/>
-        </w:rPr>
-      </w:pPr>
-      <w:r>
-        <w:rPr>
-          <w:lang w:val="en-CA"/>
-        </w:rPr>
-        <w:t xml:space="preserve">"amount" </w:t>
-      </w:r>
-      <w:proofErr w:type="gramStart"/>
-      <w:r>
-        <w:rPr>
-          <w:lang w:val="en-CA"/>
-        </w:rPr>
-        <w:t>numeric(</w:t>
-      </w:r>
-      <w:proofErr w:type="gramEnd"/>
-      <w:r>
-        <w:rPr>
-          <w:lang w:val="en-CA"/>
-        </w:rPr>
-        <w:t>,2) NOT NULL,</w:t>
-      </w:r>
-    </w:p>
-    <w:p>
-      <w:pPr>
-        <w:pStyle w:val="Code"/>
-        <w:rPr>
-          <w:lang w:val="en-CA"/>
-        </w:rPr>
-      </w:pPr>
-      <w:r>
-        <w:rPr>
-          <w:lang w:val="en-CA"/>
-        </w:rPr>
-        <w:t>"</w:t>
-      </w:r>
-      <w:proofErr w:type="spellStart"/>
-      <w:proofErr w:type="gramStart"/>
-      <w:r>
-        <w:rPr>
-          <w:lang w:val="en-CA"/>
-        </w:rPr>
-        <w:t>submited</w:t>
-      </w:r>
-      <w:proofErr w:type="gramEnd"/>
-      <w:r>
-        <w:rPr>
-          <w:lang w:val="en-CA"/>
-        </w:rPr>
-        <w:t>_on</w:t>
-      </w:r>
-      <w:proofErr w:type="spellEnd"/>
-      <w:r>
-        <w:rPr>
-          <w:lang w:val="en-CA"/>
-        </w:rPr>
-        <w:t>" timestamp NOT NULL</w:t>
+        <w:t>"id_item" int NOT NULL,</w:t>
+      </w:r>
+    </w:p>
+    <w:p>
+      <w:pPr>
+        <w:pStyle w:val="Code"/>
+        <w:rPr>
+          <w:lang w:val="en-CA"/>
+        </w:rPr>
+      </w:pPr>
+      <w:r>
+        <w:rPr>
+          <w:lang w:val="en-CA"/>
+        </w:rPr>
+        <w:t>"id_user" int NOT NULL,</w:t>
+      </w:r>
+    </w:p>
+    <w:p>
+      <w:pPr>
+        <w:pStyle w:val="Code"/>
+        <w:rPr>
+          <w:lang w:val="en-CA"/>
+        </w:rPr>
+      </w:pPr>
+      <w:r>
+        <w:rPr>
+          <w:lang w:val="en-CA"/>
+        </w:rPr>
+        <w:t>"amount" numeric(,2) NOT NULL,</w:t>
+      </w:r>
+    </w:p>
+    <w:p>
+      <w:pPr>
+        <w:pStyle w:val="Code"/>
+        <w:rPr>
+          <w:lang w:val="en-CA"/>
+        </w:rPr>
+      </w:pPr>
+      <w:r>
+        <w:rPr>
+          <w:lang w:val="en-CA"/>
+        </w:rPr>
+        <w:t>"submited_on" timestamp NOT NULL</w:t>
       </w:r>
     </w:p>
     <w:p>
@@ -2805,452 +2209,142 @@
         <w:rPr>
           <w:lang w:val="en-CA"/>
         </w:rPr>
-        <w:t>COMMENT ON COLUMN "</w:t>
-      </w:r>
-      <w:proofErr w:type="spellStart"/>
-      <w:r>
-        <w:rPr>
-          <w:lang w:val="en-CA"/>
-        </w:rPr>
-        <w:t>items"."room</w:t>
-      </w:r>
-      <w:proofErr w:type="spellEnd"/>
-      <w:r>
-        <w:rPr>
-          <w:lang w:val="en-CA"/>
-        </w:rPr>
-        <w:t>" IS '</w:t>
-      </w:r>
-      <w:proofErr w:type="spellStart"/>
-      <w:r>
-        <w:rPr>
-          <w:lang w:val="en-CA"/>
-        </w:rPr>
-        <w:t>auction_on</w:t>
-      </w:r>
-      <w:proofErr w:type="spellEnd"/>
-      <w:r>
-        <w:rPr>
-          <w:lang w:val="en-CA"/>
-        </w:rPr>
-        <w:t xml:space="preserve"> &amp; room must be unique</w:t>
-      </w:r>
-      <w:proofErr w:type="gramStart"/>
-      <w:r>
-        <w:rPr>
-          <w:lang w:val="en-CA"/>
-        </w:rPr>
-        <w:t>';</w:t>
-      </w:r>
-      <w:proofErr w:type="gramEnd"/>
-    </w:p>
-    <w:p>
-      <w:pPr>
-        <w:pStyle w:val="Code"/>
-        <w:rPr>
-          <w:lang w:val="en-CA"/>
-        </w:rPr>
-      </w:pPr>
-      <w:r>
-        <w:rPr>
-          <w:lang w:val="en-CA"/>
-        </w:rPr>
-        <w:t>COMMENT ON COLUMN "</w:t>
-      </w:r>
-      <w:proofErr w:type="spellStart"/>
-      <w:r>
-        <w:rPr>
-          <w:lang w:val="en-CA"/>
-        </w:rPr>
-        <w:t>bids"."amount</w:t>
-      </w:r>
-      <w:proofErr w:type="spellEnd"/>
-      <w:r>
-        <w:rPr>
-          <w:lang w:val="en-CA"/>
-        </w:rPr>
-        <w:t xml:space="preserve">" IS 'must be higher </w:t>
-      </w:r>
-      <w:proofErr w:type="gramStart"/>
-      <w:r>
-        <w:rPr>
-          <w:lang w:val="en-CA"/>
-        </w:rPr>
-        <w:t>then</w:t>
-      </w:r>
-      <w:proofErr w:type="gramEnd"/>
-      <w:r>
-        <w:rPr>
-          <w:lang w:val="en-CA"/>
-        </w:rPr>
-        <w:t xml:space="preserve"> precious price with the same </w:t>
-      </w:r>
-      <w:proofErr w:type="spellStart"/>
-      <w:r>
-        <w:rPr>
-          <w:lang w:val="en-CA"/>
-        </w:rPr>
-        <w:t>id_item</w:t>
-      </w:r>
-      <w:proofErr w:type="spellEnd"/>
-      <w:r>
-        <w:rPr>
-          <w:lang w:val="en-CA"/>
-        </w:rPr>
-        <w:t>';</w:t>
-      </w:r>
-    </w:p>
-    <w:p>
-      <w:pPr>
-        <w:pStyle w:val="Code"/>
-        <w:rPr>
-          <w:lang w:val="en-CA"/>
-        </w:rPr>
-      </w:pPr>
-    </w:p>
-    <w:p>
-      <w:pPr>
-        <w:pStyle w:val="Code"/>
-        <w:rPr>
-          <w:lang w:val="en-CA"/>
-        </w:rPr>
-      </w:pPr>
-      <w:r>
-        <w:rPr>
-          <w:lang w:val="en-CA"/>
-        </w:rPr>
-        <w:t>ALTER TABLE "address" ADD FOREIGN KEY ("</w:t>
-      </w:r>
-      <w:proofErr w:type="spellStart"/>
-      <w:r>
-        <w:rPr>
-          <w:lang w:val="en-CA"/>
-        </w:rPr>
-        <w:t>id_user</w:t>
-      </w:r>
-      <w:proofErr w:type="spellEnd"/>
-      <w:r>
-        <w:rPr>
-          <w:lang w:val="en-CA"/>
-        </w:rPr>
-        <w:t>") REFERENCES "users" ("id"</w:t>
-      </w:r>
-      <w:proofErr w:type="gramStart"/>
-      <w:r>
-        <w:rPr>
-          <w:lang w:val="en-CA"/>
-        </w:rPr>
-        <w:t>);</w:t>
-      </w:r>
-      <w:proofErr w:type="gramEnd"/>
-    </w:p>
-    <w:p>
-      <w:pPr>
-        <w:pStyle w:val="Code"/>
-        <w:rPr>
-          <w:lang w:val="en-CA"/>
-        </w:rPr>
-      </w:pPr>
-      <w:r>
-        <w:rPr>
-          <w:lang w:val="en-CA"/>
-        </w:rPr>
-        <w:t>ALTER TABLE "</w:t>
-      </w:r>
-      <w:proofErr w:type="spellStart"/>
-      <w:r>
-        <w:rPr>
-          <w:lang w:val="en-CA"/>
-        </w:rPr>
-        <w:t>tag_list</w:t>
-      </w:r>
-      <w:proofErr w:type="spellEnd"/>
-      <w:r>
-        <w:rPr>
-          <w:lang w:val="en-CA"/>
-        </w:rPr>
-        <w:t>" ADD FOREIGN KEY ("</w:t>
-      </w:r>
-      <w:proofErr w:type="spellStart"/>
-      <w:r>
-        <w:rPr>
-          <w:lang w:val="en-CA"/>
-        </w:rPr>
-        <w:t>id_item</w:t>
-      </w:r>
-      <w:proofErr w:type="spellEnd"/>
-      <w:r>
-        <w:rPr>
-          <w:lang w:val="en-CA"/>
-        </w:rPr>
-        <w:t>") REFERENCES "items" ("id"</w:t>
-      </w:r>
-      <w:proofErr w:type="gramStart"/>
-      <w:r>
-        <w:rPr>
-          <w:lang w:val="en-CA"/>
-        </w:rPr>
-        <w:t>);</w:t>
-      </w:r>
-      <w:proofErr w:type="gramEnd"/>
-    </w:p>
-    <w:p>
-      <w:pPr>
-        <w:pStyle w:val="Code"/>
-        <w:rPr>
-          <w:lang w:val="en-CA"/>
-        </w:rPr>
-      </w:pPr>
-      <w:r>
-        <w:rPr>
-          <w:lang w:val="en-CA"/>
-        </w:rPr>
-        <w:t>ALTER TABLE "bids" ADD FOREIGN KEY ("</w:t>
-      </w:r>
-      <w:proofErr w:type="spellStart"/>
-      <w:r>
-        <w:rPr>
-          <w:lang w:val="en-CA"/>
-        </w:rPr>
-        <w:t>id_item</w:t>
-      </w:r>
-      <w:proofErr w:type="spellEnd"/>
-      <w:r>
-        <w:rPr>
-          <w:lang w:val="en-CA"/>
-        </w:rPr>
-        <w:t>") REFERENCES "items" ("id"</w:t>
-      </w:r>
-      <w:proofErr w:type="gramStart"/>
-      <w:r>
-        <w:rPr>
-          <w:lang w:val="en-CA"/>
-        </w:rPr>
-        <w:t>);</w:t>
-      </w:r>
-      <w:proofErr w:type="gramEnd"/>
-    </w:p>
-    <w:p>
-      <w:pPr>
-        <w:pStyle w:val="Code"/>
-        <w:rPr>
-          <w:lang w:val="en-CA"/>
-        </w:rPr>
-      </w:pPr>
-      <w:r>
-        <w:rPr>
-          <w:lang w:val="en-CA"/>
-        </w:rPr>
-        <w:t>ALTER TABLE "bids" ADD FOREIGN KEY ("</w:t>
-      </w:r>
-      <w:proofErr w:type="spellStart"/>
-      <w:r>
-        <w:rPr>
-          <w:lang w:val="en-CA"/>
-        </w:rPr>
-        <w:t>id_user</w:t>
-      </w:r>
-      <w:proofErr w:type="spellEnd"/>
-      <w:r>
-        <w:rPr>
-          <w:lang w:val="en-CA"/>
-        </w:rPr>
-        <w:t>") REFERENCES "users" ("id"</w:t>
-      </w:r>
-      <w:proofErr w:type="gramStart"/>
-      <w:r>
-        <w:rPr>
-          <w:lang w:val="en-CA"/>
-        </w:rPr>
-        <w:t>);</w:t>
-      </w:r>
-      <w:proofErr w:type="gramEnd"/>
-    </w:p>
-    <w:p>
-      <w:pPr>
-        <w:pStyle w:val="Code"/>
-        <w:rPr>
-          <w:lang w:val="en-CA"/>
-        </w:rPr>
-      </w:pPr>
-      <w:r>
-        <w:rPr>
-          <w:lang w:val="en-CA"/>
-        </w:rPr>
-        <w:t>ALTER TABLE "items" ADD FOREIGN KEY ("</w:t>
-      </w:r>
-      <w:proofErr w:type="spellStart"/>
-      <w:r>
-        <w:rPr>
-          <w:lang w:val="en-CA"/>
-        </w:rPr>
-        <w:t>id_seller</w:t>
-      </w:r>
-      <w:proofErr w:type="spellEnd"/>
-      <w:r>
-        <w:rPr>
-          <w:lang w:val="en-CA"/>
-        </w:rPr>
-        <w:t>") REFERENCES "users" ("id"</w:t>
-      </w:r>
-      <w:proofErr w:type="gramStart"/>
-      <w:r>
-        <w:rPr>
-          <w:lang w:val="en-CA"/>
-        </w:rPr>
-        <w:t>);</w:t>
-      </w:r>
-      <w:proofErr w:type="gramEnd"/>
-    </w:p>
-    <w:p>
-      <w:pPr>
-        <w:pStyle w:val="Code"/>
-        <w:rPr>
-          <w:lang w:val="en-CA"/>
-        </w:rPr>
-      </w:pPr>
-      <w:r>
-        <w:rPr>
-          <w:lang w:val="en-CA"/>
-        </w:rPr>
-        <w:t>ALTER TABLE "</w:t>
-      </w:r>
-      <w:proofErr w:type="spellStart"/>
-      <w:r>
-        <w:rPr>
-          <w:lang w:val="en-CA"/>
-        </w:rPr>
-        <w:t>bought_items</w:t>
-      </w:r>
-      <w:proofErr w:type="spellEnd"/>
-      <w:r>
-        <w:rPr>
-          <w:lang w:val="en-CA"/>
-        </w:rPr>
-        <w:t>" ADD FOREIGN KEY ("</w:t>
-      </w:r>
-      <w:proofErr w:type="spellStart"/>
-      <w:r>
-        <w:rPr>
-          <w:lang w:val="en-CA"/>
-        </w:rPr>
-        <w:t>id_seller</w:t>
-      </w:r>
-      <w:proofErr w:type="spellEnd"/>
-      <w:r>
-        <w:rPr>
-          <w:lang w:val="en-CA"/>
-        </w:rPr>
-        <w:t>") REFERENCES "users" ("id"</w:t>
-      </w:r>
-      <w:proofErr w:type="gramStart"/>
-      <w:r>
-        <w:rPr>
-          <w:lang w:val="en-CA"/>
-        </w:rPr>
-        <w:t>);</w:t>
-      </w:r>
-      <w:proofErr w:type="gramEnd"/>
-    </w:p>
-    <w:p>
-      <w:pPr>
-        <w:pStyle w:val="Code"/>
-        <w:rPr>
-          <w:lang w:val="en-CA"/>
-        </w:rPr>
-      </w:pPr>
-      <w:r>
-        <w:rPr>
-          <w:lang w:val="en-CA"/>
-        </w:rPr>
-        <w:t>ALTER TABLE "</w:t>
-      </w:r>
-      <w:proofErr w:type="spellStart"/>
-      <w:r>
-        <w:rPr>
-          <w:lang w:val="en-CA"/>
-        </w:rPr>
-        <w:t>bought_items</w:t>
-      </w:r>
-      <w:proofErr w:type="spellEnd"/>
-      <w:r>
-        <w:rPr>
-          <w:lang w:val="en-CA"/>
-        </w:rPr>
-        <w:t>" ADD FOREIGN KEY ("</w:t>
-      </w:r>
-      <w:proofErr w:type="spellStart"/>
-      <w:r>
-        <w:rPr>
-          <w:lang w:val="en-CA"/>
-        </w:rPr>
-        <w:t>id_user</w:t>
-      </w:r>
-      <w:proofErr w:type="spellEnd"/>
-      <w:r>
-        <w:rPr>
-          <w:lang w:val="en-CA"/>
-        </w:rPr>
-        <w:t>") REFERENCES "users" ("id"</w:t>
-      </w:r>
-      <w:proofErr w:type="gramStart"/>
-      <w:r>
-        <w:rPr>
-          <w:lang w:val="en-CA"/>
-        </w:rPr>
-        <w:t>);</w:t>
-      </w:r>
-      <w:proofErr w:type="gramEnd"/>
-    </w:p>
-    <w:p>
-      <w:pPr>
-        <w:pStyle w:val="Code"/>
-        <w:rPr>
-          <w:lang w:val="en-CA"/>
-        </w:rPr>
-      </w:pPr>
-      <w:r>
-        <w:rPr>
-          <w:lang w:val="en-CA"/>
-        </w:rPr>
-        <w:t>ALTER TABLE "</w:t>
-      </w:r>
-      <w:proofErr w:type="spellStart"/>
-      <w:r>
-        <w:rPr>
-          <w:lang w:val="en-CA"/>
-        </w:rPr>
-        <w:t>bought_items</w:t>
-      </w:r>
-      <w:proofErr w:type="spellEnd"/>
-      <w:r>
-        <w:rPr>
-          <w:lang w:val="en-CA"/>
-        </w:rPr>
-        <w:t>" ADD FOREIGN KEY ("</w:t>
-      </w:r>
-      <w:proofErr w:type="spellStart"/>
-      <w:r>
-        <w:rPr>
-          <w:lang w:val="en-CA"/>
-        </w:rPr>
-        <w:t>id_item</w:t>
-      </w:r>
-      <w:proofErr w:type="spellEnd"/>
-      <w:r>
-        <w:rPr>
-          <w:lang w:val="en-CA"/>
-        </w:rPr>
-        <w:t>") REFERENCES "items" ("id"</w:t>
-      </w:r>
-      <w:proofErr w:type="gramStart"/>
-      <w:r>
-        <w:rPr>
-          <w:lang w:val="en-CA"/>
-        </w:rPr>
-        <w:t>);</w:t>
-      </w:r>
-      <w:proofErr w:type="gramEnd"/>
+        <w:t>COMMENT ON COLUMN "items"."room" IS 'auction_on &amp; room must be unique';</w:t>
+      </w:r>
+    </w:p>
+    <w:p>
+      <w:pPr>
+        <w:pStyle w:val="Code"/>
+        <w:rPr>
+          <w:lang w:val="en-CA"/>
+        </w:rPr>
+      </w:pPr>
+      <w:r>
+        <w:rPr>
+          <w:lang w:val="en-CA"/>
+        </w:rPr>
+        <w:t>COMMENT ON COLUMN "bids"."amount" IS 'must be higher then precious price with the same id_item';</w:t>
+      </w:r>
+    </w:p>
+    <w:p>
+      <w:pPr>
+        <w:pStyle w:val="Code"/>
+        <w:rPr>
+          <w:lang w:val="en-CA"/>
+        </w:rPr>
+      </w:pPr>
+    </w:p>
+    <w:p>
+      <w:pPr>
+        <w:pStyle w:val="Code"/>
+        <w:rPr>
+          <w:lang w:val="en-CA"/>
+        </w:rPr>
+      </w:pPr>
+      <w:r>
+        <w:rPr>
+          <w:lang w:val="en-CA"/>
+        </w:rPr>
+        <w:t>ALTER TABLE "address" ADD FOREIGN KEY ("id_user") REFERENCES "users" ("id");</w:t>
+      </w:r>
+    </w:p>
+    <w:p>
+      <w:pPr>
+        <w:pStyle w:val="Code"/>
+        <w:rPr>
+          <w:lang w:val="en-CA"/>
+        </w:rPr>
+      </w:pPr>
+      <w:r>
+        <w:rPr>
+          <w:lang w:val="en-CA"/>
+        </w:rPr>
+        <w:t>ALTER TABLE "tag_list" ADD FOREIGN KEY ("id_item") REFERENCES "items" ("id");</w:t>
+      </w:r>
+    </w:p>
+    <w:p>
+      <w:pPr>
+        <w:pStyle w:val="Code"/>
+        <w:rPr>
+          <w:lang w:val="en-CA"/>
+        </w:rPr>
+      </w:pPr>
+      <w:r>
+        <w:rPr>
+          <w:lang w:val="en-CA"/>
+        </w:rPr>
+        <w:t>ALTER TABLE "bids" ADD FOREIGN KEY ("id_item") REFERENCES "items" ("id");</w:t>
+      </w:r>
+    </w:p>
+    <w:p>
+      <w:pPr>
+        <w:pStyle w:val="Code"/>
+        <w:rPr>
+          <w:lang w:val="en-CA"/>
+        </w:rPr>
+      </w:pPr>
+      <w:r>
+        <w:rPr>
+          <w:lang w:val="en-CA"/>
+        </w:rPr>
+        <w:t>ALTER TABLE "bids" ADD FOREIGN KEY ("id_user") REFERENCES "users" ("id");</w:t>
+      </w:r>
+    </w:p>
+    <w:p>
+      <w:pPr>
+        <w:pStyle w:val="Code"/>
+        <w:rPr>
+          <w:lang w:val="en-CA"/>
+        </w:rPr>
+      </w:pPr>
+      <w:r>
+        <w:rPr>
+          <w:lang w:val="en-CA"/>
+        </w:rPr>
+        <w:t>ALTER TABLE "items" ADD FOREIGN KEY ("id_seller") REFERENCES "users" ("id");</w:t>
+      </w:r>
+    </w:p>
+    <w:p>
+      <w:pPr>
+        <w:pStyle w:val="Code"/>
+        <w:rPr>
+          <w:lang w:val="en-CA"/>
+        </w:rPr>
+      </w:pPr>
+      <w:r>
+        <w:rPr>
+          <w:lang w:val="en-CA"/>
+        </w:rPr>
+        <w:t>ALTER TABLE "bought_items" ADD FOREIGN KEY ("id_seller") REFERENCES "users" ("id");</w:t>
+      </w:r>
+    </w:p>
+    <w:p>
+      <w:pPr>
+        <w:pStyle w:val="Code"/>
+        <w:rPr>
+          <w:lang w:val="en-CA"/>
+        </w:rPr>
+      </w:pPr>
+      <w:r>
+        <w:rPr>
+          <w:lang w:val="en-CA"/>
+        </w:rPr>
+        <w:t>ALTER TABLE "bought_items" ADD FOREIGN KEY ("id_user") REFERENCES "users" ("id");</w:t>
+      </w:r>
+    </w:p>
+    <w:p>
+      <w:pPr>
+        <w:pStyle w:val="Code"/>
+        <w:rPr>
+          <w:lang w:val="en-CA"/>
+        </w:rPr>
+      </w:pPr>
+      <w:r>
+        <w:rPr>
+          <w:lang w:val="en-CA"/>
+        </w:rPr>
+        <w:t>ALTER TABLE "bought_items" ADD FOREIGN KEY ("id_item") REFERENCES "items" ("id");</w:t>
+      </w:r>
     </w:p>
     <w:p>
       <w:pPr>
@@ -3344,78 +2438,328 @@
       </w:r>
       <w:bookmarkEnd w:id="5"/>
     </w:p>
+    <w:p>
+      <w:r>
+        <w:t>Dictionnaire pour les images qui sont associé à un item en particulier ?</w:t>
+      </w:r>
+    </w:p>
+    <w:p/>
+    <w:p>
+      <w:r>
+        <w:t>Liste chainée pour les placements dans le chat que l’on retrouve dans un encan</w:t>
+      </w:r>
+    </w:p>
+    <w:p/>
+    <w:p>
+      <w:r>
+        <w:t>Tuple pour un pseudo d’usager avec le prix qu’il a annoncé pour un item dans un encan.</w:t>
+      </w:r>
+      <w:r>
+        <w:br w:type="page"/>
+      </w:r>
+    </w:p>
+    <w:p>
+      <w:pPr>
+        <w:pStyle w:val="Titre2"/>
+      </w:pPr>
+      <w:bookmarkStart w:id="6" w:name="_Toc127454726"/>
+      <w:r>
+        <w:lastRenderedPageBreak/>
+        <w:t>Patrons de conception</w:t>
+      </w:r>
+      <w:bookmarkEnd w:id="6"/>
+    </w:p>
+    <w:p>
+      <w:pPr>
+        <w:spacing w:line="360" w:lineRule="auto"/>
+        <w:ind w:firstLine="720"/>
+      </w:pPr>
+      <w:r>
+        <w:t>L</w:t>
+      </w:r>
+      <w:r>
+        <w:t>es patrons de c</w:t>
+      </w:r>
+      <w:r>
+        <w:t>onception que nous avons choisi de spécifiquement implémenter dans notre projet sont </w:t>
+      </w:r>
+      <w:r>
+        <w:rPr>
+          <w:i/>
+          <w:iCs/>
+        </w:rPr>
+        <w:t>O</w:t>
+      </w:r>
+      <w:r>
+        <w:rPr>
+          <w:i/>
+          <w:iCs/>
+        </w:rPr>
+        <w:t>bserver</w:t>
+      </w:r>
+      <w:r>
+        <w:t xml:space="preserve">, </w:t>
+      </w:r>
+      <w:r>
+        <w:rPr>
+          <w:i/>
+          <w:iCs/>
+        </w:rPr>
+        <w:t>Iterator</w:t>
+      </w:r>
+      <w:r>
+        <w:t xml:space="preserve"> et </w:t>
+      </w:r>
+      <w:r>
+        <w:rPr>
+          <w:i/>
+          <w:iCs/>
+        </w:rPr>
+        <w:t>State</w:t>
+      </w:r>
+      <w:r>
+        <w:t xml:space="preserve">. </w:t>
+      </w:r>
+    </w:p>
+    <w:p>
+      <w:pPr>
+        <w:spacing w:line="360" w:lineRule="auto"/>
+        <w:ind w:firstLine="720"/>
+      </w:pPr>
+      <w:r>
+        <w:t xml:space="preserve">Nous avons choisi </w:t>
+      </w:r>
+      <w:r>
+        <w:rPr>
+          <w:i/>
+          <w:iCs/>
+        </w:rPr>
+        <w:t>Observer</w:t>
+      </w:r>
+      <w:r>
+        <w:t xml:space="preserve">, car il s’agit d’un patron évident pour tous projets web qui demande quelconques interactions de l’utilisateur. Il sera implémenté dans la majorité des cas pour appeler une nouvelle composante </w:t>
+      </w:r>
+      <w:r>
+        <w:rPr>
+          <w:i/>
+          <w:iCs/>
+        </w:rPr>
+        <w:t>React</w:t>
+      </w:r>
+      <w:r>
+        <w:t xml:space="preserve"> à l’écran lorsque l’on appuie sur le bouton approprié.</w:t>
+      </w:r>
+    </w:p>
+    <w:p>
+      <w:pPr>
+        <w:spacing w:line="360" w:lineRule="auto"/>
+      </w:pPr>
+      <w:r>
+        <w:tab/>
+        <w:t xml:space="preserve">Pour l’itérateur, nous pensions l’intégrer dans la liste chainée que nous pensions concevoir. Nous pensons que celui-ci sera utile pour parcours la liste au cours d’un encan et nous avons aussi décider de l’implémenter pour avoir un </w:t>
+      </w:r>
+      <w:r>
+        <w:t>exemple complet de l’intégration d’une liste chainée dans un projet.</w:t>
+      </w:r>
+    </w:p>
+    <w:p>
+      <w:pPr>
+        <w:spacing w:line="360" w:lineRule="auto"/>
+        <w:ind w:firstLine="720"/>
+      </w:pPr>
+      <w:r>
+        <w:t xml:space="preserve">Nous pensons utiliser </w:t>
+      </w:r>
+      <w:r>
+        <w:t xml:space="preserve">le patron du </w:t>
+      </w:r>
+      <w:r>
+        <w:rPr>
+          <w:i/>
+          <w:iCs/>
+        </w:rPr>
+        <w:t>State</w:t>
+      </w:r>
+      <w:r>
+        <w:t xml:space="preserve"> pour la page où l’on retrouverait les encans. Puisque ceux-ci ne seraient qu’accessible</w:t>
+      </w:r>
+      <w:r>
+        <w:t xml:space="preserve"> que lorsqu’il y en a un cours. Advenant le cas où il n’y en aurait pas, seul un horaire de ceux à venir serait afficher</w:t>
+      </w:r>
+      <w:r>
+        <w:t>.</w:t>
+      </w:r>
+      <w:r>
+        <w:t xml:space="preserve"> Ainsi, </w:t>
+      </w:r>
+      <w:r>
+        <w:t>dépendamment</w:t>
+      </w:r>
+      <w:r>
+        <w:t xml:space="preserve"> de l’état de la page, nous allons générer différentes composantes </w:t>
+      </w:r>
+      <w:r>
+        <w:rPr>
+          <w:i/>
+          <w:iCs/>
+        </w:rPr>
+        <w:t>React</w:t>
+      </w:r>
+      <w:r>
+        <w:t>.</w:t>
+      </w:r>
+    </w:p>
+    <w:p>
+      <w:pPr>
+        <w:jc w:val="center"/>
+      </w:pPr>
+      <w:r>
+        <w:rPr>
+          <w:noProof/>
+        </w:rPr>
+        <w:drawing>
+          <wp:inline distT="0" distB="0" distL="0" distR="0" wp14:anchorId="5424EC0B" wp14:editId="526F95E9">
+            <wp:extent cx="5343525" cy="2793933"/>
+            <wp:effectExtent l="19050" t="19050" r="9525" b="26035"/>
+            <wp:docPr id="4" name="Image 4"/>
+            <wp:cNvGraphicFramePr>
+              <a:graphicFrameLocks xmlns:a="http://schemas.openxmlformats.org/drawingml/2006/main" noChangeAspect="1"/>
+            </wp:cNvGraphicFramePr>
+            <a:graphic xmlns:a="http://schemas.openxmlformats.org/drawingml/2006/main">
+              <a:graphicData uri="http://schemas.openxmlformats.org/drawingml/2006/picture">
+                <pic:pic xmlns:pic="http://schemas.openxmlformats.org/drawingml/2006/picture">
+                  <pic:nvPicPr>
+                    <pic:cNvPr id="4" name="Image 4"/>
+                    <pic:cNvPicPr/>
+                  </pic:nvPicPr>
+                  <pic:blipFill>
+                    <a:blip r:embed="rId9">
+                      <a:extLst>
+                        <a:ext uri="{28A0092B-C50C-407E-A947-70E740481C1C}">
+                          <a14:useLocalDpi xmlns:a14="http://schemas.microsoft.com/office/drawing/2010/main" val="0"/>
+                        </a:ext>
+                      </a:extLst>
+                    </a:blip>
+                    <a:stretch>
+                      <a:fillRect/>
+                    </a:stretch>
+                  </pic:blipFill>
+                  <pic:spPr>
+                    <a:xfrm>
+                      <a:off x="0" y="0"/>
+                      <a:ext cx="5347376" cy="2795946"/>
+                    </a:xfrm>
+                    <a:prstGeom prst="rect">
+                      <a:avLst/>
+                    </a:prstGeom>
+                    <a:ln>
+                      <a:solidFill>
+                        <a:schemeClr val="tx1"/>
+                      </a:solidFill>
+                    </a:ln>
+                  </pic:spPr>
+                </pic:pic>
+              </a:graphicData>
+            </a:graphic>
+          </wp:inline>
+        </w:drawing>
+      </w:r>
+    </w:p>
+    <w:p>
+      <w:r>
+        <w:tab/>
+      </w:r>
+    </w:p>
+    <w:p>
+      <w:r>
+        <w:br w:type="page"/>
+      </w:r>
+    </w:p>
+    <w:p>
+      <w:pPr>
+        <w:pStyle w:val="Titre2"/>
+      </w:pPr>
+      <w:bookmarkStart w:id="7" w:name="_Toc127454727"/>
+      <w:r>
+        <w:lastRenderedPageBreak/>
+        <w:t>Expressions régulières</w:t>
+      </w:r>
+      <w:bookmarkEnd w:id="7"/>
+    </w:p>
+    <w:p>
+      <w:r>
+        <w:t>Nous pensons utiliser les expressions pour la recherche d’article en particulier. Sois l’usager entre quelque chose dans la barre de recherche et on retourne une liste des articles dont le nom correspond aux données reçues.</w:t>
+      </w:r>
+    </w:p>
     <w:p/>
     <w:p/>
     <w:p>
-      <w:r>
-        <w:br w:type="page"/>
-      </w:r>
-    </w:p>
-    <w:p>
       <w:pPr>
         <w:pStyle w:val="Titre2"/>
       </w:pPr>
-      <w:bookmarkStart w:id="6" w:name="_Toc127454726"/>
-      <w:r>
-        <w:lastRenderedPageBreak/>
-        <w:t>Patrons de conception</w:t>
-      </w:r>
-      <w:bookmarkEnd w:id="6"/>
+      <w:bookmarkStart w:id="8" w:name="_Toc127454728"/>
+      <w:r>
+        <w:t>Algorithme</w:t>
+      </w:r>
+      <w:bookmarkEnd w:id="8"/>
+    </w:p>
+    <w:p>
+      <w:r>
+        <w:t>Algorithme de recommandation qui se tient sur les tags des items visités, ainsi que ceux acheté</w:t>
+      </w:r>
+      <w:r>
+        <w:t xml:space="preserve"> précédemment par cet usager.</w:t>
+      </w:r>
     </w:p>
     <w:p/>
     <w:p>
-      <w:r>
-        <w:br w:type="page"/>
-      </w:r>
-    </w:p>
-    <w:p>
       <w:pPr>
         <w:pStyle w:val="Titre2"/>
       </w:pPr>
-      <w:bookmarkStart w:id="7" w:name="_Toc127454727"/>
-      <w:r>
-        <w:lastRenderedPageBreak/>
-        <w:t>Expressions régulières</w:t>
-      </w:r>
-      <w:bookmarkEnd w:id="7"/>
+      <w:bookmarkStart w:id="9" w:name="_Toc127454729"/>
+      <w:r>
+        <w:t>Mathématique</w:t>
+      </w:r>
+      <w:bookmarkEnd w:id="9"/>
+    </w:p>
+    <w:p>
+      <w:r>
+        <w:t>Pour calculer un minimum de mise automatique se basant sur le prix courant de l’item</w:t>
+      </w:r>
     </w:p>
     <w:p/>
     <w:p/>
-    <w:p/>
     <w:p>
       <w:pPr>
         <w:pStyle w:val="Titre2"/>
       </w:pPr>
-      <w:bookmarkStart w:id="8" w:name="_Toc127454728"/>
-      <w:r>
-        <w:t>Algorithme</w:t>
-      </w:r>
-      <w:bookmarkEnd w:id="8"/>
-    </w:p>
-    <w:p/>
-    <w:p/>
-    <w:p>
-      <w:pPr>
-        <w:pStyle w:val="Titre2"/>
-      </w:pPr>
-      <w:bookmarkStart w:id="9" w:name="_Toc127454729"/>
-      <w:r>
-        <w:t>Mathématique</w:t>
-      </w:r>
-      <w:bookmarkEnd w:id="9"/>
-    </w:p>
-    <w:p/>
-    <w:p/>
-    <w:p/>
-    <w:p>
-      <w:pPr>
-        <w:pStyle w:val="Titre2"/>
-      </w:pPr>
       <w:bookmarkStart w:id="10" w:name="_Toc127454730"/>
       <w:r>
         <w:t>Veille Technologique</w:t>
       </w:r>
       <w:bookmarkEnd w:id="10"/>
+    </w:p>
+    <w:p>
+      <w:r>
+        <w:rPr>
+          <w:i/>
+          <w:iCs/>
+        </w:rPr>
+        <w:t>React</w:t>
+      </w:r>
+      <w:r>
+        <w:t xml:space="preserve"> pour la réutilisation de composantes graphiques, ainsi que pouvoir les modifier à tous moments grâce au </w:t>
+      </w:r>
+      <w:r>
+        <w:rPr>
+          <w:i/>
+          <w:iCs/>
+        </w:rPr>
+        <w:t>Virtual DOM</w:t>
+      </w:r>
+      <w:r>
+        <w:t>.</w:t>
+      </w:r>
     </w:p>
     <w:sectPr>
       <w:pgSz w:w="12240" w:h="15840"/>

</xml_diff>

<commit_message>
Complétion de la section des patrons de conception et ajout de page de références
</commit_message>
<xml_diff>
--- a/C61/sprint0/doc/Document_Conception.docx
+++ b/C61/sprint0/doc/Document_Conception.docx
@@ -26,6 +26,7 @@
           <w:i/>
         </w:rPr>
       </w:pPr>
+      <w:proofErr w:type="spellStart"/>
       <w:r>
         <w:rPr>
           <w:rFonts w:ascii="Calibri" w:eastAsia="Calibri" w:hAnsi="Calibri" w:cs="Calibri"/>
@@ -33,6 +34,7 @@
         </w:rPr>
         <w:t>NAuction</w:t>
       </w:r>
+      <w:proofErr w:type="spellEnd"/>
     </w:p>
     <w:p>
       <w:pPr>
@@ -78,8 +80,30 @@
         <w:rPr>
           <w:rFonts w:ascii="Calibri" w:eastAsia="Calibri" w:hAnsi="Calibri" w:cs="Calibri"/>
         </w:rPr>
-        <w:t>Par Nathaelle Fournier et Quoc Huan Tran</w:t>
-      </w:r>
+        <w:t xml:space="preserve">Par Nathaelle Fournier et Quoc </w:t>
+      </w:r>
+      <w:proofErr w:type="spellStart"/>
+      <w:r>
+        <w:rPr>
+          <w:rFonts w:ascii="Calibri" w:eastAsia="Calibri" w:hAnsi="Calibri" w:cs="Calibri"/>
+        </w:rPr>
+        <w:t>Huan</w:t>
+      </w:r>
+      <w:proofErr w:type="spellEnd"/>
+      <w:r>
+        <w:rPr>
+          <w:rFonts w:ascii="Calibri" w:eastAsia="Calibri" w:hAnsi="Calibri" w:cs="Calibri"/>
+        </w:rPr>
+        <w:t xml:space="preserve"> </w:t>
+      </w:r>
+      <w:proofErr w:type="spellStart"/>
+      <w:r>
+        <w:rPr>
+          <w:rFonts w:ascii="Calibri" w:eastAsia="Calibri" w:hAnsi="Calibri" w:cs="Calibri"/>
+        </w:rPr>
+        <w:t>Tran</w:t>
+      </w:r>
+      <w:proofErr w:type="spellEnd"/>
     </w:p>
     <w:p>
       <w:pPr>
@@ -1194,7 +1218,204 @@
         </w:drawing>
       </w:r>
     </w:p>
+    <w:p>
+      <w:r>
+        <w:rPr>
+          <w:noProof/>
+        </w:rPr>
+        <w:drawing>
+          <wp:inline distT="0" distB="0" distL="0" distR="0" wp14:anchorId="2058477D" wp14:editId="75BB4605">
+            <wp:extent cx="3019425" cy="3385240"/>
+            <wp:effectExtent l="0" t="0" r="0" b="5715"/>
+            <wp:docPr id="8" name="Image 8" descr="Une image contenant texte, alimentation, différent, plat&#10;&#10;Description générée automatiquement"/>
+            <wp:cNvGraphicFramePr>
+              <a:graphicFrameLocks xmlns:a="http://schemas.openxmlformats.org/drawingml/2006/main" noChangeAspect="1"/>
+            </wp:cNvGraphicFramePr>
+            <a:graphic xmlns:a="http://schemas.openxmlformats.org/drawingml/2006/main">
+              <a:graphicData uri="http://schemas.openxmlformats.org/drawingml/2006/picture">
+                <pic:pic xmlns:pic="http://schemas.openxmlformats.org/drawingml/2006/picture">
+                  <pic:nvPicPr>
+                    <pic:cNvPr id="8" name="Image 8" descr="Une image contenant texte, alimentation, différent, plat&#10;&#10;Description générée automatiquement"/>
+                    <pic:cNvPicPr/>
+                  </pic:nvPicPr>
+                  <pic:blipFill>
+                    <a:blip r:embed="rId7" cstate="print">
+                      <a:extLst>
+                        <a:ext uri="{28A0092B-C50C-407E-A947-70E740481C1C}">
+                          <a14:useLocalDpi xmlns:a14="http://schemas.microsoft.com/office/drawing/2010/main" val="0"/>
+                        </a:ext>
+                      </a:extLst>
+                    </a:blip>
+                    <a:stretch>
+                      <a:fillRect/>
+                    </a:stretch>
+                  </pic:blipFill>
+                  <pic:spPr>
+                    <a:xfrm>
+                      <a:off x="0" y="0"/>
+                      <a:ext cx="3022204" cy="3388356"/>
+                    </a:xfrm>
+                    <a:prstGeom prst="rect">
+                      <a:avLst/>
+                    </a:prstGeom>
+                  </pic:spPr>
+                </pic:pic>
+              </a:graphicData>
+            </a:graphic>
+          </wp:inline>
+        </w:drawing>
+      </w:r>
+      <w:r>
+        <w:t>Exemple étiquette</w:t>
+      </w:r>
+    </w:p>
     <w:p/>
+    <w:p>
+      <w:r>
+        <w:rPr>
+          <w:noProof/>
+        </w:rPr>
+        <w:drawing>
+          <wp:inline distT="0" distB="0" distL="0" distR="0" wp14:anchorId="4D0CBE67" wp14:editId="319CB77C">
+            <wp:extent cx="5943600" cy="3343275"/>
+            <wp:effectExtent l="0" t="0" r="0" b="9525"/>
+            <wp:docPr id="6" name="Image 6"/>
+            <wp:cNvGraphicFramePr>
+              <a:graphicFrameLocks xmlns:a="http://schemas.openxmlformats.org/drawingml/2006/main" noChangeAspect="1"/>
+            </wp:cNvGraphicFramePr>
+            <a:graphic xmlns:a="http://schemas.openxmlformats.org/drawingml/2006/main">
+              <a:graphicData uri="http://schemas.openxmlformats.org/drawingml/2006/picture">
+                <pic:pic xmlns:pic="http://schemas.openxmlformats.org/drawingml/2006/picture">
+                  <pic:nvPicPr>
+                    <pic:cNvPr id="6" name="Image 6"/>
+                    <pic:cNvPicPr/>
+                  </pic:nvPicPr>
+                  <pic:blipFill>
+                    <a:blip r:embed="rId8" cstate="print">
+                      <a:extLst>
+                        <a:ext uri="{28A0092B-C50C-407E-A947-70E740481C1C}">
+                          <a14:useLocalDpi xmlns:a14="http://schemas.microsoft.com/office/drawing/2010/main" val="0"/>
+                        </a:ext>
+                      </a:extLst>
+                    </a:blip>
+                    <a:stretch>
+                      <a:fillRect/>
+                    </a:stretch>
+                  </pic:blipFill>
+                  <pic:spPr>
+                    <a:xfrm>
+                      <a:off x="0" y="0"/>
+                      <a:ext cx="5943600" cy="3343275"/>
+                    </a:xfrm>
+                    <a:prstGeom prst="rect">
+                      <a:avLst/>
+                    </a:prstGeom>
+                  </pic:spPr>
+                </pic:pic>
+              </a:graphicData>
+            </a:graphic>
+          </wp:inline>
+        </w:drawing>
+      </w:r>
+    </w:p>
+    <w:p/>
+    <w:p>
+      <w:r>
+        <w:rPr>
+          <w:noProof/>
+        </w:rPr>
+        <w:drawing>
+          <wp:inline distT="0" distB="0" distL="0" distR="0" wp14:anchorId="4C0F6748" wp14:editId="67423339">
+            <wp:extent cx="5943600" cy="3343275"/>
+            <wp:effectExtent l="0" t="0" r="0" b="9525"/>
+            <wp:docPr id="5" name="Image 5"/>
+            <wp:cNvGraphicFramePr>
+              <a:graphicFrameLocks xmlns:a="http://schemas.openxmlformats.org/drawingml/2006/main" noChangeAspect="1"/>
+            </wp:cNvGraphicFramePr>
+            <a:graphic xmlns:a="http://schemas.openxmlformats.org/drawingml/2006/main">
+              <a:graphicData uri="http://schemas.openxmlformats.org/drawingml/2006/picture">
+                <pic:pic xmlns:pic="http://schemas.openxmlformats.org/drawingml/2006/picture">
+                  <pic:nvPicPr>
+                    <pic:cNvPr id="5" name="Image 5"/>
+                    <pic:cNvPicPr/>
+                  </pic:nvPicPr>
+                  <pic:blipFill>
+                    <a:blip r:embed="rId9" cstate="print">
+                      <a:extLst>
+                        <a:ext uri="{28A0092B-C50C-407E-A947-70E740481C1C}">
+                          <a14:useLocalDpi xmlns:a14="http://schemas.microsoft.com/office/drawing/2010/main" val="0"/>
+                        </a:ext>
+                      </a:extLst>
+                    </a:blip>
+                    <a:stretch>
+                      <a:fillRect/>
+                    </a:stretch>
+                  </pic:blipFill>
+                  <pic:spPr>
+                    <a:xfrm>
+                      <a:off x="0" y="0"/>
+                      <a:ext cx="5943600" cy="3343275"/>
+                    </a:xfrm>
+                    <a:prstGeom prst="rect">
+                      <a:avLst/>
+                    </a:prstGeom>
+                  </pic:spPr>
+                </pic:pic>
+              </a:graphicData>
+            </a:graphic>
+          </wp:inline>
+        </w:drawing>
+      </w:r>
+    </w:p>
+    <w:p>
+      <w:r>
+        <w:rPr>
+          <w:noProof/>
+        </w:rPr>
+        <w:lastRenderedPageBreak/>
+        <w:drawing>
+          <wp:inline distT="0" distB="0" distL="0" distR="0" wp14:anchorId="27963BD4" wp14:editId="5ADD05D9">
+            <wp:extent cx="5943600" cy="3343275"/>
+            <wp:effectExtent l="0" t="0" r="0" b="9525"/>
+            <wp:docPr id="7" name="Image 7" descr="Une image contenant texte&#10;&#10;Description générée automatiquement"/>
+            <wp:cNvGraphicFramePr>
+              <a:graphicFrameLocks xmlns:a="http://schemas.openxmlformats.org/drawingml/2006/main" noChangeAspect="1"/>
+            </wp:cNvGraphicFramePr>
+            <a:graphic xmlns:a="http://schemas.openxmlformats.org/drawingml/2006/main">
+              <a:graphicData uri="http://schemas.openxmlformats.org/drawingml/2006/picture">
+                <pic:pic xmlns:pic="http://schemas.openxmlformats.org/drawingml/2006/picture">
+                  <pic:nvPicPr>
+                    <pic:cNvPr id="7" name="Image 7" descr="Une image contenant texte&#10;&#10;Description générée automatiquement"/>
+                    <pic:cNvPicPr/>
+                  </pic:nvPicPr>
+                  <pic:blipFill>
+                    <a:blip r:embed="rId10" cstate="print">
+                      <a:extLst>
+                        <a:ext uri="{28A0092B-C50C-407E-A947-70E740481C1C}">
+                          <a14:useLocalDpi xmlns:a14="http://schemas.microsoft.com/office/drawing/2010/main" val="0"/>
+                        </a:ext>
+                      </a:extLst>
+                    </a:blip>
+                    <a:stretch>
+                      <a:fillRect/>
+                    </a:stretch>
+                  </pic:blipFill>
+                  <pic:spPr>
+                    <a:xfrm>
+                      <a:off x="0" y="0"/>
+                      <a:ext cx="5943600" cy="3343275"/>
+                    </a:xfrm>
+                    <a:prstGeom prst="rect">
+                      <a:avLst/>
+                    </a:prstGeom>
+                  </pic:spPr>
+                </pic:pic>
+              </a:graphicData>
+            </a:graphic>
+          </wp:inline>
+        </w:drawing>
+      </w:r>
+    </w:p>
     <w:p>
       <w:pPr>
         <w:pStyle w:val="Titre1"/>
@@ -1232,7 +1453,7 @@
                     </pic:cNvPicPr>
                   </pic:nvPicPr>
                   <pic:blipFill>
-                    <a:blip r:embed="rId7">
+                    <a:blip r:embed="rId11">
                       <a:extLst>
                         <a:ext uri="{28A0092B-C50C-407E-A947-70E740481C1C}">
                           <a14:useLocalDpi xmlns:a14="http://schemas.microsoft.com/office/drawing/2010/main" val="0"/>
@@ -1267,12 +1488,6 @@
       </w:r>
     </w:p>
     <w:p>
-      <w:r>
-        <w:lastRenderedPageBreak/>
-        <w:br w:type="page"/>
-      </w:r>
-    </w:p>
-    <w:p>
       <w:pPr>
         <w:pStyle w:val="Titre1"/>
       </w:pPr>
@@ -1333,7 +1548,29 @@
         <w:rPr>
           <w:lang w:val="en-CA"/>
         </w:rPr>
-        <w:t>'in_auction',</w:t>
+        <w:t>'</w:t>
+      </w:r>
+      <w:proofErr w:type="spellStart"/>
+      <w:proofErr w:type="gramStart"/>
+      <w:r>
+        <w:rPr>
+          <w:lang w:val="en-CA"/>
+        </w:rPr>
+        <w:t>in</w:t>
+      </w:r>
+      <w:proofErr w:type="gramEnd"/>
+      <w:r>
+        <w:rPr>
+          <w:lang w:val="en-CA"/>
+        </w:rPr>
+        <w:t>_auction</w:t>
+      </w:r>
+      <w:proofErr w:type="spellEnd"/>
+      <w:r>
+        <w:rPr>
+          <w:lang w:val="en-CA"/>
+        </w:rPr>
+        <w:t>',</w:t>
       </w:r>
     </w:p>
     <w:p>
@@ -1399,7 +1636,15 @@
         <w:pStyle w:val="Code"/>
       </w:pPr>
       <w:r>
-        <w:t>'Art &amp; Sculture',</w:t>
+        <w:t xml:space="preserve">'Art &amp; </w:t>
+      </w:r>
+      <w:proofErr w:type="spellStart"/>
+      <w:r>
+        <w:t>Sculture</w:t>
+      </w:r>
+      <w:proofErr w:type="spellEnd"/>
+      <w:r>
+        <w:t>',</w:t>
       </w:r>
     </w:p>
     <w:p>
@@ -1534,77 +1779,175 @@
         <w:rPr>
           <w:lang w:val="en-CA"/>
         </w:rPr>
-        <w:t>"username" varchar(32) UNIQUE NOT NULL,</w:t>
-      </w:r>
-    </w:p>
-    <w:p>
-      <w:pPr>
-        <w:pStyle w:val="Code"/>
-        <w:rPr>
-          <w:lang w:val="en-CA"/>
-        </w:rPr>
-      </w:pPr>
-      <w:r>
-        <w:rPr>
-          <w:lang w:val="en-CA"/>
-        </w:rPr>
-        <w:t>"name" varchar(32),</w:t>
-      </w:r>
-    </w:p>
-    <w:p>
-      <w:pPr>
-        <w:pStyle w:val="Code"/>
-        <w:rPr>
-          <w:lang w:val="en-CA"/>
-        </w:rPr>
-      </w:pPr>
-      <w:r>
-        <w:rPr>
-          <w:lang w:val="en-CA"/>
-        </w:rPr>
-        <w:t>"lastname" varchar(32),</w:t>
-      </w:r>
-    </w:p>
-    <w:p>
-      <w:pPr>
-        <w:pStyle w:val="Code"/>
-        <w:rPr>
-          <w:lang w:val="en-CA"/>
-        </w:rPr>
-      </w:pPr>
-      <w:r>
-        <w:rPr>
-          <w:lang w:val="en-CA"/>
-        </w:rPr>
-        <w:t>"email" varchar(128) UNIQUE NOT NULL,</w:t>
-      </w:r>
-    </w:p>
-    <w:p>
-      <w:pPr>
-        <w:pStyle w:val="Code"/>
-        <w:rPr>
-          <w:lang w:val="en-CA"/>
-        </w:rPr>
-      </w:pPr>
-      <w:r>
-        <w:rPr>
-          <w:lang w:val="en-CA"/>
-        </w:rPr>
-        <w:t>"password" varchar(132) NOT NULL,</w:t>
-      </w:r>
-    </w:p>
-    <w:p>
-      <w:pPr>
-        <w:pStyle w:val="Code"/>
-        <w:rPr>
-          <w:lang w:val="en-CA"/>
-        </w:rPr>
-      </w:pPr>
-      <w:r>
-        <w:rPr>
-          <w:lang w:val="en-CA"/>
-        </w:rPr>
-        <w:t>"dateofbirth" timestamp NOT NULL</w:t>
+        <w:t xml:space="preserve">"username" </w:t>
+      </w:r>
+      <w:proofErr w:type="gramStart"/>
+      <w:r>
+        <w:rPr>
+          <w:lang w:val="en-CA"/>
+        </w:rPr>
+        <w:t>varchar(</w:t>
+      </w:r>
+      <w:proofErr w:type="gramEnd"/>
+      <w:r>
+        <w:rPr>
+          <w:lang w:val="en-CA"/>
+        </w:rPr>
+        <w:t>32) UNIQUE NOT NULL,</w:t>
+      </w:r>
+    </w:p>
+    <w:p>
+      <w:pPr>
+        <w:pStyle w:val="Code"/>
+        <w:rPr>
+          <w:lang w:val="en-CA"/>
+        </w:rPr>
+      </w:pPr>
+      <w:r>
+        <w:rPr>
+          <w:lang w:val="en-CA"/>
+        </w:rPr>
+        <w:t xml:space="preserve">"name" </w:t>
+      </w:r>
+      <w:proofErr w:type="gramStart"/>
+      <w:r>
+        <w:rPr>
+          <w:lang w:val="en-CA"/>
+        </w:rPr>
+        <w:t>varchar(</w:t>
+      </w:r>
+      <w:proofErr w:type="gramEnd"/>
+      <w:r>
+        <w:rPr>
+          <w:lang w:val="en-CA"/>
+        </w:rPr>
+        <w:t>32),</w:t>
+      </w:r>
+    </w:p>
+    <w:p>
+      <w:pPr>
+        <w:pStyle w:val="Code"/>
+        <w:rPr>
+          <w:lang w:val="en-CA"/>
+        </w:rPr>
+      </w:pPr>
+      <w:r>
+        <w:rPr>
+          <w:lang w:val="en-CA"/>
+        </w:rPr>
+        <w:t>"</w:t>
+      </w:r>
+      <w:proofErr w:type="spellStart"/>
+      <w:r>
+        <w:rPr>
+          <w:lang w:val="en-CA"/>
+        </w:rPr>
+        <w:t>lastname</w:t>
+      </w:r>
+      <w:proofErr w:type="spellEnd"/>
+      <w:r>
+        <w:rPr>
+          <w:lang w:val="en-CA"/>
+        </w:rPr>
+        <w:t xml:space="preserve">" </w:t>
+      </w:r>
+      <w:proofErr w:type="gramStart"/>
+      <w:r>
+        <w:rPr>
+          <w:lang w:val="en-CA"/>
+        </w:rPr>
+        <w:t>varchar(</w:t>
+      </w:r>
+      <w:proofErr w:type="gramEnd"/>
+      <w:r>
+        <w:rPr>
+          <w:lang w:val="en-CA"/>
+        </w:rPr>
+        <w:t>32),</w:t>
+      </w:r>
+    </w:p>
+    <w:p>
+      <w:pPr>
+        <w:pStyle w:val="Code"/>
+        <w:rPr>
+          <w:lang w:val="en-CA"/>
+        </w:rPr>
+      </w:pPr>
+      <w:r>
+        <w:rPr>
+          <w:lang w:val="en-CA"/>
+        </w:rPr>
+        <w:t xml:space="preserve">"email" </w:t>
+      </w:r>
+      <w:proofErr w:type="gramStart"/>
+      <w:r>
+        <w:rPr>
+          <w:lang w:val="en-CA"/>
+        </w:rPr>
+        <w:t>varchar(</w:t>
+      </w:r>
+      <w:proofErr w:type="gramEnd"/>
+      <w:r>
+        <w:rPr>
+          <w:lang w:val="en-CA"/>
+        </w:rPr>
+        <w:t>128) UNIQUE NOT NULL,</w:t>
+      </w:r>
+    </w:p>
+    <w:p>
+      <w:pPr>
+        <w:pStyle w:val="Code"/>
+        <w:rPr>
+          <w:lang w:val="en-CA"/>
+        </w:rPr>
+      </w:pPr>
+      <w:r>
+        <w:rPr>
+          <w:lang w:val="en-CA"/>
+        </w:rPr>
+        <w:t xml:space="preserve">"password" </w:t>
+      </w:r>
+      <w:proofErr w:type="gramStart"/>
+      <w:r>
+        <w:rPr>
+          <w:lang w:val="en-CA"/>
+        </w:rPr>
+        <w:t>varchar(</w:t>
+      </w:r>
+      <w:proofErr w:type="gramEnd"/>
+      <w:r>
+        <w:rPr>
+          <w:lang w:val="en-CA"/>
+        </w:rPr>
+        <w:t>132) NOT NULL,</w:t>
+      </w:r>
+    </w:p>
+    <w:p>
+      <w:pPr>
+        <w:pStyle w:val="Code"/>
+        <w:rPr>
+          <w:lang w:val="en-CA"/>
+        </w:rPr>
+      </w:pPr>
+      <w:r>
+        <w:rPr>
+          <w:lang w:val="en-CA"/>
+        </w:rPr>
+        <w:t>"</w:t>
+      </w:r>
+      <w:proofErr w:type="spellStart"/>
+      <w:r>
+        <w:rPr>
+          <w:lang w:val="en-CA"/>
+        </w:rPr>
+        <w:t>dateofbirth</w:t>
+      </w:r>
+      <w:proofErr w:type="spellEnd"/>
+      <w:r>
+        <w:rPr>
+          <w:lang w:val="en-CA"/>
+        </w:rPr>
+        <w:t>" timestamp NOT NULL</w:t>
       </w:r>
     </w:p>
     <w:p>
@@ -1644,18 +1987,11 @@
           <w:lang w:val="en-CA"/>
         </w:rPr>
       </w:pPr>
-    </w:p>
-    <w:p>
-      <w:pPr>
-        <w:pStyle w:val="Code"/>
-        <w:rPr>
-          <w:lang w:val="en-CA"/>
-        </w:rPr>
-      </w:pPr>
-      <w:r>
-        <w:rPr>
-          <w:lang w:val="en-CA"/>
-        </w:rPr>
+      <w:r>
+        <w:rPr>
+          <w:lang w:val="en-CA"/>
+        </w:rPr>
+        <w:lastRenderedPageBreak/>
         <w:t>CREATE TABLE "address" (</w:t>
       </w:r>
     </w:p>
@@ -1684,21 +2020,57 @@
         <w:rPr>
           <w:lang w:val="en-CA"/>
         </w:rPr>
-        <w:t>"id_user" int NOT NULL,</w:t>
-      </w:r>
-    </w:p>
-    <w:p>
-      <w:pPr>
-        <w:pStyle w:val="Code"/>
-        <w:rPr>
-          <w:lang w:val="en-CA"/>
-        </w:rPr>
-      </w:pPr>
-      <w:r>
-        <w:rPr>
-          <w:lang w:val="en-CA"/>
-        </w:rPr>
-        <w:t>"street" varchar(128) NOT NULL,</w:t>
+        <w:t>"</w:t>
+      </w:r>
+      <w:proofErr w:type="spellStart"/>
+      <w:proofErr w:type="gramStart"/>
+      <w:r>
+        <w:rPr>
+          <w:lang w:val="en-CA"/>
+        </w:rPr>
+        <w:t>id</w:t>
+      </w:r>
+      <w:proofErr w:type="gramEnd"/>
+      <w:r>
+        <w:rPr>
+          <w:lang w:val="en-CA"/>
+        </w:rPr>
+        <w:t>_user</w:t>
+      </w:r>
+      <w:proofErr w:type="spellEnd"/>
+      <w:r>
+        <w:rPr>
+          <w:lang w:val="en-CA"/>
+        </w:rPr>
+        <w:t>" int NOT NULL,</w:t>
+      </w:r>
+    </w:p>
+    <w:p>
+      <w:pPr>
+        <w:pStyle w:val="Code"/>
+        <w:rPr>
+          <w:lang w:val="en-CA"/>
+        </w:rPr>
+      </w:pPr>
+      <w:r>
+        <w:rPr>
+          <w:lang w:val="en-CA"/>
+        </w:rPr>
+        <w:t xml:space="preserve">"street" </w:t>
+      </w:r>
+      <w:proofErr w:type="gramStart"/>
+      <w:r>
+        <w:rPr>
+          <w:lang w:val="en-CA"/>
+        </w:rPr>
+        <w:t>varchar(</w:t>
+      </w:r>
+      <w:proofErr w:type="gramEnd"/>
+      <w:r>
+        <w:rPr>
+          <w:lang w:val="en-CA"/>
+        </w:rPr>
+        <w:t>128) NOT NULL,</w:t>
       </w:r>
     </w:p>
     <w:p>
@@ -1726,35 +2098,91 @@
         <w:rPr>
           <w:lang w:val="en-CA"/>
         </w:rPr>
-        <w:t>"city" varchar(32) NOT NULL,</w:t>
-      </w:r>
-    </w:p>
-    <w:p>
-      <w:pPr>
-        <w:pStyle w:val="Code"/>
-        <w:rPr>
-          <w:lang w:val="en-CA"/>
-        </w:rPr>
-      </w:pPr>
-      <w:r>
-        <w:rPr>
-          <w:lang w:val="en-CA"/>
-        </w:rPr>
-        <w:t>"country" VARCHAR(32) NOT NULL,</w:t>
-      </w:r>
-    </w:p>
-    <w:p>
-      <w:pPr>
-        <w:pStyle w:val="Code"/>
-        <w:rPr>
-          <w:lang w:val="en-CA"/>
-        </w:rPr>
-      </w:pPr>
-      <w:r>
-        <w:rPr>
-          <w:lang w:val="en-CA"/>
-        </w:rPr>
-        <w:t>"postal_code" CHAR(6) NOT NULL</w:t>
+        <w:t xml:space="preserve">"city" </w:t>
+      </w:r>
+      <w:proofErr w:type="gramStart"/>
+      <w:r>
+        <w:rPr>
+          <w:lang w:val="en-CA"/>
+        </w:rPr>
+        <w:t>varchar(</w:t>
+      </w:r>
+      <w:proofErr w:type="gramEnd"/>
+      <w:r>
+        <w:rPr>
+          <w:lang w:val="en-CA"/>
+        </w:rPr>
+        <w:t>32) NOT NULL,</w:t>
+      </w:r>
+    </w:p>
+    <w:p>
+      <w:pPr>
+        <w:pStyle w:val="Code"/>
+        <w:rPr>
+          <w:lang w:val="en-CA"/>
+        </w:rPr>
+      </w:pPr>
+      <w:r>
+        <w:rPr>
+          <w:lang w:val="en-CA"/>
+        </w:rPr>
+        <w:t xml:space="preserve">"country" </w:t>
+      </w:r>
+      <w:proofErr w:type="gramStart"/>
+      <w:r>
+        <w:rPr>
+          <w:lang w:val="en-CA"/>
+        </w:rPr>
+        <w:t>VARCHAR(</w:t>
+      </w:r>
+      <w:proofErr w:type="gramEnd"/>
+      <w:r>
+        <w:rPr>
+          <w:lang w:val="en-CA"/>
+        </w:rPr>
+        <w:t>32) NOT NULL,</w:t>
+      </w:r>
+    </w:p>
+    <w:p>
+      <w:pPr>
+        <w:pStyle w:val="Code"/>
+        <w:rPr>
+          <w:lang w:val="en-CA"/>
+        </w:rPr>
+      </w:pPr>
+      <w:r>
+        <w:rPr>
+          <w:lang w:val="en-CA"/>
+        </w:rPr>
+        <w:t>"</w:t>
+      </w:r>
+      <w:proofErr w:type="spellStart"/>
+      <w:r>
+        <w:rPr>
+          <w:lang w:val="en-CA"/>
+        </w:rPr>
+        <w:t>postal_code</w:t>
+      </w:r>
+      <w:proofErr w:type="spellEnd"/>
+      <w:r>
+        <w:rPr>
+          <w:lang w:val="en-CA"/>
+        </w:rPr>
+        <w:t xml:space="preserve">" </w:t>
+      </w:r>
+      <w:proofErr w:type="gramStart"/>
+      <w:r>
+        <w:rPr>
+          <w:lang w:val="en-CA"/>
+        </w:rPr>
+        <w:t>CHAR(</w:t>
+      </w:r>
+      <w:proofErr w:type="gramEnd"/>
+      <w:r>
+        <w:rPr>
+          <w:lang w:val="en-CA"/>
+        </w:rPr>
+        <w:t>6) NOT NULL</w:t>
       </w:r>
     </w:p>
     <w:p>
@@ -1818,91 +2246,235 @@
         <w:rPr>
           <w:lang w:val="en-CA"/>
         </w:rPr>
-        <w:t>"name" VARCHAR(32) NOT NULL,</w:t>
-      </w:r>
-    </w:p>
-    <w:p>
-      <w:pPr>
-        <w:pStyle w:val="Code"/>
-        <w:rPr>
-          <w:lang w:val="en-CA"/>
-        </w:rPr>
-      </w:pPr>
-      <w:r>
-        <w:rPr>
-          <w:lang w:val="en-CA"/>
-        </w:rPr>
-        <w:t>"description" VARCHAR(256) DEFAULT '',</w:t>
-      </w:r>
-    </w:p>
-    <w:p>
-      <w:pPr>
-        <w:pStyle w:val="Code"/>
-        <w:rPr>
-          <w:lang w:val="en-CA"/>
-        </w:rPr>
-      </w:pPr>
-      <w:r>
-        <w:rPr>
-          <w:lang w:val="en-CA"/>
-        </w:rPr>
-        <w:t>"current_status" status NOT NULL,</w:t>
-      </w:r>
-    </w:p>
-    <w:p>
-      <w:pPr>
-        <w:pStyle w:val="Code"/>
-        <w:rPr>
-          <w:lang w:val="en-CA"/>
-        </w:rPr>
-      </w:pPr>
-      <w:r>
-        <w:rPr>
-          <w:lang w:val="en-CA"/>
-        </w:rPr>
-        <w:t>"bid_count" int DEFAULT 0,</w:t>
-      </w:r>
-    </w:p>
-    <w:p>
-      <w:pPr>
-        <w:pStyle w:val="Code"/>
-        <w:rPr>
-          <w:lang w:val="en-CA"/>
-        </w:rPr>
-      </w:pPr>
-      <w:r>
-        <w:rPr>
-          <w:lang w:val="en-CA"/>
-        </w:rPr>
-        <w:t>"min_increase" numeric(5,2) DEFAULT 1,</w:t>
-      </w:r>
-    </w:p>
-    <w:p>
-      <w:pPr>
-        <w:pStyle w:val="Code"/>
-        <w:rPr>
-          <w:lang w:val="en-CA"/>
-        </w:rPr>
-      </w:pPr>
-      <w:r>
-        <w:rPr>
-          <w:lang w:val="en-CA"/>
-        </w:rPr>
-        <w:t>"id_seller" int NOT NULL,</w:t>
-      </w:r>
-    </w:p>
-    <w:p>
-      <w:pPr>
-        <w:pStyle w:val="Code"/>
-        <w:rPr>
-          <w:lang w:val="en-CA"/>
-        </w:rPr>
-      </w:pPr>
-      <w:r>
-        <w:rPr>
-          <w:lang w:val="en-CA"/>
-        </w:rPr>
-        <w:t>"auction_on" timestamp UNIQUE NOT NULL,</w:t>
+        <w:t xml:space="preserve">"name" </w:t>
+      </w:r>
+      <w:proofErr w:type="gramStart"/>
+      <w:r>
+        <w:rPr>
+          <w:lang w:val="en-CA"/>
+        </w:rPr>
+        <w:t>VARCHAR(</w:t>
+      </w:r>
+      <w:proofErr w:type="gramEnd"/>
+      <w:r>
+        <w:rPr>
+          <w:lang w:val="en-CA"/>
+        </w:rPr>
+        <w:t>32) NOT NULL,</w:t>
+      </w:r>
+    </w:p>
+    <w:p>
+      <w:pPr>
+        <w:pStyle w:val="Code"/>
+        <w:rPr>
+          <w:lang w:val="en-CA"/>
+        </w:rPr>
+      </w:pPr>
+      <w:r>
+        <w:rPr>
+          <w:lang w:val="en-CA"/>
+        </w:rPr>
+        <w:t xml:space="preserve">"description" </w:t>
+      </w:r>
+      <w:proofErr w:type="gramStart"/>
+      <w:r>
+        <w:rPr>
+          <w:lang w:val="en-CA"/>
+        </w:rPr>
+        <w:t>VARCHAR(</w:t>
+      </w:r>
+      <w:proofErr w:type="gramEnd"/>
+      <w:r>
+        <w:rPr>
+          <w:lang w:val="en-CA"/>
+        </w:rPr>
+        <w:t>256) DEFAULT '',</w:t>
+      </w:r>
+    </w:p>
+    <w:p>
+      <w:pPr>
+        <w:pStyle w:val="Code"/>
+        <w:rPr>
+          <w:lang w:val="en-CA"/>
+        </w:rPr>
+      </w:pPr>
+      <w:r>
+        <w:rPr>
+          <w:lang w:val="en-CA"/>
+        </w:rPr>
+        <w:t>"</w:t>
+      </w:r>
+      <w:proofErr w:type="spellStart"/>
+      <w:proofErr w:type="gramStart"/>
+      <w:r>
+        <w:rPr>
+          <w:lang w:val="en-CA"/>
+        </w:rPr>
+        <w:t>current</w:t>
+      </w:r>
+      <w:proofErr w:type="gramEnd"/>
+      <w:r>
+        <w:rPr>
+          <w:lang w:val="en-CA"/>
+        </w:rPr>
+        <w:t>_status</w:t>
+      </w:r>
+      <w:proofErr w:type="spellEnd"/>
+      <w:r>
+        <w:rPr>
+          <w:lang w:val="en-CA"/>
+        </w:rPr>
+        <w:t>" status NOT NULL,</w:t>
+      </w:r>
+    </w:p>
+    <w:p>
+      <w:pPr>
+        <w:pStyle w:val="Code"/>
+        <w:rPr>
+          <w:lang w:val="en-CA"/>
+        </w:rPr>
+      </w:pPr>
+      <w:r>
+        <w:rPr>
+          <w:lang w:val="en-CA"/>
+        </w:rPr>
+        <w:t>"</w:t>
+      </w:r>
+      <w:proofErr w:type="spellStart"/>
+      <w:proofErr w:type="gramStart"/>
+      <w:r>
+        <w:rPr>
+          <w:lang w:val="en-CA"/>
+        </w:rPr>
+        <w:t>bid</w:t>
+      </w:r>
+      <w:proofErr w:type="gramEnd"/>
+      <w:r>
+        <w:rPr>
+          <w:lang w:val="en-CA"/>
+        </w:rPr>
+        <w:t>_count</w:t>
+      </w:r>
+      <w:proofErr w:type="spellEnd"/>
+      <w:r>
+        <w:rPr>
+          <w:lang w:val="en-CA"/>
+        </w:rPr>
+        <w:t>" int DEFAULT 0,</w:t>
+      </w:r>
+    </w:p>
+    <w:p>
+      <w:pPr>
+        <w:pStyle w:val="Code"/>
+        <w:rPr>
+          <w:lang w:val="en-CA"/>
+        </w:rPr>
+      </w:pPr>
+      <w:r>
+        <w:rPr>
+          <w:lang w:val="en-CA"/>
+        </w:rPr>
+        <w:t>"</w:t>
+      </w:r>
+      <w:proofErr w:type="spellStart"/>
+      <w:r>
+        <w:rPr>
+          <w:lang w:val="en-CA"/>
+        </w:rPr>
+        <w:t>min_increase</w:t>
+      </w:r>
+      <w:proofErr w:type="spellEnd"/>
+      <w:r>
+        <w:rPr>
+          <w:lang w:val="en-CA"/>
+        </w:rPr>
+        <w:t xml:space="preserve">" </w:t>
+      </w:r>
+      <w:proofErr w:type="gramStart"/>
+      <w:r>
+        <w:rPr>
+          <w:lang w:val="en-CA"/>
+        </w:rPr>
+        <w:t>numeric(</w:t>
+      </w:r>
+      <w:proofErr w:type="gramEnd"/>
+      <w:r>
+        <w:rPr>
+          <w:lang w:val="en-CA"/>
+        </w:rPr>
+        <w:t>5,2) DEFAULT 1,</w:t>
+      </w:r>
+    </w:p>
+    <w:p>
+      <w:pPr>
+        <w:pStyle w:val="Code"/>
+        <w:rPr>
+          <w:lang w:val="en-CA"/>
+        </w:rPr>
+      </w:pPr>
+      <w:r>
+        <w:rPr>
+          <w:lang w:val="en-CA"/>
+        </w:rPr>
+        <w:t>"</w:t>
+      </w:r>
+      <w:proofErr w:type="spellStart"/>
+      <w:proofErr w:type="gramStart"/>
+      <w:r>
+        <w:rPr>
+          <w:lang w:val="en-CA"/>
+        </w:rPr>
+        <w:t>id</w:t>
+      </w:r>
+      <w:proofErr w:type="gramEnd"/>
+      <w:r>
+        <w:rPr>
+          <w:lang w:val="en-CA"/>
+        </w:rPr>
+        <w:t>_seller</w:t>
+      </w:r>
+      <w:proofErr w:type="spellEnd"/>
+      <w:r>
+        <w:rPr>
+          <w:lang w:val="en-CA"/>
+        </w:rPr>
+        <w:t>" int NOT NULL,</w:t>
+      </w:r>
+    </w:p>
+    <w:p>
+      <w:pPr>
+        <w:pStyle w:val="Code"/>
+        <w:rPr>
+          <w:lang w:val="en-CA"/>
+        </w:rPr>
+      </w:pPr>
+      <w:r>
+        <w:rPr>
+          <w:lang w:val="en-CA"/>
+        </w:rPr>
+        <w:t>"</w:t>
+      </w:r>
+      <w:proofErr w:type="spellStart"/>
+      <w:proofErr w:type="gramStart"/>
+      <w:r>
+        <w:rPr>
+          <w:lang w:val="en-CA"/>
+        </w:rPr>
+        <w:t>auction</w:t>
+      </w:r>
+      <w:proofErr w:type="gramEnd"/>
+      <w:r>
+        <w:rPr>
+          <w:lang w:val="en-CA"/>
+        </w:rPr>
+        <w:t>_on</w:t>
+      </w:r>
+      <w:proofErr w:type="spellEnd"/>
+      <w:r>
+        <w:rPr>
+          <w:lang w:val="en-CA"/>
+        </w:rPr>
+        <w:t>" timestamp UNIQUE NOT NULL,</w:t>
       </w:r>
     </w:p>
     <w:p>
@@ -1952,63 +2524,165 @@
         <w:rPr>
           <w:lang w:val="en-CA"/>
         </w:rPr>
-        <w:t>CREATE TABLE "bought_items" (</w:t>
-      </w:r>
-    </w:p>
-    <w:p>
-      <w:pPr>
-        <w:pStyle w:val="Code"/>
-        <w:rPr>
-          <w:lang w:val="en-CA"/>
-        </w:rPr>
-      </w:pPr>
-      <w:r>
-        <w:rPr>
-          <w:lang w:val="en-CA"/>
-        </w:rPr>
-        <w:t>"id_user" INT NOT NULL,</w:t>
-      </w:r>
-    </w:p>
-    <w:p>
-      <w:pPr>
-        <w:pStyle w:val="Code"/>
-        <w:rPr>
-          <w:lang w:val="en-CA"/>
-        </w:rPr>
-      </w:pPr>
-      <w:r>
-        <w:rPr>
-          <w:lang w:val="en-CA"/>
-        </w:rPr>
-        <w:t>"id_seller" INT NOT NULL,</w:t>
-      </w:r>
-    </w:p>
-    <w:p>
-      <w:pPr>
-        <w:pStyle w:val="Code"/>
-        <w:rPr>
-          <w:lang w:val="en-CA"/>
-        </w:rPr>
-      </w:pPr>
-      <w:r>
-        <w:rPr>
-          <w:lang w:val="en-CA"/>
-        </w:rPr>
-        <w:t>"id_item" INT UNIQUE NOT NULL,</w:t>
-      </w:r>
-    </w:p>
-    <w:p>
-      <w:pPr>
-        <w:pStyle w:val="Code"/>
-        <w:rPr>
-          <w:lang w:val="en-CA"/>
-        </w:rPr>
-      </w:pPr>
-      <w:r>
-        <w:rPr>
-          <w:lang w:val="en-CA"/>
-        </w:rPr>
-        <w:t>"bought_on" timestamp</w:t>
+        <w:t>CREATE TABLE "</w:t>
+      </w:r>
+      <w:proofErr w:type="spellStart"/>
+      <w:r>
+        <w:rPr>
+          <w:lang w:val="en-CA"/>
+        </w:rPr>
+        <w:t>bought_items</w:t>
+      </w:r>
+      <w:proofErr w:type="spellEnd"/>
+      <w:r>
+        <w:rPr>
+          <w:lang w:val="en-CA"/>
+        </w:rPr>
+        <w:t>" (</w:t>
+      </w:r>
+    </w:p>
+    <w:p>
+      <w:pPr>
+        <w:pStyle w:val="Code"/>
+        <w:rPr>
+          <w:lang w:val="en-CA"/>
+        </w:rPr>
+      </w:pPr>
+      <w:r>
+        <w:rPr>
+          <w:lang w:val="en-CA"/>
+        </w:rPr>
+        <w:t>"</w:t>
+      </w:r>
+      <w:proofErr w:type="spellStart"/>
+      <w:proofErr w:type="gramStart"/>
+      <w:r>
+        <w:rPr>
+          <w:lang w:val="en-CA"/>
+        </w:rPr>
+        <w:t>id</w:t>
+      </w:r>
+      <w:proofErr w:type="gramEnd"/>
+      <w:r>
+        <w:rPr>
+          <w:lang w:val="en-CA"/>
+        </w:rPr>
+        <w:t>_user</w:t>
+      </w:r>
+      <w:proofErr w:type="spellEnd"/>
+      <w:r>
+        <w:rPr>
+          <w:lang w:val="en-CA"/>
+        </w:rPr>
+        <w:t>" INT NOT NULL,</w:t>
+      </w:r>
+    </w:p>
+    <w:p>
+      <w:pPr>
+        <w:pStyle w:val="Code"/>
+        <w:rPr>
+          <w:lang w:val="en-CA"/>
+        </w:rPr>
+      </w:pPr>
+      <w:r>
+        <w:rPr>
+          <w:lang w:val="en-CA"/>
+        </w:rPr>
+        <w:t>"</w:t>
+      </w:r>
+      <w:proofErr w:type="spellStart"/>
+      <w:proofErr w:type="gramStart"/>
+      <w:r>
+        <w:rPr>
+          <w:lang w:val="en-CA"/>
+        </w:rPr>
+        <w:t>id</w:t>
+      </w:r>
+      <w:proofErr w:type="gramEnd"/>
+      <w:r>
+        <w:rPr>
+          <w:lang w:val="en-CA"/>
+        </w:rPr>
+        <w:t>_seller</w:t>
+      </w:r>
+      <w:proofErr w:type="spellEnd"/>
+      <w:r>
+        <w:rPr>
+          <w:lang w:val="en-CA"/>
+        </w:rPr>
+        <w:t>" INT NOT NULL,</w:t>
+      </w:r>
+    </w:p>
+    <w:p>
+      <w:pPr>
+        <w:pStyle w:val="Code"/>
+        <w:rPr>
+          <w:lang w:val="en-CA"/>
+        </w:rPr>
+      </w:pPr>
+      <w:r>
+        <w:rPr>
+          <w:lang w:val="en-CA"/>
+        </w:rPr>
+        <w:t>"</w:t>
+      </w:r>
+      <w:proofErr w:type="spellStart"/>
+      <w:proofErr w:type="gramStart"/>
+      <w:r>
+        <w:rPr>
+          <w:lang w:val="en-CA"/>
+        </w:rPr>
+        <w:t>id</w:t>
+      </w:r>
+      <w:proofErr w:type="gramEnd"/>
+      <w:r>
+        <w:rPr>
+          <w:lang w:val="en-CA"/>
+        </w:rPr>
+        <w:t>_item</w:t>
+      </w:r>
+      <w:proofErr w:type="spellEnd"/>
+      <w:r>
+        <w:rPr>
+          <w:lang w:val="en-CA"/>
+        </w:rPr>
+        <w:t>" INT UNIQUE NOT NULL,</w:t>
+      </w:r>
+    </w:p>
+    <w:p>
+      <w:pPr>
+        <w:pStyle w:val="Code"/>
+        <w:rPr>
+          <w:lang w:val="en-CA"/>
+        </w:rPr>
+      </w:pPr>
+      <w:r>
+        <w:rPr>
+          <w:lang w:val="en-CA"/>
+        </w:rPr>
+        <w:t>"</w:t>
+      </w:r>
+      <w:proofErr w:type="spellStart"/>
+      <w:proofErr w:type="gramStart"/>
+      <w:r>
+        <w:rPr>
+          <w:lang w:val="en-CA"/>
+        </w:rPr>
+        <w:t>bought</w:t>
+      </w:r>
+      <w:proofErr w:type="gramEnd"/>
+      <w:r>
+        <w:rPr>
+          <w:lang w:val="en-CA"/>
+        </w:rPr>
+        <w:t>_on</w:t>
+      </w:r>
+      <w:proofErr w:type="spellEnd"/>
+      <w:r>
+        <w:rPr>
+          <w:lang w:val="en-CA"/>
+        </w:rPr>
+        <w:t>" timestamp</w:t>
       </w:r>
     </w:p>
     <w:p>
@@ -2044,35 +2718,93 @@
         <w:rPr>
           <w:lang w:val="en-CA"/>
         </w:rPr>
-        <w:t>CREATE TABLE "tag_list" (</w:t>
-      </w:r>
-    </w:p>
-    <w:p>
-      <w:pPr>
-        <w:pStyle w:val="Code"/>
-        <w:rPr>
-          <w:lang w:val="en-CA"/>
-        </w:rPr>
-      </w:pPr>
-      <w:r>
-        <w:rPr>
-          <w:lang w:val="en-CA"/>
-        </w:rPr>
-        <w:t>"id_item" INT,</w:t>
-      </w:r>
-    </w:p>
-    <w:p>
-      <w:pPr>
-        <w:pStyle w:val="Code"/>
-        <w:rPr>
-          <w:lang w:val="en-CA"/>
-        </w:rPr>
-      </w:pPr>
-      <w:r>
-        <w:rPr>
-          <w:lang w:val="en-CA"/>
-        </w:rPr>
-        <w:t>"id_tag" tag</w:t>
+        <w:t>CREATE TABLE "</w:t>
+      </w:r>
+      <w:proofErr w:type="spellStart"/>
+      <w:r>
+        <w:rPr>
+          <w:lang w:val="en-CA"/>
+        </w:rPr>
+        <w:t>tag_list</w:t>
+      </w:r>
+      <w:proofErr w:type="spellEnd"/>
+      <w:r>
+        <w:rPr>
+          <w:lang w:val="en-CA"/>
+        </w:rPr>
+        <w:t>" (</w:t>
+      </w:r>
+    </w:p>
+    <w:p>
+      <w:pPr>
+        <w:pStyle w:val="Code"/>
+        <w:rPr>
+          <w:lang w:val="en-CA"/>
+        </w:rPr>
+      </w:pPr>
+      <w:r>
+        <w:rPr>
+          <w:lang w:val="en-CA"/>
+        </w:rPr>
+        <w:t>"</w:t>
+      </w:r>
+      <w:proofErr w:type="spellStart"/>
+      <w:proofErr w:type="gramStart"/>
+      <w:r>
+        <w:rPr>
+          <w:lang w:val="en-CA"/>
+        </w:rPr>
+        <w:t>id</w:t>
+      </w:r>
+      <w:proofErr w:type="gramEnd"/>
+      <w:r>
+        <w:rPr>
+          <w:lang w:val="en-CA"/>
+        </w:rPr>
+        <w:t>_item</w:t>
+      </w:r>
+      <w:proofErr w:type="spellEnd"/>
+      <w:r>
+        <w:rPr>
+          <w:lang w:val="en-CA"/>
+        </w:rPr>
+        <w:t>" INT,</w:t>
+      </w:r>
+    </w:p>
+    <w:p>
+      <w:pPr>
+        <w:pStyle w:val="Code"/>
+        <w:rPr>
+          <w:lang w:val="en-CA"/>
+        </w:rPr>
+      </w:pPr>
+      <w:r>
+        <w:rPr>
+          <w:lang w:val="en-CA"/>
+        </w:rPr>
+        <w:t>"</w:t>
+      </w:r>
+      <w:proofErr w:type="spellStart"/>
+      <w:proofErr w:type="gramStart"/>
+      <w:r>
+        <w:rPr>
+          <w:lang w:val="en-CA"/>
+        </w:rPr>
+        <w:t>id</w:t>
+      </w:r>
+      <w:proofErr w:type="gramEnd"/>
+      <w:r>
+        <w:rPr>
+          <w:lang w:val="en-CA"/>
+        </w:rPr>
+        <w:t>_tag</w:t>
+      </w:r>
+      <w:proofErr w:type="spellEnd"/>
+      <w:r>
+        <w:rPr>
+          <w:lang w:val="en-CA"/>
+        </w:rPr>
+        <w:t>" tag</w:t>
       </w:r>
     </w:p>
     <w:p>
@@ -2112,10 +2844,27 @@
           <w:lang w:val="en-CA"/>
         </w:rPr>
       </w:pPr>
-      <w:r>
-        <w:rPr>
-          <w:lang w:val="en-CA"/>
-        </w:rPr>
+    </w:p>
+    <w:p>
+      <w:pPr>
+        <w:pStyle w:val="Code"/>
+        <w:rPr>
+          <w:lang w:val="en-CA"/>
+        </w:rPr>
+      </w:pPr>
+    </w:p>
+    <w:p>
+      <w:pPr>
+        <w:pStyle w:val="Code"/>
+        <w:rPr>
+          <w:lang w:val="en-CA"/>
+        </w:rPr>
+      </w:pPr>
+      <w:r>
+        <w:rPr>
+          <w:lang w:val="en-CA"/>
+        </w:rPr>
+        <w:lastRenderedPageBreak/>
         <w:t>CREATE TABLE "bids" (</w:t>
       </w:r>
     </w:p>
@@ -2130,50 +2879,129 @@
         <w:rPr>
           <w:lang w:val="en-CA"/>
         </w:rPr>
-        <w:lastRenderedPageBreak/>
-        <w:t>"id_item" int NOT NULL,</w:t>
-      </w:r>
-    </w:p>
-    <w:p>
-      <w:pPr>
-        <w:pStyle w:val="Code"/>
-        <w:rPr>
-          <w:lang w:val="en-CA"/>
-        </w:rPr>
-      </w:pPr>
-      <w:r>
-        <w:rPr>
-          <w:lang w:val="en-CA"/>
-        </w:rPr>
-        <w:t>"id_user" int NOT NULL,</w:t>
-      </w:r>
-    </w:p>
-    <w:p>
-      <w:pPr>
-        <w:pStyle w:val="Code"/>
-        <w:rPr>
-          <w:lang w:val="en-CA"/>
-        </w:rPr>
-      </w:pPr>
-      <w:r>
-        <w:rPr>
-          <w:lang w:val="en-CA"/>
-        </w:rPr>
-        <w:t>"amount" numeric(,2) NOT NULL,</w:t>
-      </w:r>
-    </w:p>
-    <w:p>
-      <w:pPr>
-        <w:pStyle w:val="Code"/>
-        <w:rPr>
-          <w:lang w:val="en-CA"/>
-        </w:rPr>
-      </w:pPr>
-      <w:r>
-        <w:rPr>
-          <w:lang w:val="en-CA"/>
-        </w:rPr>
-        <w:t>"submited_on" timestamp NOT NULL</w:t>
+        <w:t>"</w:t>
+      </w:r>
+      <w:proofErr w:type="spellStart"/>
+      <w:proofErr w:type="gramStart"/>
+      <w:r>
+        <w:rPr>
+          <w:lang w:val="en-CA"/>
+        </w:rPr>
+        <w:t>id</w:t>
+      </w:r>
+      <w:proofErr w:type="gramEnd"/>
+      <w:r>
+        <w:rPr>
+          <w:lang w:val="en-CA"/>
+        </w:rPr>
+        <w:t>_item</w:t>
+      </w:r>
+      <w:proofErr w:type="spellEnd"/>
+      <w:r>
+        <w:rPr>
+          <w:lang w:val="en-CA"/>
+        </w:rPr>
+        <w:t>" int NOT NULL,</w:t>
+      </w:r>
+    </w:p>
+    <w:p>
+      <w:pPr>
+        <w:pStyle w:val="Code"/>
+        <w:rPr>
+          <w:lang w:val="en-CA"/>
+        </w:rPr>
+      </w:pPr>
+      <w:r>
+        <w:rPr>
+          <w:lang w:val="en-CA"/>
+        </w:rPr>
+        <w:t>"</w:t>
+      </w:r>
+      <w:proofErr w:type="spellStart"/>
+      <w:proofErr w:type="gramStart"/>
+      <w:r>
+        <w:rPr>
+          <w:lang w:val="en-CA"/>
+        </w:rPr>
+        <w:t>id</w:t>
+      </w:r>
+      <w:proofErr w:type="gramEnd"/>
+      <w:r>
+        <w:rPr>
+          <w:lang w:val="en-CA"/>
+        </w:rPr>
+        <w:t>_user</w:t>
+      </w:r>
+      <w:proofErr w:type="spellEnd"/>
+      <w:r>
+        <w:rPr>
+          <w:lang w:val="en-CA"/>
+        </w:rPr>
+        <w:t>" int NOT NULL,</w:t>
+      </w:r>
+    </w:p>
+    <w:p>
+      <w:pPr>
+        <w:pStyle w:val="Code"/>
+        <w:rPr>
+          <w:lang w:val="en-CA"/>
+        </w:rPr>
+      </w:pPr>
+      <w:r>
+        <w:rPr>
+          <w:lang w:val="en-CA"/>
+        </w:rPr>
+        <w:t xml:space="preserve">"amount" </w:t>
+      </w:r>
+      <w:proofErr w:type="gramStart"/>
+      <w:r>
+        <w:rPr>
+          <w:lang w:val="en-CA"/>
+        </w:rPr>
+        <w:t>numeric(</w:t>
+      </w:r>
+      <w:proofErr w:type="gramEnd"/>
+      <w:r>
+        <w:rPr>
+          <w:lang w:val="en-CA"/>
+        </w:rPr>
+        <w:t>,2) NOT NULL,</w:t>
+      </w:r>
+    </w:p>
+    <w:p>
+      <w:pPr>
+        <w:pStyle w:val="Code"/>
+        <w:rPr>
+          <w:lang w:val="en-CA"/>
+        </w:rPr>
+      </w:pPr>
+      <w:r>
+        <w:rPr>
+          <w:lang w:val="en-CA"/>
+        </w:rPr>
+        <w:t>"</w:t>
+      </w:r>
+      <w:proofErr w:type="spellStart"/>
+      <w:proofErr w:type="gramStart"/>
+      <w:r>
+        <w:rPr>
+          <w:lang w:val="en-CA"/>
+        </w:rPr>
+        <w:t>submited</w:t>
+      </w:r>
+      <w:proofErr w:type="gramEnd"/>
+      <w:r>
+        <w:rPr>
+          <w:lang w:val="en-CA"/>
+        </w:rPr>
+        <w:t>_on</w:t>
+      </w:r>
+      <w:proofErr w:type="spellEnd"/>
+      <w:r>
+        <w:rPr>
+          <w:lang w:val="en-CA"/>
+        </w:rPr>
+        <w:t>" timestamp NOT NULL</w:t>
       </w:r>
     </w:p>
     <w:p>
@@ -2209,142 +3037,452 @@
         <w:rPr>
           <w:lang w:val="en-CA"/>
         </w:rPr>
-        <w:t>COMMENT ON COLUMN "items"."room" IS 'auction_on &amp; room must be unique';</w:t>
-      </w:r>
-    </w:p>
-    <w:p>
-      <w:pPr>
-        <w:pStyle w:val="Code"/>
-        <w:rPr>
-          <w:lang w:val="en-CA"/>
-        </w:rPr>
-      </w:pPr>
-      <w:r>
-        <w:rPr>
-          <w:lang w:val="en-CA"/>
-        </w:rPr>
-        <w:t>COMMENT ON COLUMN "bids"."amount" IS 'must be higher then precious price with the same id_item';</w:t>
-      </w:r>
-    </w:p>
-    <w:p>
-      <w:pPr>
-        <w:pStyle w:val="Code"/>
-        <w:rPr>
-          <w:lang w:val="en-CA"/>
-        </w:rPr>
-      </w:pPr>
-    </w:p>
-    <w:p>
-      <w:pPr>
-        <w:pStyle w:val="Code"/>
-        <w:rPr>
-          <w:lang w:val="en-CA"/>
-        </w:rPr>
-      </w:pPr>
-      <w:r>
-        <w:rPr>
-          <w:lang w:val="en-CA"/>
-        </w:rPr>
-        <w:t>ALTER TABLE "address" ADD FOREIGN KEY ("id_user") REFERENCES "users" ("id");</w:t>
-      </w:r>
-    </w:p>
-    <w:p>
-      <w:pPr>
-        <w:pStyle w:val="Code"/>
-        <w:rPr>
-          <w:lang w:val="en-CA"/>
-        </w:rPr>
-      </w:pPr>
-      <w:r>
-        <w:rPr>
-          <w:lang w:val="en-CA"/>
-        </w:rPr>
-        <w:t>ALTER TABLE "tag_list" ADD FOREIGN KEY ("id_item") REFERENCES "items" ("id");</w:t>
-      </w:r>
-    </w:p>
-    <w:p>
-      <w:pPr>
-        <w:pStyle w:val="Code"/>
-        <w:rPr>
-          <w:lang w:val="en-CA"/>
-        </w:rPr>
-      </w:pPr>
-      <w:r>
-        <w:rPr>
-          <w:lang w:val="en-CA"/>
-        </w:rPr>
-        <w:t>ALTER TABLE "bids" ADD FOREIGN KEY ("id_item") REFERENCES "items" ("id");</w:t>
-      </w:r>
-    </w:p>
-    <w:p>
-      <w:pPr>
-        <w:pStyle w:val="Code"/>
-        <w:rPr>
-          <w:lang w:val="en-CA"/>
-        </w:rPr>
-      </w:pPr>
-      <w:r>
-        <w:rPr>
-          <w:lang w:val="en-CA"/>
-        </w:rPr>
-        <w:t>ALTER TABLE "bids" ADD FOREIGN KEY ("id_user") REFERENCES "users" ("id");</w:t>
-      </w:r>
-    </w:p>
-    <w:p>
-      <w:pPr>
-        <w:pStyle w:val="Code"/>
-        <w:rPr>
-          <w:lang w:val="en-CA"/>
-        </w:rPr>
-      </w:pPr>
-      <w:r>
-        <w:rPr>
-          <w:lang w:val="en-CA"/>
-        </w:rPr>
-        <w:t>ALTER TABLE "items" ADD FOREIGN KEY ("id_seller") REFERENCES "users" ("id");</w:t>
-      </w:r>
-    </w:p>
-    <w:p>
-      <w:pPr>
-        <w:pStyle w:val="Code"/>
-        <w:rPr>
-          <w:lang w:val="en-CA"/>
-        </w:rPr>
-      </w:pPr>
-      <w:r>
-        <w:rPr>
-          <w:lang w:val="en-CA"/>
-        </w:rPr>
-        <w:t>ALTER TABLE "bought_items" ADD FOREIGN KEY ("id_seller") REFERENCES "users" ("id");</w:t>
-      </w:r>
-    </w:p>
-    <w:p>
-      <w:pPr>
-        <w:pStyle w:val="Code"/>
-        <w:rPr>
-          <w:lang w:val="en-CA"/>
-        </w:rPr>
-      </w:pPr>
-      <w:r>
-        <w:rPr>
-          <w:lang w:val="en-CA"/>
-        </w:rPr>
-        <w:t>ALTER TABLE "bought_items" ADD FOREIGN KEY ("id_user") REFERENCES "users" ("id");</w:t>
-      </w:r>
-    </w:p>
-    <w:p>
-      <w:pPr>
-        <w:pStyle w:val="Code"/>
-        <w:rPr>
-          <w:lang w:val="en-CA"/>
-        </w:rPr>
-      </w:pPr>
-      <w:r>
-        <w:rPr>
-          <w:lang w:val="en-CA"/>
-        </w:rPr>
-        <w:t>ALTER TABLE "bought_items" ADD FOREIGN KEY ("id_item") REFERENCES "items" ("id");</w:t>
-      </w:r>
+        <w:t>COMMENT ON COLUMN "</w:t>
+      </w:r>
+      <w:proofErr w:type="spellStart"/>
+      <w:r>
+        <w:rPr>
+          <w:lang w:val="en-CA"/>
+        </w:rPr>
+        <w:t>items"."room</w:t>
+      </w:r>
+      <w:proofErr w:type="spellEnd"/>
+      <w:r>
+        <w:rPr>
+          <w:lang w:val="en-CA"/>
+        </w:rPr>
+        <w:t>" IS '</w:t>
+      </w:r>
+      <w:proofErr w:type="spellStart"/>
+      <w:r>
+        <w:rPr>
+          <w:lang w:val="en-CA"/>
+        </w:rPr>
+        <w:t>auction_on</w:t>
+      </w:r>
+      <w:proofErr w:type="spellEnd"/>
+      <w:r>
+        <w:rPr>
+          <w:lang w:val="en-CA"/>
+        </w:rPr>
+        <w:t xml:space="preserve"> &amp; room must be unique</w:t>
+      </w:r>
+      <w:proofErr w:type="gramStart"/>
+      <w:r>
+        <w:rPr>
+          <w:lang w:val="en-CA"/>
+        </w:rPr>
+        <w:t>';</w:t>
+      </w:r>
+      <w:proofErr w:type="gramEnd"/>
+    </w:p>
+    <w:p>
+      <w:pPr>
+        <w:pStyle w:val="Code"/>
+        <w:rPr>
+          <w:lang w:val="en-CA"/>
+        </w:rPr>
+      </w:pPr>
+      <w:r>
+        <w:rPr>
+          <w:lang w:val="en-CA"/>
+        </w:rPr>
+        <w:t>COMMENT ON COLUMN "</w:t>
+      </w:r>
+      <w:proofErr w:type="spellStart"/>
+      <w:r>
+        <w:rPr>
+          <w:lang w:val="en-CA"/>
+        </w:rPr>
+        <w:t>bids"."amount</w:t>
+      </w:r>
+      <w:proofErr w:type="spellEnd"/>
+      <w:r>
+        <w:rPr>
+          <w:lang w:val="en-CA"/>
+        </w:rPr>
+        <w:t xml:space="preserve">" IS 'must be higher </w:t>
+      </w:r>
+      <w:proofErr w:type="gramStart"/>
+      <w:r>
+        <w:rPr>
+          <w:lang w:val="en-CA"/>
+        </w:rPr>
+        <w:t>then</w:t>
+      </w:r>
+      <w:proofErr w:type="gramEnd"/>
+      <w:r>
+        <w:rPr>
+          <w:lang w:val="en-CA"/>
+        </w:rPr>
+        <w:t xml:space="preserve"> precious price with the same </w:t>
+      </w:r>
+      <w:proofErr w:type="spellStart"/>
+      <w:r>
+        <w:rPr>
+          <w:lang w:val="en-CA"/>
+        </w:rPr>
+        <w:t>id_item</w:t>
+      </w:r>
+      <w:proofErr w:type="spellEnd"/>
+      <w:r>
+        <w:rPr>
+          <w:lang w:val="en-CA"/>
+        </w:rPr>
+        <w:t>';</w:t>
+      </w:r>
+    </w:p>
+    <w:p>
+      <w:pPr>
+        <w:pStyle w:val="Code"/>
+        <w:rPr>
+          <w:lang w:val="en-CA"/>
+        </w:rPr>
+      </w:pPr>
+    </w:p>
+    <w:p>
+      <w:pPr>
+        <w:pStyle w:val="Code"/>
+        <w:rPr>
+          <w:lang w:val="en-CA"/>
+        </w:rPr>
+      </w:pPr>
+      <w:r>
+        <w:rPr>
+          <w:lang w:val="en-CA"/>
+        </w:rPr>
+        <w:t>ALTER TABLE "address" ADD FOREIGN KEY ("</w:t>
+      </w:r>
+      <w:proofErr w:type="spellStart"/>
+      <w:r>
+        <w:rPr>
+          <w:lang w:val="en-CA"/>
+        </w:rPr>
+        <w:t>id_user</w:t>
+      </w:r>
+      <w:proofErr w:type="spellEnd"/>
+      <w:r>
+        <w:rPr>
+          <w:lang w:val="en-CA"/>
+        </w:rPr>
+        <w:t>") REFERENCES "users" ("id"</w:t>
+      </w:r>
+      <w:proofErr w:type="gramStart"/>
+      <w:r>
+        <w:rPr>
+          <w:lang w:val="en-CA"/>
+        </w:rPr>
+        <w:t>);</w:t>
+      </w:r>
+      <w:proofErr w:type="gramEnd"/>
+    </w:p>
+    <w:p>
+      <w:pPr>
+        <w:pStyle w:val="Code"/>
+        <w:rPr>
+          <w:lang w:val="en-CA"/>
+        </w:rPr>
+      </w:pPr>
+      <w:r>
+        <w:rPr>
+          <w:lang w:val="en-CA"/>
+        </w:rPr>
+        <w:t>ALTER TABLE "</w:t>
+      </w:r>
+      <w:proofErr w:type="spellStart"/>
+      <w:r>
+        <w:rPr>
+          <w:lang w:val="en-CA"/>
+        </w:rPr>
+        <w:t>tag_list</w:t>
+      </w:r>
+      <w:proofErr w:type="spellEnd"/>
+      <w:r>
+        <w:rPr>
+          <w:lang w:val="en-CA"/>
+        </w:rPr>
+        <w:t>" ADD FOREIGN KEY ("</w:t>
+      </w:r>
+      <w:proofErr w:type="spellStart"/>
+      <w:r>
+        <w:rPr>
+          <w:lang w:val="en-CA"/>
+        </w:rPr>
+        <w:t>id_item</w:t>
+      </w:r>
+      <w:proofErr w:type="spellEnd"/>
+      <w:r>
+        <w:rPr>
+          <w:lang w:val="en-CA"/>
+        </w:rPr>
+        <w:t>") REFERENCES "items" ("id"</w:t>
+      </w:r>
+      <w:proofErr w:type="gramStart"/>
+      <w:r>
+        <w:rPr>
+          <w:lang w:val="en-CA"/>
+        </w:rPr>
+        <w:t>);</w:t>
+      </w:r>
+      <w:proofErr w:type="gramEnd"/>
+    </w:p>
+    <w:p>
+      <w:pPr>
+        <w:pStyle w:val="Code"/>
+        <w:rPr>
+          <w:lang w:val="en-CA"/>
+        </w:rPr>
+      </w:pPr>
+      <w:r>
+        <w:rPr>
+          <w:lang w:val="en-CA"/>
+        </w:rPr>
+        <w:t>ALTER TABLE "bids" ADD FOREIGN KEY ("</w:t>
+      </w:r>
+      <w:proofErr w:type="spellStart"/>
+      <w:r>
+        <w:rPr>
+          <w:lang w:val="en-CA"/>
+        </w:rPr>
+        <w:t>id_item</w:t>
+      </w:r>
+      <w:proofErr w:type="spellEnd"/>
+      <w:r>
+        <w:rPr>
+          <w:lang w:val="en-CA"/>
+        </w:rPr>
+        <w:t>") REFERENCES "items" ("id"</w:t>
+      </w:r>
+      <w:proofErr w:type="gramStart"/>
+      <w:r>
+        <w:rPr>
+          <w:lang w:val="en-CA"/>
+        </w:rPr>
+        <w:t>);</w:t>
+      </w:r>
+      <w:proofErr w:type="gramEnd"/>
+    </w:p>
+    <w:p>
+      <w:pPr>
+        <w:pStyle w:val="Code"/>
+        <w:rPr>
+          <w:lang w:val="en-CA"/>
+        </w:rPr>
+      </w:pPr>
+      <w:r>
+        <w:rPr>
+          <w:lang w:val="en-CA"/>
+        </w:rPr>
+        <w:t>ALTER TABLE "bids" ADD FOREIGN KEY ("</w:t>
+      </w:r>
+      <w:proofErr w:type="spellStart"/>
+      <w:r>
+        <w:rPr>
+          <w:lang w:val="en-CA"/>
+        </w:rPr>
+        <w:t>id_user</w:t>
+      </w:r>
+      <w:proofErr w:type="spellEnd"/>
+      <w:r>
+        <w:rPr>
+          <w:lang w:val="en-CA"/>
+        </w:rPr>
+        <w:t>") REFERENCES "users" ("id"</w:t>
+      </w:r>
+      <w:proofErr w:type="gramStart"/>
+      <w:r>
+        <w:rPr>
+          <w:lang w:val="en-CA"/>
+        </w:rPr>
+        <w:t>);</w:t>
+      </w:r>
+      <w:proofErr w:type="gramEnd"/>
+    </w:p>
+    <w:p>
+      <w:pPr>
+        <w:pStyle w:val="Code"/>
+        <w:rPr>
+          <w:lang w:val="en-CA"/>
+        </w:rPr>
+      </w:pPr>
+      <w:r>
+        <w:rPr>
+          <w:lang w:val="en-CA"/>
+        </w:rPr>
+        <w:t>ALTER TABLE "items" ADD FOREIGN KEY ("</w:t>
+      </w:r>
+      <w:proofErr w:type="spellStart"/>
+      <w:r>
+        <w:rPr>
+          <w:lang w:val="en-CA"/>
+        </w:rPr>
+        <w:t>id_seller</w:t>
+      </w:r>
+      <w:proofErr w:type="spellEnd"/>
+      <w:r>
+        <w:rPr>
+          <w:lang w:val="en-CA"/>
+        </w:rPr>
+        <w:t>") REFERENCES "users" ("id"</w:t>
+      </w:r>
+      <w:proofErr w:type="gramStart"/>
+      <w:r>
+        <w:rPr>
+          <w:lang w:val="en-CA"/>
+        </w:rPr>
+        <w:t>);</w:t>
+      </w:r>
+      <w:proofErr w:type="gramEnd"/>
+    </w:p>
+    <w:p>
+      <w:pPr>
+        <w:pStyle w:val="Code"/>
+        <w:rPr>
+          <w:lang w:val="en-CA"/>
+        </w:rPr>
+      </w:pPr>
+      <w:r>
+        <w:rPr>
+          <w:lang w:val="en-CA"/>
+        </w:rPr>
+        <w:t>ALTER TABLE "</w:t>
+      </w:r>
+      <w:proofErr w:type="spellStart"/>
+      <w:r>
+        <w:rPr>
+          <w:lang w:val="en-CA"/>
+        </w:rPr>
+        <w:t>bought_items</w:t>
+      </w:r>
+      <w:proofErr w:type="spellEnd"/>
+      <w:r>
+        <w:rPr>
+          <w:lang w:val="en-CA"/>
+        </w:rPr>
+        <w:t>" ADD FOREIGN KEY ("</w:t>
+      </w:r>
+      <w:proofErr w:type="spellStart"/>
+      <w:r>
+        <w:rPr>
+          <w:lang w:val="en-CA"/>
+        </w:rPr>
+        <w:t>id_seller</w:t>
+      </w:r>
+      <w:proofErr w:type="spellEnd"/>
+      <w:r>
+        <w:rPr>
+          <w:lang w:val="en-CA"/>
+        </w:rPr>
+        <w:t>") REFERENCES "users" ("id"</w:t>
+      </w:r>
+      <w:proofErr w:type="gramStart"/>
+      <w:r>
+        <w:rPr>
+          <w:lang w:val="en-CA"/>
+        </w:rPr>
+        <w:t>);</w:t>
+      </w:r>
+      <w:proofErr w:type="gramEnd"/>
+    </w:p>
+    <w:p>
+      <w:pPr>
+        <w:pStyle w:val="Code"/>
+        <w:rPr>
+          <w:lang w:val="en-CA"/>
+        </w:rPr>
+      </w:pPr>
+      <w:r>
+        <w:rPr>
+          <w:lang w:val="en-CA"/>
+        </w:rPr>
+        <w:t>ALTER TABLE "</w:t>
+      </w:r>
+      <w:proofErr w:type="spellStart"/>
+      <w:r>
+        <w:rPr>
+          <w:lang w:val="en-CA"/>
+        </w:rPr>
+        <w:t>bought_items</w:t>
+      </w:r>
+      <w:proofErr w:type="spellEnd"/>
+      <w:r>
+        <w:rPr>
+          <w:lang w:val="en-CA"/>
+        </w:rPr>
+        <w:t>" ADD FOREIGN KEY ("</w:t>
+      </w:r>
+      <w:proofErr w:type="spellStart"/>
+      <w:r>
+        <w:rPr>
+          <w:lang w:val="en-CA"/>
+        </w:rPr>
+        <w:t>id_user</w:t>
+      </w:r>
+      <w:proofErr w:type="spellEnd"/>
+      <w:r>
+        <w:rPr>
+          <w:lang w:val="en-CA"/>
+        </w:rPr>
+        <w:t>") REFERENCES "users" ("id"</w:t>
+      </w:r>
+      <w:proofErr w:type="gramStart"/>
+      <w:r>
+        <w:rPr>
+          <w:lang w:val="en-CA"/>
+        </w:rPr>
+        <w:t>);</w:t>
+      </w:r>
+      <w:proofErr w:type="gramEnd"/>
+    </w:p>
+    <w:p>
+      <w:pPr>
+        <w:pStyle w:val="Code"/>
+        <w:rPr>
+          <w:lang w:val="en-CA"/>
+        </w:rPr>
+      </w:pPr>
+      <w:r>
+        <w:rPr>
+          <w:lang w:val="en-CA"/>
+        </w:rPr>
+        <w:t>ALTER TABLE "</w:t>
+      </w:r>
+      <w:proofErr w:type="spellStart"/>
+      <w:r>
+        <w:rPr>
+          <w:lang w:val="en-CA"/>
+        </w:rPr>
+        <w:t>bought_items</w:t>
+      </w:r>
+      <w:proofErr w:type="spellEnd"/>
+      <w:r>
+        <w:rPr>
+          <w:lang w:val="en-CA"/>
+        </w:rPr>
+        <w:t>" ADD FOREIGN KEY ("</w:t>
+      </w:r>
+      <w:proofErr w:type="spellStart"/>
+      <w:r>
+        <w:rPr>
+          <w:lang w:val="en-CA"/>
+        </w:rPr>
+        <w:t>id_item</w:t>
+      </w:r>
+      <w:proofErr w:type="spellEnd"/>
+      <w:r>
+        <w:rPr>
+          <w:lang w:val="en-CA"/>
+        </w:rPr>
+        <w:t>") REFERENCES "items" ("id"</w:t>
+      </w:r>
+      <w:proofErr w:type="gramStart"/>
+      <w:r>
+        <w:rPr>
+          <w:lang w:val="en-CA"/>
+        </w:rPr>
+        <w:t>);</w:t>
+      </w:r>
+      <w:proofErr w:type="gramEnd"/>
     </w:p>
     <w:p>
       <w:pPr>
@@ -2371,7 +3509,7 @@
                     <pic:cNvPicPr/>
                   </pic:nvPicPr>
                   <pic:blipFill>
-                    <a:blip r:embed="rId8">
+                    <a:blip r:embed="rId12">
                       <a:extLst>
                         <a:ext uri="{28A0092B-C50C-407E-A947-70E740481C1C}">
                           <a14:useLocalDpi xmlns:a14="http://schemas.microsoft.com/office/drawing/2010/main" val="0"/>
@@ -2500,13 +3638,15 @@
       <w:r>
         <w:t xml:space="preserve">, </w:t>
       </w:r>
+      <w:proofErr w:type="spellStart"/>
       <w:r>
         <w:rPr>
           <w:i/>
           <w:iCs/>
         </w:rPr>
-        <w:t>Iterator</w:t>
-      </w:r>
+        <w:t>Strategy</w:t>
+      </w:r>
+      <w:proofErr w:type="spellEnd"/>
       <w:r>
         <w:t xml:space="preserve"> et </w:t>
       </w:r>
@@ -2523,8 +3663,26 @@
     </w:p>
     <w:p>
       <w:pPr>
+        <w:pStyle w:val="Titre3"/>
+        <w:jc w:val="both"/>
+        <w:rPr>
+          <w:i/>
+          <w:iCs/>
+        </w:rPr>
+      </w:pPr>
+      <w:r>
+        <w:rPr>
+          <w:i/>
+          <w:iCs/>
+        </w:rPr>
+        <w:t>Observer</w:t>
+      </w:r>
+    </w:p>
+    <w:p>
+      <w:pPr>
         <w:spacing w:line="360" w:lineRule="auto"/>
         <w:ind w:firstLine="720"/>
+        <w:jc w:val="both"/>
       </w:pPr>
       <w:r>
         <w:t xml:space="preserve">Nous avons choisi </w:t>
@@ -2537,8 +3695,36 @@
         <w:t>Observer</w:t>
       </w:r>
       <w:r>
-        <w:t xml:space="preserve">, car il s’agit d’un patron évident pour tous projets web qui demande quelconques interactions de l’utilisateur. Il sera implémenté dans la majorité des cas pour appeler une nouvelle composante </w:t>
-      </w:r>
+        <w:t>, car il s’agit d’un patron évident pour tous projets web qui demande quelconques interactions de l’utilisateur. Il sera implémenté</w:t>
+      </w:r>
+      <w:r>
+        <w:t>,</w:t>
+      </w:r>
+      <w:r>
+        <w:t xml:space="preserve"> dans la majorité des cas</w:t>
+      </w:r>
+      <w:r>
+        <w:t>,</w:t>
+      </w:r>
+      <w:r>
+        <w:t xml:space="preserve"> pour appeler une </w:t>
+      </w:r>
+      <w:r>
+        <w:t>fonction à l’</w:t>
+      </w:r>
+      <w:r>
+        <w:t>appui</w:t>
+      </w:r>
+      <w:r>
+        <w:t xml:space="preserve"> d’un bouton</w:t>
+      </w:r>
+      <w:r>
+        <w:t xml:space="preserve"> ou de générer une </w:t>
+      </w:r>
+      <w:r>
+        <w:t xml:space="preserve">nouvelle composante </w:t>
+      </w:r>
+      <w:proofErr w:type="spellStart"/>
       <w:r>
         <w:rPr>
           <w:i/>
@@ -2546,26 +3732,151 @@
         </w:rPr>
         <w:t>React</w:t>
       </w:r>
-      <w:r>
-        <w:t xml:space="preserve"> à l’écran lorsque l’on appuie sur le bouton approprié.</w:t>
+      <w:proofErr w:type="spellEnd"/>
+      <w:r>
+        <w:t xml:space="preserve"> à l’écran</w:t>
+      </w:r>
+      <w:r>
+        <w:t>. Par exemple, appuyer sur un bouton pour appeler la fonction de recherche ou appuyer sur un autre bouton pour ouvrir la fenêtre pour modifier son mot de passe.</w:t>
+      </w:r>
+      <w:sdt>
+        <w:sdtPr>
+          <w:id w:val="288859244"/>
+          <w:citation/>
+        </w:sdtPr>
+        <w:sdtContent>
+          <w:r>
+            <w:fldChar w:fldCharType="begin"/>
+          </w:r>
+          <w:r>
+            <w:instrText xml:space="preserve"> CITATION Shv23 \l 3084 </w:instrText>
+          </w:r>
+          <w:r>
+            <w:fldChar w:fldCharType="separate"/>
+          </w:r>
+          <w:r>
+            <w:rPr>
+              <w:noProof/>
+            </w:rPr>
+            <w:t xml:space="preserve"> (Shvets A. , Observer, 2023)</w:t>
+          </w:r>
+          <w:r>
+            <w:fldChar w:fldCharType="end"/>
+          </w:r>
+        </w:sdtContent>
+      </w:sdt>
+    </w:p>
+    <w:p>
+      <w:pPr>
+        <w:pStyle w:val="Titre3"/>
+        <w:jc w:val="both"/>
+        <w:rPr>
+          <w:i/>
+          <w:iCs/>
+          <w:lang w:val="en-CA"/>
+        </w:rPr>
+      </w:pPr>
+      <w:r>
+        <w:rPr>
+          <w:i/>
+          <w:iCs/>
+          <w:lang w:val="en-CA"/>
+        </w:rPr>
+        <w:t>Strategy</w:t>
       </w:r>
     </w:p>
     <w:p>
       <w:pPr>
         <w:spacing w:line="360" w:lineRule="auto"/>
-      </w:pPr>
-      <w:r>
+        <w:jc w:val="both"/>
+      </w:pPr>
+      <w:r>
+        <w:rPr>
+          <w:lang w:val="en-CA"/>
+        </w:rPr>
         <w:tab/>
-        <w:t xml:space="preserve">Pour l’itérateur, nous pensions l’intégrer dans la liste chainée que nous pensions concevoir. Nous pensons que celui-ci sera utile pour parcours la liste au cours d’un encan et nous avons aussi décider de l’implémenter pour avoir un </w:t>
-      </w:r>
-      <w:r>
-        <w:t>exemple complet de l’intégration d’une liste chainée dans un projet.</w:t>
+      </w:r>
+      <w:r>
+        <w:t xml:space="preserve">Nous pensions inclure </w:t>
+      </w:r>
+      <w:r>
+        <w:t>le patron de stratégie</w:t>
+      </w:r>
+      <w:r>
+        <w:t xml:space="preserve">, puisqu’il s’implémente naturellement dès que l’on utilise le </w:t>
+      </w:r>
+      <w:r>
+        <w:t xml:space="preserve">polymorphisme. Nous pensions inclure deux méthodes de recherches qui retourneraient </w:t>
+      </w:r>
+      <w:r>
+        <w:t xml:space="preserve">une liste d’objet à vendre qui correspond aux paramètres envoyés. Les usagers pourront </w:t>
+      </w:r>
+      <w:proofErr w:type="gramStart"/>
+      <w:r>
+        <w:t xml:space="preserve">soit </w:t>
+      </w:r>
+      <w:r>
+        <w:t xml:space="preserve"> </w:t>
+      </w:r>
+      <w:r>
+        <w:t>faire</w:t>
+      </w:r>
+      <w:proofErr w:type="gramEnd"/>
+      <w:r>
+        <w:t xml:space="preserve"> une recherche par mots clés ou par tags.</w:t>
+      </w:r>
+      <w:r>
+        <w:t xml:space="preserve"> </w:t>
+      </w:r>
+      <w:sdt>
+        <w:sdtPr>
+          <w:id w:val="776449974"/>
+          <w:citation/>
+        </w:sdtPr>
+        <w:sdtContent>
+          <w:r>
+            <w:fldChar w:fldCharType="begin"/>
+          </w:r>
+          <w:r>
+            <w:instrText xml:space="preserve"> CITATION Shv231 \l 3084 </w:instrText>
+          </w:r>
+          <w:r>
+            <w:fldChar w:fldCharType="separate"/>
+          </w:r>
+          <w:r>
+            <w:rPr>
+              <w:noProof/>
+            </w:rPr>
+            <w:t>(Shvets A. , Strategy, 2023)</w:t>
+          </w:r>
+          <w:r>
+            <w:fldChar w:fldCharType="end"/>
+          </w:r>
+        </w:sdtContent>
+      </w:sdt>
+    </w:p>
+    <w:p>
+      <w:pPr>
+        <w:pStyle w:val="Titre3"/>
+        <w:jc w:val="both"/>
+        <w:rPr>
+          <w:i/>
+          <w:iCs/>
+        </w:rPr>
+      </w:pPr>
+      <w:r>
+        <w:rPr>
+          <w:i/>
+          <w:iCs/>
+        </w:rPr>
+        <w:t>State</w:t>
       </w:r>
     </w:p>
     <w:p>
       <w:pPr>
         <w:spacing w:line="360" w:lineRule="auto"/>
         <w:ind w:firstLine="720"/>
+        <w:jc w:val="both"/>
       </w:pPr>
       <w:r>
         <w:t xml:space="preserve">Nous pensons utiliser </w:t>
@@ -2598,6 +3909,7 @@
       <w:r>
         <w:t xml:space="preserve"> de l’état de la page, nous allons générer différentes composantes </w:t>
       </w:r>
+      <w:proofErr w:type="spellStart"/>
       <w:r>
         <w:rPr>
           <w:i/>
@@ -2605,65 +3917,82 @@
         </w:rPr>
         <w:t>React</w:t>
       </w:r>
+      <w:proofErr w:type="spellEnd"/>
       <w:r>
         <w:t>.</w:t>
       </w:r>
+      <w:r>
+        <w:t xml:space="preserve"> Ainsi, nous aurons juste à stocker les composantes appropriées dans un objet représentant l’état de la page souhaitée. Ainsi, lorsque l’on vérifie la condition pour connaitre l’état de la page, nous avons qu’à appeler l’objet qui convient au scénario. De cette manière, il sera facile d’implémenter un nouvel état et de l’associer à une </w:t>
+      </w:r>
+      <w:r>
+        <w:t>nouvelle condition.</w:t>
+      </w:r>
+      <w:r>
+        <w:t xml:space="preserve"> </w:t>
+      </w:r>
+      <w:sdt>
+        <w:sdtPr>
+          <w:id w:val="1582570673"/>
+          <w:citation/>
+        </w:sdtPr>
+        <w:sdtContent>
+          <w:r>
+            <w:fldChar w:fldCharType="begin"/>
+          </w:r>
+          <w:r>
+            <w:instrText xml:space="preserve"> CITATION Shv232 \l 3084 </w:instrText>
+          </w:r>
+          <w:r>
+            <w:fldChar w:fldCharType="separate"/>
+          </w:r>
+          <w:r>
+            <w:rPr>
+              <w:noProof/>
+            </w:rPr>
+            <w:t>(Shvets, 2023)</w:t>
+          </w:r>
+          <w:r>
+            <w:fldChar w:fldCharType="end"/>
+          </w:r>
+        </w:sdtContent>
+      </w:sdt>
+      <w:sdt>
+        <w:sdtPr>
+          <w:id w:val="-1598170428"/>
+          <w:citation/>
+        </w:sdtPr>
+        <w:sdtContent>
+          <w:r>
+            <w:fldChar w:fldCharType="begin"/>
+          </w:r>
+          <w:r>
+            <w:instrText xml:space="preserve"> CITATION Wik23 \l 3084 </w:instrText>
+          </w:r>
+          <w:r>
+            <w:fldChar w:fldCharType="separate"/>
+          </w:r>
+          <w:r>
+            <w:rPr>
+              <w:noProof/>
+            </w:rPr>
+            <w:t xml:space="preserve"> (Wikipedia, 2023)</w:t>
+          </w:r>
+          <w:r>
+            <w:fldChar w:fldCharType="end"/>
+          </w:r>
+        </w:sdtContent>
+      </w:sdt>
+    </w:p>
+    <w:p>
+      <w:pPr>
+        <w:spacing w:line="360" w:lineRule="auto"/>
+        <w:ind w:firstLine="720"/>
+      </w:pPr>
     </w:p>
     <w:p>
       <w:pPr>
         <w:jc w:val="center"/>
       </w:pPr>
-      <w:r>
-        <w:rPr>
-          <w:noProof/>
-        </w:rPr>
-        <w:drawing>
-          <wp:inline distT="0" distB="0" distL="0" distR="0" wp14:anchorId="5424EC0B" wp14:editId="526F95E9">
-            <wp:extent cx="5343525" cy="2793933"/>
-            <wp:effectExtent l="19050" t="19050" r="9525" b="26035"/>
-            <wp:docPr id="4" name="Image 4"/>
-            <wp:cNvGraphicFramePr>
-              <a:graphicFrameLocks xmlns:a="http://schemas.openxmlformats.org/drawingml/2006/main" noChangeAspect="1"/>
-            </wp:cNvGraphicFramePr>
-            <a:graphic xmlns:a="http://schemas.openxmlformats.org/drawingml/2006/main">
-              <a:graphicData uri="http://schemas.openxmlformats.org/drawingml/2006/picture">
-                <pic:pic xmlns:pic="http://schemas.openxmlformats.org/drawingml/2006/picture">
-                  <pic:nvPicPr>
-                    <pic:cNvPr id="4" name="Image 4"/>
-                    <pic:cNvPicPr/>
-                  </pic:nvPicPr>
-                  <pic:blipFill>
-                    <a:blip r:embed="rId9">
-                      <a:extLst>
-                        <a:ext uri="{28A0092B-C50C-407E-A947-70E740481C1C}">
-                          <a14:useLocalDpi xmlns:a14="http://schemas.microsoft.com/office/drawing/2010/main" val="0"/>
-                        </a:ext>
-                      </a:extLst>
-                    </a:blip>
-                    <a:stretch>
-                      <a:fillRect/>
-                    </a:stretch>
-                  </pic:blipFill>
-                  <pic:spPr>
-                    <a:xfrm>
-                      <a:off x="0" y="0"/>
-                      <a:ext cx="5347376" cy="2795946"/>
-                    </a:xfrm>
-                    <a:prstGeom prst="rect">
-                      <a:avLst/>
-                    </a:prstGeom>
-                    <a:ln>
-                      <a:solidFill>
-                        <a:schemeClr val="tx1"/>
-                      </a:solidFill>
-                    </a:ln>
-                  </pic:spPr>
-                </pic:pic>
-              </a:graphicData>
-            </a:graphic>
-          </wp:inline>
-        </w:drawing>
-      </w:r>
     </w:p>
     <w:p>
       <w:r>
@@ -2740,6 +4069,7 @@
       <w:bookmarkEnd w:id="10"/>
     </w:p>
     <w:p>
+      <w:proofErr w:type="spellStart"/>
       <w:r>
         <w:rPr>
           <w:i/>
@@ -2747,6 +4077,7 @@
         </w:rPr>
         <w:t>React</w:t>
       </w:r>
+      <w:proofErr w:type="spellEnd"/>
       <w:r>
         <w:t xml:space="preserve"> pour la réutilisation de composantes graphiques, ainsi que pouvoir les modifier à tous moments grâce au </w:t>
       </w:r>
@@ -2761,6 +4092,204 @@
         <w:t>.</w:t>
       </w:r>
     </w:p>
+    <w:p>
+      <w:r>
+        <w:br w:type="page"/>
+      </w:r>
+    </w:p>
+    <w:sdt>
+      <w:sdtPr>
+        <w:rPr>
+          <w:lang w:val="fr-FR"/>
+        </w:rPr>
+        <w:id w:val="-1617673355"/>
+        <w:docPartObj>
+          <w:docPartGallery w:val="Bibliographies"/>
+          <w:docPartUnique/>
+        </w:docPartObj>
+      </w:sdtPr>
+      <w:sdtEndPr>
+        <w:rPr>
+          <w:sz w:val="22"/>
+          <w:szCs w:val="22"/>
+          <w:lang w:val="fr-CA"/>
+        </w:rPr>
+      </w:sdtEndPr>
+      <w:sdtContent>
+        <w:p>
+          <w:pPr>
+            <w:pStyle w:val="Titre1"/>
+          </w:pPr>
+          <w:r>
+            <w:rPr>
+              <w:lang w:val="fr-FR"/>
+            </w:rPr>
+            <w:t>Références</w:t>
+          </w:r>
+        </w:p>
+        <w:sdt>
+          <w:sdtPr>
+            <w:id w:val="-573587230"/>
+            <w:bibliography/>
+          </w:sdtPr>
+          <w:sdtContent>
+            <w:p>
+              <w:pPr>
+                <w:pStyle w:val="Bibliographie"/>
+                <w:ind w:left="720" w:hanging="720"/>
+                <w:rPr>
+                  <w:noProof/>
+                  <w:sz w:val="24"/>
+                  <w:szCs w:val="24"/>
+                  <w:lang w:val="fr-FR"/>
+                </w:rPr>
+              </w:pPr>
+              <w:r>
+                <w:fldChar w:fldCharType="begin"/>
+              </w:r>
+              <w:r>
+                <w:instrText>BIBLIOGRAPHY</w:instrText>
+              </w:r>
+              <w:r>
+                <w:fldChar w:fldCharType="separate"/>
+              </w:r>
+              <w:r>
+                <w:rPr>
+                  <w:noProof/>
+                  <w:lang w:val="fr-FR"/>
+                </w:rPr>
+                <w:t xml:space="preserve">Shvets. (2023, 02 22). </w:t>
+              </w:r>
+              <w:r>
+                <w:rPr>
+                  <w:i/>
+                  <w:iCs/>
+                  <w:noProof/>
+                  <w:lang w:val="fr-FR"/>
+                </w:rPr>
+                <w:t>State</w:t>
+              </w:r>
+              <w:r>
+                <w:rPr>
+                  <w:noProof/>
+                  <w:lang w:val="fr-FR"/>
+                </w:rPr>
+                <w:t>. Récupéré sur Refactoring Guru: https://refactoring.guru/design-patterns/state</w:t>
+              </w:r>
+            </w:p>
+            <w:p>
+              <w:pPr>
+                <w:pStyle w:val="Bibliographie"/>
+                <w:ind w:left="720" w:hanging="720"/>
+                <w:rPr>
+                  <w:noProof/>
+                  <w:lang w:val="fr-FR"/>
+                </w:rPr>
+              </w:pPr>
+              <w:r>
+                <w:rPr>
+                  <w:noProof/>
+                  <w:lang w:val="fr-FR"/>
+                </w:rPr>
+                <w:t xml:space="preserve">Shvets, A. (2023, 02 22). </w:t>
+              </w:r>
+              <w:r>
+                <w:rPr>
+                  <w:i/>
+                  <w:iCs/>
+                  <w:noProof/>
+                  <w:lang w:val="fr-FR"/>
+                </w:rPr>
+                <w:t>Observer</w:t>
+              </w:r>
+              <w:r>
+                <w:rPr>
+                  <w:noProof/>
+                  <w:lang w:val="fr-FR"/>
+                </w:rPr>
+                <w:t>. Récupéré sur Refactoring Guru: https://refactoring.guru/design-patterns/observer</w:t>
+              </w:r>
+            </w:p>
+            <w:p>
+              <w:pPr>
+                <w:pStyle w:val="Bibliographie"/>
+                <w:ind w:left="720" w:hanging="720"/>
+                <w:rPr>
+                  <w:noProof/>
+                  <w:lang w:val="fr-FR"/>
+                </w:rPr>
+              </w:pPr>
+              <w:r>
+                <w:rPr>
+                  <w:noProof/>
+                  <w:lang w:val="fr-FR"/>
+                </w:rPr>
+                <w:t xml:space="preserve">Shvets, A. (2023, 02 22). </w:t>
+              </w:r>
+              <w:r>
+                <w:rPr>
+                  <w:i/>
+                  <w:iCs/>
+                  <w:noProof/>
+                  <w:lang w:val="fr-FR"/>
+                </w:rPr>
+                <w:t>Strategy</w:t>
+              </w:r>
+              <w:r>
+                <w:rPr>
+                  <w:noProof/>
+                  <w:lang w:val="fr-FR"/>
+                </w:rPr>
+                <w:t>. Récupéré sur Refactoring Guru: https://refactoring.guru/design-patterns/strategy</w:t>
+              </w:r>
+            </w:p>
+            <w:p>
+              <w:pPr>
+                <w:pStyle w:val="Bibliographie"/>
+                <w:ind w:left="720" w:hanging="720"/>
+                <w:rPr>
+                  <w:noProof/>
+                  <w:lang w:val="fr-FR"/>
+                </w:rPr>
+              </w:pPr>
+              <w:r>
+                <w:rPr>
+                  <w:noProof/>
+                  <w:lang w:val="fr-FR"/>
+                </w:rPr>
+                <w:t xml:space="preserve">Wikipedia. (2023, 02 22). </w:t>
+              </w:r>
+              <w:r>
+                <w:rPr>
+                  <w:i/>
+                  <w:iCs/>
+                  <w:noProof/>
+                  <w:lang w:val="fr-FR"/>
+                </w:rPr>
+                <w:t>Finite-state Machine</w:t>
+              </w:r>
+              <w:r>
+                <w:rPr>
+                  <w:noProof/>
+                  <w:lang w:val="fr-FR"/>
+                </w:rPr>
+                <w:t>. Récupéré sur Wikipedia: https://en.wikipedia.org/wiki/Finite-state_machine</w:t>
+              </w:r>
+            </w:p>
+            <w:p>
+              <w:r>
+                <w:rPr>
+                  <w:b/>
+                  <w:bCs/>
+                </w:rPr>
+                <w:fldChar w:fldCharType="end"/>
+              </w:r>
+            </w:p>
+          </w:sdtContent>
+        </w:sdt>
+      </w:sdtContent>
+    </w:sdt>
+    <w:p/>
     <w:sectPr>
       <w:pgSz w:w="12240" w:h="15840"/>
       <w:pgMar w:top="1440" w:right="1440" w:bottom="1440" w:left="1440" w:header="720" w:footer="720" w:gutter="0"/>
@@ -3268,6 +4797,7 @@
     <w:name w:val="heading 1"/>
     <w:basedOn w:val="Normal"/>
     <w:next w:val="Normal"/>
+    <w:link w:val="Titre1Car"/>
     <w:uiPriority w:val="9"/>
     <w:qFormat/>
     <w:pPr>
@@ -3303,14 +4833,15 @@
     <w:name w:val="heading 3"/>
     <w:basedOn w:val="Normal"/>
     <w:next w:val="Normal"/>
+    <w:autoRedefine/>
     <w:uiPriority w:val="9"/>
-    <w:semiHidden/>
     <w:unhideWhenUsed/>
     <w:qFormat/>
+    <w:rsid w:val="008F4B7B"/>
     <w:pPr>
       <w:keepNext/>
       <w:keepLines/>
-      <w:spacing w:before="320" w:after="80"/>
+      <w:spacing w:before="320" w:after="80" w:line="360" w:lineRule="auto"/>
       <w:outlineLvl w:val="2"/>
     </w:pPr>
     <w:rPr>
@@ -3525,6 +5056,25 @@
       <w:spacing w:after="100"/>
       <w:ind w:left="220"/>
     </w:pPr>
+  </w:style>
+  <w:style w:type="character" w:customStyle="1" w:styleId="Titre1Car">
+    <w:name w:val="Titre 1 Car"/>
+    <w:basedOn w:val="Policepardfaut"/>
+    <w:link w:val="Titre1"/>
+    <w:uiPriority w:val="9"/>
+    <w:rsid w:val="00887F69"/>
+    <w:rPr>
+      <w:sz w:val="40"/>
+      <w:szCs w:val="40"/>
+    </w:rPr>
+  </w:style>
+  <w:style w:type="paragraph" w:styleId="Bibliographie">
+    <w:name w:val="Bibliography"/>
+    <w:basedOn w:val="Normal"/>
+    <w:next w:val="Normal"/>
+    <w:uiPriority w:val="37"/>
+    <w:unhideWhenUsed/>
+    <w:rsid w:val="008034AC"/>
   </w:style>
 </w:styles>
 </file>
@@ -3850,11 +5400,94 @@
 </file>
 
 <file path=customXml/item1.xml><?xml version="1.0" encoding="utf-8"?>
-<b:Sources xmlns:b="http://schemas.openxmlformats.org/officeDocument/2006/bibliography" xmlns="http://schemas.openxmlformats.org/officeDocument/2006/bibliography" SelectedStyle="\APASixthEditionOfficeOnline.xsl" StyleName="APA" Version="6"/>
+<b:Sources xmlns:b="http://schemas.openxmlformats.org/officeDocument/2006/bibliography" xmlns="http://schemas.openxmlformats.org/officeDocument/2006/bibliography" SelectedStyle="\APASixthEditionOfficeOnline.xsl" StyleName="APA" Version="6">
+  <b:Source>
+    <b:Tag>Shv23</b:Tag>
+    <b:SourceType>InternetSite</b:SourceType>
+    <b:Guid>{E5BA5F35-54D2-46D4-A0D4-63E469A5249B}</b:Guid>
+    <b:Title>Observer</b:Title>
+    <b:Year>2023</b:Year>
+    <b:Author>
+      <b:Author>
+        <b:NameList>
+          <b:Person>
+            <b:Last>Shvets</b:Last>
+            <b:First>Alexander</b:First>
+          </b:Person>
+        </b:NameList>
+      </b:Author>
+    </b:Author>
+    <b:InternetSiteTitle>Refactoring Guru</b:InternetSiteTitle>
+    <b:Month>02</b:Month>
+    <b:Day>22</b:Day>
+    <b:URL>https://refactoring.guru/design-patterns/observer</b:URL>
+    <b:RefOrder>1</b:RefOrder>
+  </b:Source>
+  <b:Source>
+    <b:Tag>Shv231</b:Tag>
+    <b:SourceType>InternetSite</b:SourceType>
+    <b:Guid>{DA34FBFA-B275-4F1F-8AC8-D02908A040B1}</b:Guid>
+    <b:Author>
+      <b:Author>
+        <b:NameList>
+          <b:Person>
+            <b:Last>Shvets</b:Last>
+            <b:First>Alexander</b:First>
+          </b:Person>
+        </b:NameList>
+      </b:Author>
+    </b:Author>
+    <b:Title>Strategy</b:Title>
+    <b:InternetSiteTitle>Refactoring Guru</b:InternetSiteTitle>
+    <b:Year>2023</b:Year>
+    <b:Month>02</b:Month>
+    <b:Day>22</b:Day>
+    <b:URL>https://refactoring.guru/design-patterns/strategy</b:URL>
+    <b:RefOrder>2</b:RefOrder>
+  </b:Source>
+  <b:Source>
+    <b:Tag>Shv232</b:Tag>
+    <b:SourceType>InternetSite</b:SourceType>
+    <b:Guid>{09AD8369-3E2A-4030-8970-F0C9AF537C4D}</b:Guid>
+    <b:Author>
+      <b:Author>
+        <b:NameList>
+          <b:Person>
+            <b:Last>Shvets</b:Last>
+          </b:Person>
+        </b:NameList>
+      </b:Author>
+    </b:Author>
+    <b:Title>State</b:Title>
+    <b:InternetSiteTitle>Refactoring Guru</b:InternetSiteTitle>
+    <b:Year>2023</b:Year>
+    <b:Month>02</b:Month>
+    <b:Day>22</b:Day>
+    <b:URL>https://refactoring.guru/design-patterns/state</b:URL>
+    <b:RefOrder>3</b:RefOrder>
+  </b:Source>
+  <b:Source>
+    <b:Tag>Wik23</b:Tag>
+    <b:SourceType>InternetSite</b:SourceType>
+    <b:Guid>{DB290213-CD02-4B6F-BD73-21824B6C25C2}</b:Guid>
+    <b:Author>
+      <b:Author>
+        <b:Corporate>Wikipedia</b:Corporate>
+      </b:Author>
+    </b:Author>
+    <b:Title>Finite-state Machine</b:Title>
+    <b:InternetSiteTitle>Wikipedia</b:InternetSiteTitle>
+    <b:Year>2023</b:Year>
+    <b:Month>02</b:Month>
+    <b:Day>22</b:Day>
+    <b:URL>https://en.wikipedia.org/wiki/Finite-state_machine</b:URL>
+    <b:RefOrder>4</b:RefOrder>
+  </b:Source>
+</b:Sources>
 </file>
 
 <file path=customXml/itemProps1.xml><?xml version="1.0" encoding="utf-8"?>
-<ds:datastoreItem xmlns:ds="http://schemas.openxmlformats.org/officeDocument/2006/customXml" ds:itemID="{6AD4E4AC-5AC4-462C-92D9-AD5DD913AA2F}">
+<ds:datastoreItem xmlns:ds="http://schemas.openxmlformats.org/officeDocument/2006/customXml" ds:itemID="{D4B0CD66-F87E-47AE-9C19-1134B627A5B8}">
   <ds:schemaRefs>
     <ds:schemaRef ds:uri="http://schemas.openxmlformats.org/officeDocument/2006/bibliography"/>
   </ds:schemaRefs>

</xml_diff>

<commit_message>
Description pour les structures de données et ajout de référence postgresql
</commit_message>
<xml_diff>
--- a/C61/sprint0/doc/Document_Conception.docx
+++ b/C61/sprint0/doc/Document_Conception.docx
@@ -1218,16 +1218,18 @@
         </w:drawing>
       </w:r>
     </w:p>
+    <w:p/>
     <w:p>
       <w:r>
         <w:rPr>
           <w:noProof/>
         </w:rPr>
+        <w:lastRenderedPageBreak/>
         <w:drawing>
-          <wp:inline distT="0" distB="0" distL="0" distR="0" wp14:anchorId="2058477D" wp14:editId="75BB4605">
-            <wp:extent cx="3019425" cy="3385240"/>
-            <wp:effectExtent l="0" t="0" r="0" b="5715"/>
-            <wp:docPr id="8" name="Image 8" descr="Une image contenant texte, alimentation, différent, plat&#10;&#10;Description générée automatiquement"/>
+          <wp:inline distT="0" distB="0" distL="0" distR="0" wp14:anchorId="4D0CBE67" wp14:editId="319CB77C">
+            <wp:extent cx="5943600" cy="3343275"/>
+            <wp:effectExtent l="0" t="0" r="0" b="9525"/>
+            <wp:docPr id="6" name="Image 6"/>
             <wp:cNvGraphicFramePr>
               <a:graphicFrameLocks xmlns:a="http://schemas.openxmlformats.org/drawingml/2006/main" noChangeAspect="1"/>
             </wp:cNvGraphicFramePr>
@@ -1235,7 +1237,7 @@
               <a:graphicData uri="http://schemas.openxmlformats.org/drawingml/2006/picture">
                 <pic:pic xmlns:pic="http://schemas.openxmlformats.org/drawingml/2006/picture">
                   <pic:nvPicPr>
-                    <pic:cNvPr id="8" name="Image 8" descr="Une image contenant texte, alimentation, différent, plat&#10;&#10;Description générée automatiquement"/>
+                    <pic:cNvPr id="6" name="Image 6"/>
                     <pic:cNvPicPr/>
                   </pic:nvPicPr>
                   <pic:blipFill>
@@ -1253,7 +1255,7 @@
                   <pic:spPr>
                     <a:xfrm>
                       <a:off x="0" y="0"/>
-                      <a:ext cx="3022204" cy="3388356"/>
+                      <a:ext cx="5943600" cy="3343275"/>
                     </a:xfrm>
                     <a:prstGeom prst="rect">
                       <a:avLst/>
@@ -1265,9 +1267,6 @@
           </wp:inline>
         </w:drawing>
       </w:r>
-      <w:r>
-        <w:t>Exemple étiquette</w:t>
-      </w:r>
     </w:p>
     <w:p/>
     <w:p>
@@ -1276,10 +1275,10 @@
           <w:noProof/>
         </w:rPr>
         <w:drawing>
-          <wp:inline distT="0" distB="0" distL="0" distR="0" wp14:anchorId="4D0CBE67" wp14:editId="319CB77C">
+          <wp:inline distT="0" distB="0" distL="0" distR="0" wp14:anchorId="4C0F6748" wp14:editId="67423339">
             <wp:extent cx="5943600" cy="3343275"/>
             <wp:effectExtent l="0" t="0" r="0" b="9525"/>
-            <wp:docPr id="6" name="Image 6"/>
+            <wp:docPr id="5" name="Image 5"/>
             <wp:cNvGraphicFramePr>
               <a:graphicFrameLocks xmlns:a="http://schemas.openxmlformats.org/drawingml/2006/main" noChangeAspect="1"/>
             </wp:cNvGraphicFramePr>
@@ -1287,7 +1286,7 @@
               <a:graphicData uri="http://schemas.openxmlformats.org/drawingml/2006/picture">
                 <pic:pic xmlns:pic="http://schemas.openxmlformats.org/drawingml/2006/picture">
                   <pic:nvPicPr>
-                    <pic:cNvPr id="6" name="Image 6"/>
+                    <pic:cNvPr id="5" name="Image 5"/>
                     <pic:cNvPicPr/>
                   </pic:nvPicPr>
                   <pic:blipFill>
@@ -1318,17 +1317,17 @@
         </w:drawing>
       </w:r>
     </w:p>
-    <w:p/>
     <w:p>
       <w:r>
         <w:rPr>
           <w:noProof/>
         </w:rPr>
+        <w:lastRenderedPageBreak/>
         <w:drawing>
-          <wp:inline distT="0" distB="0" distL="0" distR="0" wp14:anchorId="4C0F6748" wp14:editId="67423339">
+          <wp:inline distT="0" distB="0" distL="0" distR="0" wp14:anchorId="27963BD4" wp14:editId="5ADD05D9">
             <wp:extent cx="5943600" cy="3343275"/>
             <wp:effectExtent l="0" t="0" r="0" b="9525"/>
-            <wp:docPr id="5" name="Image 5"/>
+            <wp:docPr id="7" name="Image 7" descr="Une image contenant texte&#10;&#10;Description générée automatiquement"/>
             <wp:cNvGraphicFramePr>
               <a:graphicFrameLocks xmlns:a="http://schemas.openxmlformats.org/drawingml/2006/main" noChangeAspect="1"/>
             </wp:cNvGraphicFramePr>
@@ -1336,7 +1335,7 @@
               <a:graphicData uri="http://schemas.openxmlformats.org/drawingml/2006/picture">
                 <pic:pic xmlns:pic="http://schemas.openxmlformats.org/drawingml/2006/picture">
                   <pic:nvPicPr>
-                    <pic:cNvPr id="5" name="Image 5"/>
+                    <pic:cNvPr id="7" name="Image 7" descr="Une image contenant texte&#10;&#10;Description générée automatiquement"/>
                     <pic:cNvPicPr/>
                   </pic:nvPicPr>
                   <pic:blipFill>
@@ -1368,55 +1367,6 @@
       </w:r>
     </w:p>
     <w:p>
-      <w:r>
-        <w:rPr>
-          <w:noProof/>
-        </w:rPr>
-        <w:lastRenderedPageBreak/>
-        <w:drawing>
-          <wp:inline distT="0" distB="0" distL="0" distR="0" wp14:anchorId="27963BD4" wp14:editId="5ADD05D9">
-            <wp:extent cx="5943600" cy="3343275"/>
-            <wp:effectExtent l="0" t="0" r="0" b="9525"/>
-            <wp:docPr id="7" name="Image 7" descr="Une image contenant texte&#10;&#10;Description générée automatiquement"/>
-            <wp:cNvGraphicFramePr>
-              <a:graphicFrameLocks xmlns:a="http://schemas.openxmlformats.org/drawingml/2006/main" noChangeAspect="1"/>
-            </wp:cNvGraphicFramePr>
-            <a:graphic xmlns:a="http://schemas.openxmlformats.org/drawingml/2006/main">
-              <a:graphicData uri="http://schemas.openxmlformats.org/drawingml/2006/picture">
-                <pic:pic xmlns:pic="http://schemas.openxmlformats.org/drawingml/2006/picture">
-                  <pic:nvPicPr>
-                    <pic:cNvPr id="7" name="Image 7" descr="Une image contenant texte&#10;&#10;Description générée automatiquement"/>
-                    <pic:cNvPicPr/>
-                  </pic:nvPicPr>
-                  <pic:blipFill>
-                    <a:blip r:embed="rId10" cstate="print">
-                      <a:extLst>
-                        <a:ext uri="{28A0092B-C50C-407E-A947-70E740481C1C}">
-                          <a14:useLocalDpi xmlns:a14="http://schemas.microsoft.com/office/drawing/2010/main" val="0"/>
-                        </a:ext>
-                      </a:extLst>
-                    </a:blip>
-                    <a:stretch>
-                      <a:fillRect/>
-                    </a:stretch>
-                  </pic:blipFill>
-                  <pic:spPr>
-                    <a:xfrm>
-                      <a:off x="0" y="0"/>
-                      <a:ext cx="5943600" cy="3343275"/>
-                    </a:xfrm>
-                    <a:prstGeom prst="rect">
-                      <a:avLst/>
-                    </a:prstGeom>
-                  </pic:spPr>
-                </pic:pic>
-              </a:graphicData>
-            </a:graphic>
-          </wp:inline>
-        </w:drawing>
-      </w:r>
-    </w:p>
-    <w:p>
       <w:pPr>
         <w:pStyle w:val="Titre1"/>
       </w:pPr>
@@ -1453,7 +1403,7 @@
                     </pic:cNvPicPr>
                   </pic:nvPicPr>
                   <pic:blipFill>
-                    <a:blip r:embed="rId11">
+                    <a:blip r:embed="rId10">
                       <a:extLst>
                         <a:ext uri="{28A0092B-C50C-407E-A947-70E740481C1C}">
                           <a14:useLocalDpi xmlns:a14="http://schemas.microsoft.com/office/drawing/2010/main" val="0"/>
@@ -1991,7 +1941,6 @@
         <w:rPr>
           <w:lang w:val="en-CA"/>
         </w:rPr>
-        <w:lastRenderedPageBreak/>
         <w:t>CREATE TABLE "address" (</w:t>
       </w:r>
     </w:p>
@@ -2864,7 +2813,6 @@
         <w:rPr>
           <w:lang w:val="en-CA"/>
         </w:rPr>
-        <w:lastRenderedPageBreak/>
         <w:t>CREATE TABLE "bids" (</w:t>
       </w:r>
     </w:p>
@@ -3509,7 +3457,7 @@
                     <pic:cNvPicPr/>
                   </pic:nvPicPr>
                   <pic:blipFill>
-                    <a:blip r:embed="rId12">
+                    <a:blip r:embed="rId11">
                       <a:extLst>
                         <a:ext uri="{28A0092B-C50C-407E-A947-70E740481C1C}">
                           <a14:useLocalDpi xmlns:a14="http://schemas.microsoft.com/office/drawing/2010/main" val="0"/>
@@ -3552,55 +3500,254 @@
       </w:r>
       <w:bookmarkEnd w:id="3"/>
     </w:p>
+    <w:p>
+      <w:pPr>
+        <w:pStyle w:val="Titre2"/>
+      </w:pPr>
+      <w:bookmarkStart w:id="4" w:name="_Toc127454724"/>
+      <w:r>
+        <w:t>Interface utilisateur</w:t>
+      </w:r>
+      <w:bookmarkEnd w:id="4"/>
+    </w:p>
+    <w:p>
+      <w:pPr>
+        <w:ind w:firstLine="720"/>
+      </w:pPr>
+      <w:r>
+        <w:t>Les contraintes</w:t>
+      </w:r>
+      <w:r>
+        <w:t xml:space="preserve"> pour l</w:t>
+      </w:r>
+      <w:r>
+        <w:t xml:space="preserve">’interface utilisateur seront </w:t>
+      </w:r>
+      <w:r>
+        <w:t xml:space="preserve">toutes </w:t>
+      </w:r>
+      <w:r>
+        <w:t xml:space="preserve">remplies </w:t>
+      </w:r>
+      <w:r>
+        <w:t xml:space="preserve">avec </w:t>
+      </w:r>
+      <w:r>
+        <w:t xml:space="preserve">les </w:t>
+      </w:r>
+      <w:r>
+        <w:t>étiquettes</w:t>
+      </w:r>
+      <w:r>
+        <w:t xml:space="preserve"> des</w:t>
+      </w:r>
+      <w:r>
+        <w:t xml:space="preserve"> objet</w:t>
+      </w:r>
+      <w:r>
+        <w:t>s en vente</w:t>
+      </w:r>
+      <w:r>
+        <w:t xml:space="preserve">. Ceux-ci auront leur titre, au moins une image </w:t>
+      </w:r>
+      <w:r>
+        <w:t>et leur prix de départ. Le prix devra être formaté selon le standard monétaire canadien.</w:t>
+      </w:r>
+    </w:p>
     <w:p/>
     <w:p>
       <w:pPr>
+        <w:jc w:val="center"/>
+      </w:pPr>
+      <w:r>
+        <w:rPr>
+          <w:noProof/>
+        </w:rPr>
+        <w:drawing>
+          <wp:inline distT="0" distB="0" distL="0" distR="0" wp14:anchorId="7E66E8D2" wp14:editId="1897DBC2">
+            <wp:extent cx="2714625" cy="3043512"/>
+            <wp:effectExtent l="19050" t="19050" r="9525" b="24130"/>
+            <wp:docPr id="8" name="Image 8" descr="Une image contenant texte, alimentation, différent, plat&#10;&#10;Description générée automatiquement"/>
+            <wp:cNvGraphicFramePr>
+              <a:graphicFrameLocks xmlns:a="http://schemas.openxmlformats.org/drawingml/2006/main" noChangeAspect="1"/>
+            </wp:cNvGraphicFramePr>
+            <a:graphic xmlns:a="http://schemas.openxmlformats.org/drawingml/2006/main">
+              <a:graphicData uri="http://schemas.openxmlformats.org/drawingml/2006/picture">
+                <pic:pic xmlns:pic="http://schemas.openxmlformats.org/drawingml/2006/picture">
+                  <pic:nvPicPr>
+                    <pic:cNvPr id="8" name="Image 8" descr="Une image contenant texte, alimentation, différent, plat&#10;&#10;Description générée automatiquement"/>
+                    <pic:cNvPicPr/>
+                  </pic:nvPicPr>
+                  <pic:blipFill>
+                    <a:blip r:embed="rId12" cstate="print">
+                      <a:extLst>
+                        <a:ext uri="{28A0092B-C50C-407E-A947-70E740481C1C}">
+                          <a14:useLocalDpi xmlns:a14="http://schemas.microsoft.com/office/drawing/2010/main" val="0"/>
+                        </a:ext>
+                      </a:extLst>
+                    </a:blip>
+                    <a:stretch>
+                      <a:fillRect/>
+                    </a:stretch>
+                  </pic:blipFill>
+                  <pic:spPr>
+                    <a:xfrm>
+                      <a:off x="0" y="0"/>
+                      <a:ext cx="2720407" cy="3049994"/>
+                    </a:xfrm>
+                    <a:prstGeom prst="rect">
+                      <a:avLst/>
+                    </a:prstGeom>
+                    <a:ln>
+                      <a:solidFill>
+                        <a:schemeClr val="tx1"/>
+                      </a:solidFill>
+                    </a:ln>
+                  </pic:spPr>
+                </pic:pic>
+              </a:graphicData>
+            </a:graphic>
+          </wp:inline>
+        </w:drawing>
+      </w:r>
+    </w:p>
+    <w:p>
+      <w:pPr>
+        <w:jc w:val="center"/>
+      </w:pPr>
+      <w:r>
+        <w:t xml:space="preserve">Exemple </w:t>
+      </w:r>
+      <w:r>
+        <w:t>d’</w:t>
+      </w:r>
+      <w:r>
+        <w:t>étiquette</w:t>
+      </w:r>
+    </w:p>
+    <w:p/>
+    <w:p>
+      <w:pPr>
+        <w:spacing w:line="276" w:lineRule="auto"/>
+        <w:jc w:val="left"/>
+        <w:rPr>
+          <w:sz w:val="32"/>
+          <w:szCs w:val="32"/>
+        </w:rPr>
+      </w:pPr>
+      <w:bookmarkStart w:id="5" w:name="_Toc127454725"/>
+      <w:r>
+        <w:br w:type="page"/>
+      </w:r>
+    </w:p>
+    <w:p>
+      <w:pPr>
         <w:pStyle w:val="Titre2"/>
       </w:pPr>
-      <w:bookmarkStart w:id="4" w:name="_Toc127454724"/>
-      <w:r>
-        <w:t>Interface utilisateur</w:t>
-      </w:r>
-      <w:bookmarkEnd w:id="4"/>
-    </w:p>
-    <w:p/>
-    <w:p/>
-    <w:p/>
+      <w:r>
+        <w:lastRenderedPageBreak/>
+        <w:t>Structure de données</w:t>
+      </w:r>
+      <w:bookmarkEnd w:id="5"/>
+    </w:p>
+    <w:p>
+      <w:r>
+        <w:tab/>
+        <w:t xml:space="preserve">Nous allons utiliser </w:t>
+      </w:r>
+      <w:r>
+        <w:t xml:space="preserve">des </w:t>
+      </w:r>
+      <w:r>
+        <w:rPr>
+          <w:b/>
+          <w:bCs/>
+        </w:rPr>
+        <w:t>tableaux</w:t>
+      </w:r>
+      <w:r>
+        <w:t xml:space="preserve"> pour stocker les données qui n’ont pas besoin d’être modifier régulièrement. Ils seront utilisés pour regrouper les données que l’on doit parcourir en ordre, par exemple, parcourir la liste des plages horaires d’une journée. Ils seront aussi utilisés pour les regroupements de données qui ont la possibilité d’être modifier comme </w:t>
+      </w:r>
+      <w:r>
+        <w:t>la mise soumise</w:t>
+      </w:r>
+      <w:r>
+        <w:t xml:space="preserve"> par un tel usager.</w:t>
+      </w:r>
+    </w:p>
+    <w:p>
+      <w:pPr>
+        <w:ind w:firstLine="720"/>
+      </w:pPr>
+      <w:r>
+        <w:t xml:space="preserve">Nous pensons utiliser </w:t>
+      </w:r>
+      <w:r>
+        <w:t xml:space="preserve">un </w:t>
+      </w:r>
+      <w:r>
+        <w:rPr>
+          <w:b/>
+          <w:bCs/>
+        </w:rPr>
+        <w:t>dictionnaire</w:t>
+      </w:r>
+      <w:r>
+        <w:t xml:space="preserve"> pou</w:t>
+      </w:r>
+      <w:r>
+        <w:t>r regrouper les éléments à un utilisateur</w:t>
+      </w:r>
+      <w:r>
+        <w:t xml:space="preserve">. </w:t>
+      </w:r>
+    </w:p>
+    <w:p>
+      <w:r>
+        <w:tab/>
+        <w:t xml:space="preserve">Pour la structure de données que nous pensions implémenter en entier, nous avons décidé d’aller avec une </w:t>
+      </w:r>
+      <w:r>
+        <w:rPr>
+          <w:b/>
+          <w:bCs/>
+        </w:rPr>
+        <w:t>liste chainée</w:t>
+      </w:r>
+      <w:r>
+        <w:t xml:space="preserve"> </w:t>
+      </w:r>
+      <w:r>
+        <w:t xml:space="preserve">pour stocker les références des usagers présents dans une salle d’encan. Nous avons choisi cette structure de données, car les usagers pourront interchanger de place </w:t>
+      </w:r>
+      <w:r>
+        <w:t>à tout moment</w:t>
+      </w:r>
+      <w:r>
+        <w:t xml:space="preserve"> et ce indépendamment d’où il se retrouve dans l’ordre de la liste.</w:t>
+      </w:r>
+      <w:r>
+        <w:t xml:space="preserve"> C’est cette structure qui contiendra les listes d’usagers et des emojis qu’ils ont envoyés.</w:t>
+      </w:r>
+    </w:p>
+    <w:p>
+      <w:pPr>
+        <w:spacing w:line="276" w:lineRule="auto"/>
+        <w:jc w:val="left"/>
+        <w:rPr>
+          <w:sz w:val="32"/>
+          <w:szCs w:val="32"/>
+        </w:rPr>
+      </w:pPr>
+      <w:bookmarkStart w:id="6" w:name="_Toc127454726"/>
+      <w:r>
+        <w:br w:type="page"/>
+      </w:r>
+    </w:p>
     <w:p>
       <w:pPr>
         <w:pStyle w:val="Titre2"/>
       </w:pPr>
-      <w:bookmarkStart w:id="5" w:name="_Toc127454725"/>
-      <w:r>
-        <w:t>Structure de données</w:t>
-      </w:r>
-      <w:bookmarkEnd w:id="5"/>
-    </w:p>
-    <w:p>
-      <w:r>
-        <w:t>Dictionnaire pour les images qui sont associé à un item en particulier ?</w:t>
-      </w:r>
-    </w:p>
-    <w:p/>
-    <w:p>
-      <w:r>
-        <w:t>Liste chainée pour les placements dans le chat que l’on retrouve dans un encan</w:t>
-      </w:r>
-    </w:p>
-    <w:p/>
-    <w:p>
-      <w:r>
-        <w:t>Tuple pour un pseudo d’usager avec le prix qu’il a annoncé pour un item dans un encan.</w:t>
-      </w:r>
-      <w:r>
-        <w:br w:type="page"/>
-      </w:r>
-    </w:p>
-    <w:p>
-      <w:pPr>
-        <w:pStyle w:val="Titre2"/>
-      </w:pPr>
-      <w:bookmarkStart w:id="6" w:name="_Toc127454726"/>
       <w:r>
         <w:lastRenderedPageBreak/>
         <w:t>Patrons de conception</w:t>
@@ -3609,7 +3756,6 @@
     </w:p>
     <w:p>
       <w:pPr>
-        <w:spacing w:line="360" w:lineRule="auto"/>
         <w:ind w:firstLine="720"/>
       </w:pPr>
       <w:r>
@@ -3664,7 +3810,6 @@
     <w:p>
       <w:pPr>
         <w:pStyle w:val="Titre3"/>
-        <w:jc w:val="both"/>
         <w:rPr>
           <w:i/>
           <w:iCs/>
@@ -3680,9 +3825,7 @@
     </w:p>
     <w:p>
       <w:pPr>
-        <w:spacing w:line="360" w:lineRule="auto"/>
         <w:ind w:firstLine="720"/>
-        <w:jc w:val="both"/>
       </w:pPr>
       <w:r>
         <w:t xml:space="preserve">Nous avons choisi </w:t>
@@ -3744,6 +3887,7 @@
           <w:id w:val="288859244"/>
           <w:citation/>
         </w:sdtPr>
+        <w:sdtEndPr/>
         <w:sdtContent>
           <w:r>
             <w:fldChar w:fldCharType="begin"/>
@@ -3769,7 +3913,6 @@
     <w:p>
       <w:pPr>
         <w:pStyle w:val="Titre3"/>
-        <w:jc w:val="both"/>
         <w:rPr>
           <w:i/>
           <w:iCs/>
@@ -3786,10 +3929,6 @@
       </w:r>
     </w:p>
     <w:p>
-      <w:pPr>
-        <w:spacing w:line="360" w:lineRule="auto"/>
-        <w:jc w:val="both"/>
-      </w:pPr>
       <w:r>
         <w:rPr>
           <w:lang w:val="en-CA"/>
@@ -3833,6 +3972,7 @@
           <w:id w:val="776449974"/>
           <w:citation/>
         </w:sdtPr>
+        <w:sdtEndPr/>
         <w:sdtContent>
           <w:r>
             <w:fldChar w:fldCharType="begin"/>
@@ -3858,7 +3998,6 @@
     <w:p>
       <w:pPr>
         <w:pStyle w:val="Titre3"/>
-        <w:jc w:val="both"/>
         <w:rPr>
           <w:i/>
           <w:iCs/>
@@ -3874,9 +4013,7 @@
     </w:p>
     <w:p>
       <w:pPr>
-        <w:spacing w:line="360" w:lineRule="auto"/>
         <w:ind w:firstLine="720"/>
-        <w:jc w:val="both"/>
       </w:pPr>
       <w:r>
         <w:t xml:space="preserve">Nous pensons utiliser </w:t>
@@ -3935,6 +4072,7 @@
           <w:id w:val="1582570673"/>
           <w:citation/>
         </w:sdtPr>
+        <w:sdtEndPr/>
         <w:sdtContent>
           <w:r>
             <w:fldChar w:fldCharType="begin"/>
@@ -3961,6 +4099,7 @@
           <w:id w:val="-1598170428"/>
           <w:citation/>
         </w:sdtPr>
+        <w:sdtEndPr/>
         <w:sdtContent>
           <w:r>
             <w:fldChar w:fldCharType="begin"/>
@@ -3985,7 +4124,6 @@
     </w:p>
     <w:p>
       <w:pPr>
-        <w:spacing w:line="360" w:lineRule="auto"/>
         <w:ind w:firstLine="720"/>
       </w:pPr>
     </w:p>
@@ -4016,9 +4154,53 @@
       <w:bookmarkEnd w:id="7"/>
     </w:p>
     <w:p>
+      <w:pPr>
+        <w:ind w:firstLine="720"/>
+      </w:pPr>
       <w:r>
         <w:t>Nous pensons utiliser les expressions pour la recherche d’article en particulier. Sois l’usager entre quelque chose dans la barre de recherche et on retourne une liste des articles dont le nom correspond aux données reçues.</w:t>
       </w:r>
+      <w:r>
+        <w:t xml:space="preserve"> Donc si l’on entre </w:t>
+      </w:r>
+      <w:r>
+        <w:t>‘’école‘’, nous allons retourner tous les items où le nom convient à ‘’</w:t>
+      </w:r>
+      <w:r>
+        <w:t>%école%</w:t>
+      </w:r>
+      <w:r>
+        <w:t>’’</w:t>
+      </w:r>
+      <w:r>
+        <w:t xml:space="preserve"> sans qu’il soit sensible à la case et aux accents.</w:t>
+      </w:r>
+      <w:sdt>
+        <w:sdtPr>
+          <w:id w:val="-1854563819"/>
+          <w:citation/>
+        </w:sdtPr>
+        <w:sdtContent>
+          <w:r>
+            <w:fldChar w:fldCharType="begin"/>
+          </w:r>
+          <w:r>
+            <w:instrText xml:space="preserve"> CITATION Alb23 \l 3084 </w:instrText>
+          </w:r>
+          <w:r>
+            <w:fldChar w:fldCharType="separate"/>
+          </w:r>
+          <w:r>
+            <w:rPr>
+              <w:noProof/>
+            </w:rPr>
+            <w:t xml:space="preserve"> (Albe, 2023)</w:t>
+          </w:r>
+          <w:r>
+            <w:fldChar w:fldCharType="end"/>
+          </w:r>
+        </w:sdtContent>
+      </w:sdt>
     </w:p>
     <w:p/>
     <w:p/>
@@ -4100,6 +4282,8 @@
     <w:sdt>
       <w:sdtPr>
         <w:rPr>
+          <w:sz w:val="22"/>
+          <w:szCs w:val="22"/>
           <w:lang w:val="fr-FR"/>
         </w:rPr>
         <w:id w:val="-1617673355"/>
@@ -4110,8 +4294,6 @@
       </w:sdtPr>
       <w:sdtEndPr>
         <w:rPr>
-          <w:sz w:val="22"/>
-          <w:szCs w:val="22"/>
           <w:lang w:val="fr-CA"/>
         </w:rPr>
       </w:sdtEndPr>
@@ -4132,6 +4314,7 @@
             <w:id w:val="-573587230"/>
             <w:bibliography/>
           </w:sdtPr>
+          <w:sdtEndPr/>
           <w:sdtContent>
             <w:p>
               <w:pPr>
@@ -4153,6 +4336,39 @@
               <w:r>
                 <w:fldChar w:fldCharType="separate"/>
               </w:r>
+              <w:r>
+                <w:rPr>
+                  <w:noProof/>
+                  <w:lang w:val="fr-FR"/>
+                </w:rPr>
+                <w:t xml:space="preserve">Albe, L. (2023, 02 24). </w:t>
+              </w:r>
+              <w:r>
+                <w:rPr>
+                  <w:i/>
+                  <w:iCs/>
+                  <w:noProof/>
+                  <w:lang w:val="fr-FR"/>
+                </w:rPr>
+                <w:t>ICU Collations against GLIBC 2.28 Data Corruption</w:t>
+              </w:r>
+              <w:r>
+                <w:rPr>
+                  <w:noProof/>
+                  <w:lang w:val="fr-FR"/>
+                </w:rPr>
+                <w:t>. Récupéré sur CYBERTEC: https://www.cybertec-postgresql.com/en/icu-collations-against-glibc-2-28-data-corruption/</w:t>
+              </w:r>
+            </w:p>
+            <w:p>
+              <w:pPr>
+                <w:pStyle w:val="Bibliographie"/>
+                <w:ind w:left="720" w:hanging="720"/>
+                <w:rPr>
+                  <w:noProof/>
+                  <w:lang w:val="fr-FR"/>
+                </w:rPr>
+              </w:pPr>
               <w:r>
                 <w:rPr>
                   <w:noProof/>
@@ -4412,7 +4628,7 @@
     </w:pPrDefault>
   </w:docDefaults>
   <w:latentStyles w:defLockedState="0" w:defUIPriority="99" w:defSemiHidden="0" w:defUnhideWhenUsed="0" w:defQFormat="0" w:count="376">
-    <w:lsdException w:name="Normal" w:uiPriority="0" w:qFormat="1"/>
+    <w:lsdException w:name="Normal" w:uiPriority="0"/>
     <w:lsdException w:name="heading 1" w:uiPriority="9" w:qFormat="1"/>
     <w:lsdException w:name="heading 2" w:semiHidden="1" w:uiPriority="9" w:unhideWhenUsed="1" w:qFormat="1"/>
     <w:lsdException w:name="heading 3" w:semiHidden="1" w:uiPriority="9" w:unhideWhenUsed="1" w:qFormat="1"/>
@@ -4791,7 +5007,11 @@
   </w:latentStyles>
   <w:style w:type="paragraph" w:default="1" w:styleId="Normal">
     <w:name w:val="Normal"/>
-    <w:qFormat/>
+    <w:rsid w:val="00EA3127"/>
+    <w:pPr>
+      <w:spacing w:line="360" w:lineRule="auto"/>
+      <w:jc w:val="both"/>
+    </w:pPr>
   </w:style>
   <w:style w:type="paragraph" w:styleId="Titre1">
     <w:name w:val="heading 1"/>
@@ -4841,7 +5061,7 @@
     <w:pPr>
       <w:keepNext/>
       <w:keepLines/>
-      <w:spacing w:before="320" w:after="80" w:line="360" w:lineRule="auto"/>
+      <w:spacing w:before="320" w:after="80"/>
       <w:outlineLvl w:val="2"/>
     </w:pPr>
     <w:rPr>
@@ -5483,11 +5703,33 @@
     <b:URL>https://en.wikipedia.org/wiki/Finite-state_machine</b:URL>
     <b:RefOrder>4</b:RefOrder>
   </b:Source>
+  <b:Source>
+    <b:Tag>Alb23</b:Tag>
+    <b:SourceType>InternetSite</b:SourceType>
+    <b:Guid>{7535FB58-9301-425D-B7CC-2F50F9CA4314}</b:Guid>
+    <b:Title>ICU Collations against GLIBC 2.28 Data Corruption</b:Title>
+    <b:Year>2023</b:Year>
+    <b:Author>
+      <b:Author>
+        <b:NameList>
+          <b:Person>
+            <b:Last>Albe</b:Last>
+            <b:First>Laurenz</b:First>
+          </b:Person>
+        </b:NameList>
+      </b:Author>
+    </b:Author>
+    <b:InternetSiteTitle>CYBERTEC</b:InternetSiteTitle>
+    <b:Month>02</b:Month>
+    <b:Day>24</b:Day>
+    <b:URL>https://www.cybertec-postgresql.com/en/icu-collations-against-glibc-2-28-data-corruption/</b:URL>
+    <b:RefOrder>5</b:RefOrder>
+  </b:Source>
 </b:Sources>
 </file>
 
 <file path=customXml/itemProps1.xml><?xml version="1.0" encoding="utf-8"?>
-<ds:datastoreItem xmlns:ds="http://schemas.openxmlformats.org/officeDocument/2006/customXml" ds:itemID="{D4B0CD66-F87E-47AE-9C19-1134B627A5B8}">
+<ds:datastoreItem xmlns:ds="http://schemas.openxmlformats.org/officeDocument/2006/customXml" ds:itemID="{DF080E4D-82DE-48C9-B7EF-9E2DECCE6A08}">
   <ds:schemaRefs>
     <ds:schemaRef ds:uri="http://schemas.openxmlformats.org/officeDocument/2006/bibliography"/>
   </ds:schemaRefs>

</xml_diff>

<commit_message>
Modification section structure de données et veille techno
</commit_message>
<xml_diff>
--- a/C61/sprint0/doc/Document_Conception.docx
+++ b/C61/sprint0/doc/Document_Conception.docx
@@ -3696,10 +3696,18 @@
         <w:t xml:space="preserve"> pou</w:t>
       </w:r>
       <w:r>
-        <w:t>r regrouper les éléments à un utilisateur</w:t>
-      </w:r>
-      <w:r>
-        <w:t xml:space="preserve">. </w:t>
+        <w:t xml:space="preserve">r </w:t>
+      </w:r>
+      <w:r>
+        <w:t xml:space="preserve">identifier les différents taux de change selon les préférences de l’utilisateur. Comme nous voulons enregistrer les prix en taux canadien, nous allons convertir au fur et à mesure lors de l’affichage des prix. Un utilisateur qui choisit une </w:t>
+      </w:r>
+      <w:proofErr w:type="gramStart"/>
+      <w:r>
+        <w:t>autre  type</w:t>
+      </w:r>
+      <w:proofErr w:type="gramEnd"/>
+      <w:r>
+        <w:t xml:space="preserve"> de monnaie pourra entrer le montant dans ce même type et  ce montant sera convertit avant d’être insérer dans la base de données comme un montant canadien.</w:t>
       </w:r>
     </w:p>
     <w:p>
@@ -4180,6 +4188,7 @@
           <w:id w:val="-1854563819"/>
           <w:citation/>
         </w:sdtPr>
+        <w:sdtEndPr/>
         <w:sdtContent>
           <w:r>
             <w:fldChar w:fldCharType="begin"/>
@@ -4251,17 +4260,58 @@
       <w:bookmarkEnd w:id="10"/>
     </w:p>
     <w:p>
-      <w:proofErr w:type="spellStart"/>
+      <w:pPr>
+        <w:ind w:firstLine="720"/>
+      </w:pPr>
+      <w:r>
+        <w:t>Nous avons choisi d’effectuer nos recherches sur</w:t>
+      </w:r>
       <w:r>
         <w:rPr>
           <w:i/>
           <w:iCs/>
         </w:rPr>
+        <w:t xml:space="preserve"> </w:t>
+      </w:r>
+      <w:proofErr w:type="spellStart"/>
+      <w:r>
+        <w:rPr>
+          <w:i/>
+          <w:iCs/>
+        </w:rPr>
         <w:t>React</w:t>
       </w:r>
       <w:proofErr w:type="spellEnd"/>
       <w:r>
-        <w:t xml:space="preserve"> pour la réutilisation de composantes graphiques, ainsi que pouvoir les modifier à tous moments grâce au </w:t>
+        <w:t xml:space="preserve"> </w:t>
+      </w:r>
+      <w:r>
+        <w:t xml:space="preserve">dans le cadre du cours de </w:t>
+      </w:r>
+      <w:r>
+        <w:rPr>
+          <w:i/>
+          <w:iCs/>
+        </w:rPr>
+        <w:t xml:space="preserve">Veille Technologique. </w:t>
+      </w:r>
+      <w:r>
+        <w:t xml:space="preserve">C’est </w:t>
+      </w:r>
+      <w:r>
+        <w:t>pour la réutilisation de composantes graphiques</w:t>
+      </w:r>
+      <w:r>
+        <w:t xml:space="preserve"> partout à travers les différentes pages du projet</w:t>
+      </w:r>
+      <w:r>
+        <w:t xml:space="preserve">, ainsi que pouvoir les </w:t>
+      </w:r>
+      <w:r>
+        <w:t>mettre à jour</w:t>
+      </w:r>
+      <w:r>
+        <w:t xml:space="preserve"> à tous moments grâce au </w:t>
       </w:r>
       <w:r>
         <w:rPr>

</xml_diff>